<commit_message>
ADD Methods and Materials, ADD Intruduction, ADD OBJECTIVES
</commit_message>
<xml_diff>
--- a/EXTENSION_PROJ/Article_ABNT_monograph.docx
+++ b/EXTENSION_PROJ/Article_ABNT_monograph.docx
@@ -172,7 +172,62 @@
           <w:rFonts w:cs="Times New Roman"/>
           <w:bCs/>
         </w:rPr>
-        <w:t>Ra. 202324482 - PATRICK ALISSON OKUSHIGUE</w:t>
+        <w:t xml:space="preserve">Ra. 202324482 - PATRICK ALISSON OKUSHIGUE </w:t>
+      </w:r>
+    </w:p>
+    <w:p>
+      <w:pPr>
+        <w:pStyle w:val="Normal"/>
+        <w:jc w:val="center"/>
+        <w:rPr>
+          <w:rFonts w:cs="Times New Roman"/>
+          <w:bCs/>
+        </w:rPr>
+      </w:pPr>
+      <w:r>
+        <w:rPr>
+          <w:rFonts w:cs="Times New Roman"/>
+          <w:bCs/>
+        </w:rPr>
+        <w:t xml:space="preserve">Ra. 20232818 - </w:t>
+      </w:r>
+      <w:r>
+        <w:rPr>
+          <w:rFonts w:cs="Times New Roman"/>
+          <w:bCs/>
+        </w:rPr>
+        <w:t>V</w:t>
+      </w:r>
+      <w:r>
+        <w:rPr>
+          <w:rFonts w:cs="Times New Roman"/>
+          <w:bCs/>
+        </w:rPr>
+        <w:t>ICTOR RAYAN SOUZA RAMOS  BARBIERI</w:t>
+      </w:r>
+    </w:p>
+    <w:p>
+      <w:pPr>
+        <w:pStyle w:val="Normal"/>
+        <w:jc w:val="center"/>
+        <w:rPr>
+          <w:rFonts w:cs="Times New Roman"/>
+          <w:bCs/>
+        </w:rPr>
+      </w:pPr>
+      <w:r>
+        <w:rPr>
+          <w:rFonts w:cs="Times New Roman"/>
+          <w:bCs/>
+        </w:rPr>
+        <w:t xml:space="preserve">Ra.  202326154 </w:t>
+      </w:r>
+      <w:r>
+        <w:rPr>
+          <w:rFonts w:cs="Times New Roman"/>
+          <w:bCs/>
+        </w:rPr>
+        <w:t>-</w:t>
       </w:r>
       <w:r>
         <w:rPr>
@@ -181,190 +236,283 @@
         </w:rPr>
         <w:t xml:space="preserve"> </w:t>
       </w:r>
-    </w:p>
-    <w:p>
-      <w:pPr>
-        <w:pStyle w:val="Normal"/>
-        <w:jc w:val="center"/>
-        <w:rPr>
-          <w:rFonts w:cs="Times New Roman"/>
-          <w:bCs/>
-        </w:rPr>
-      </w:pPr>
-      <w:r>
-        <w:rPr/>
-      </w:r>
-    </w:p>
-    <w:p>
-      <w:pPr>
-        <w:pStyle w:val="Normal"/>
-        <w:jc w:val="center"/>
-        <w:rPr>
-          <w:rFonts w:cs="Times New Roman"/>
-          <w:bCs/>
-        </w:rPr>
-      </w:pPr>
-      <w:r>
-        <w:rPr>
-          <w:rFonts w:cs="Times New Roman"/>
-          <w:bCs/>
-        </w:rPr>
-      </w:r>
-    </w:p>
-    <w:p>
-      <w:pPr>
-        <w:pStyle w:val="Normal"/>
-        <w:jc w:val="center"/>
-        <w:rPr>
-          <w:rFonts w:cs="Times New Roman"/>
-          <w:bCs/>
-        </w:rPr>
-      </w:pPr>
-      <w:r>
-        <w:rPr>
-          <w:rFonts w:cs="Times New Roman"/>
-          <w:bCs/>
-        </w:rPr>
-      </w:r>
-    </w:p>
-    <w:p>
-      <w:pPr>
-        <w:pStyle w:val="Normal"/>
-        <w:jc w:val="center"/>
-        <w:rPr>
-          <w:rFonts w:cs="Times New Roman"/>
-          <w:bCs/>
-        </w:rPr>
-      </w:pPr>
-      <w:r>
-        <w:rPr>
-          <w:rFonts w:cs="Times New Roman"/>
-          <w:bCs/>
-        </w:rPr>
-      </w:r>
-    </w:p>
-    <w:p>
-      <w:pPr>
-        <w:pStyle w:val="Normal"/>
-        <w:jc w:val="center"/>
-        <w:rPr>
-          <w:rFonts w:cs="Times New Roman"/>
-          <w:bCs/>
-        </w:rPr>
-      </w:pPr>
-      <w:r>
-        <w:rPr>
-          <w:rFonts w:cs="Times New Roman"/>
-          <w:bCs/>
-        </w:rPr>
-      </w:r>
-    </w:p>
-    <w:p>
-      <w:pPr>
-        <w:pStyle w:val="Normal"/>
-        <w:jc w:val="center"/>
-        <w:rPr>
-          <w:rFonts w:cs="Times New Roman"/>
-          <w:bCs/>
-        </w:rPr>
-      </w:pPr>
-      <w:r>
-        <w:rPr>
-          <w:rFonts w:cs="Times New Roman"/>
-          <w:bCs/>
-        </w:rPr>
-      </w:r>
-    </w:p>
-    <w:p>
-      <w:pPr>
-        <w:pStyle w:val="Normal"/>
-        <w:jc w:val="center"/>
-        <w:rPr>
-          <w:rFonts w:cs="Times New Roman"/>
-          <w:b/>
-          <w:b/>
-          <w:bCs/>
-        </w:rPr>
-      </w:pPr>
-      <w:r>
-        <w:rPr>
-          <w:rFonts w:cs="Times New Roman"/>
+      <w:r>
+        <w:rPr>
+          <w:rFonts w:cs="Times New Roman"/>
+          <w:bCs/>
+        </w:rPr>
+        <w:t>MARIA EDUARDA PEREIRA CESARIO</w:t>
+      </w:r>
+    </w:p>
+    <w:p>
+      <w:pPr>
+        <w:pStyle w:val="Normal"/>
+        <w:jc w:val="center"/>
+        <w:rPr>
+          <w:rFonts w:cs="Times New Roman"/>
+          <w:bCs/>
+        </w:rPr>
+      </w:pPr>
+      <w:r>
+        <w:rPr>
+          <w:rFonts w:cs="Times New Roman"/>
+          <w:bCs/>
+        </w:rPr>
+        <w:t>Ra. 202320882 - NICOLE SILVA PINTO</w:t>
+      </w:r>
+    </w:p>
+    <w:p>
+      <w:pPr>
+        <w:pStyle w:val="Normal"/>
+        <w:jc w:val="center"/>
+        <w:rPr>
+          <w:rFonts w:cs="Times New Roman"/>
+          <w:bCs/>
+        </w:rPr>
+      </w:pPr>
+      <w:r>
+        <w:rPr/>
+      </w:r>
+    </w:p>
+    <w:p>
+      <w:pPr>
+        <w:pStyle w:val="Normal"/>
+        <w:jc w:val="center"/>
+        <w:rPr>
+          <w:rFonts w:cs="Times New Roman"/>
+          <w:bCs/>
+        </w:rPr>
+      </w:pPr>
+      <w:r>
+        <w:rPr>
+          <w:rFonts w:cs="Times New Roman"/>
+          <w:bCs/>
         </w:rPr>
         <w:t xml:space="preserve"> </w:t>
       </w:r>
-      <w:r>
-        <w:rPr>
-          <w:rFonts w:cs="Times New Roman"/>
-          <w:b/>
-        </w:rPr>
-        <w:t>Digite aqui o t</w:t>
-      </w:r>
-      <w:r>
-        <w:rPr>
-          <w:rFonts w:cs="Times New Roman"/>
-          <w:b/>
-          <w:bCs/>
-        </w:rPr>
-        <w:t xml:space="preserve">ítulo do trabalho acadêmico: </w:t>
-      </w:r>
-      <w:r>
-        <w:rPr>
-          <w:rFonts w:cs="Times New Roman"/>
-          <w:bCs/>
-        </w:rPr>
-        <w:t>subtítulo sem negrito</w:t>
-      </w:r>
-    </w:p>
-    <w:p>
-      <w:pPr>
-        <w:pStyle w:val="Normal"/>
-        <w:jc w:val="center"/>
-        <w:rPr>
-          <w:rFonts w:cs="Times New Roman"/>
-        </w:rPr>
-      </w:pPr>
-      <w:r>
-        <w:rPr>
-          <w:rFonts w:cs="Times New Roman"/>
-        </w:rPr>
-      </w:r>
-    </w:p>
-    <w:p>
-      <w:pPr>
-        <w:pStyle w:val="Normal"/>
-        <w:jc w:val="center"/>
-        <w:rPr>
-          <w:rFonts w:cs="Times New Roman"/>
-        </w:rPr>
-      </w:pPr>
-      <w:r>
-        <w:rPr>
-          <w:rFonts w:cs="Times New Roman"/>
-        </w:rPr>
-      </w:r>
-    </w:p>
-    <w:p>
-      <w:pPr>
-        <w:pStyle w:val="Normal"/>
-        <w:jc w:val="center"/>
-        <w:rPr>
-          <w:rFonts w:cs="Times New Roman"/>
-        </w:rPr>
-      </w:pPr>
-      <w:r>
+    </w:p>
+    <w:p>
+      <w:pPr>
+        <w:pStyle w:val="Normal"/>
+        <w:jc w:val="center"/>
+        <w:rPr>
+          <w:rFonts w:cs="Times New Roman"/>
+          <w:bCs/>
+        </w:rPr>
+      </w:pPr>
+      <w:r>
+        <w:rPr/>
+      </w:r>
+    </w:p>
+    <w:p>
+      <w:pPr>
+        <w:pStyle w:val="Normal"/>
+        <w:jc w:val="center"/>
+        <w:rPr>
+          <w:rFonts w:cs="Times New Roman"/>
+          <w:bCs/>
+        </w:rPr>
+      </w:pPr>
+      <w:r>
+        <w:rPr/>
+      </w:r>
+    </w:p>
+    <w:p>
+      <w:pPr>
+        <w:pStyle w:val="Normal"/>
+        <w:jc w:val="center"/>
+        <w:rPr>
+          <w:rFonts w:cs="Times New Roman"/>
+          <w:bCs/>
+        </w:rPr>
+      </w:pPr>
+      <w:r>
+        <w:rPr>
+          <w:rFonts w:cs="Times New Roman"/>
+          <w:bCs/>
+        </w:rPr>
+      </w:r>
+    </w:p>
+    <w:p>
+      <w:pPr>
+        <w:pStyle w:val="Normal"/>
+        <w:jc w:val="center"/>
+        <w:rPr>
+          <w:rFonts w:cs="Times New Roman"/>
+          <w:bCs/>
+        </w:rPr>
+      </w:pPr>
+      <w:r>
+        <w:rPr>
+          <w:rFonts w:cs="Times New Roman"/>
+          <w:bCs/>
+        </w:rPr>
+      </w:r>
+    </w:p>
+    <w:p>
+      <w:pPr>
+        <w:pStyle w:val="Normal"/>
+        <w:jc w:val="center"/>
+        <w:rPr>
+          <w:rFonts w:cs="Times New Roman"/>
+          <w:b/>
+          <w:b/>
+          <w:bCs/>
+        </w:rPr>
+      </w:pPr>
+      <w:r>
+        <w:rPr>
+          <w:rFonts w:cs="Times New Roman"/>
+          <w:b/>
+          <w:bCs/>
+        </w:rPr>
+        <w:t xml:space="preserve"> </w:t>
+      </w:r>
+      <w:r>
+        <w:rPr>
+          <w:rFonts w:cs="Times New Roman"/>
+          <w:b/>
+          <w:bCs/>
+          <w:sz w:val="28"/>
+          <w:szCs w:val="28"/>
+        </w:rPr>
+        <w:t>App de emerg</w:t>
+      </w:r>
+      <w:r>
+        <w:rPr>
+          <w:rFonts w:eastAsia="" w:cs="Times New Roman" w:eastAsiaTheme="minorEastAsia"/>
+          <w:b/>
+          <w:bCs/>
+          <w:color w:val="auto"/>
+          <w:kern w:val="0"/>
+          <w:sz w:val="28"/>
+          <w:szCs w:val="28"/>
+          <w:lang w:val="pt-BR" w:eastAsia="ko-KR" w:bidi="ar-SA"/>
+        </w:rPr>
+        <w:t>ência</w:t>
+      </w:r>
+      <w:r>
+        <w:rPr>
+          <w:rFonts w:cs="Times New Roman"/>
+          <w:b/>
+          <w:bCs/>
+          <w:sz w:val="28"/>
+          <w:szCs w:val="28"/>
+        </w:rPr>
+        <w:t xml:space="preserve">: </w:t>
+      </w:r>
+      <w:r>
+        <w:rPr>
+          <w:rFonts w:cs="Times New Roman"/>
+          <w:b w:val="false"/>
+          <w:bCs w:val="false"/>
+          <w:sz w:val="28"/>
+          <w:szCs w:val="28"/>
+        </w:rPr>
+        <w:t xml:space="preserve">Alerta para </w:t>
+      </w:r>
+      <w:r>
+        <w:rPr>
+          <w:rFonts w:eastAsia="" w:cs="Times New Roman" w:eastAsiaTheme="minorEastAsia"/>
+          <w:b w:val="false"/>
+          <w:bCs w:val="false"/>
+          <w:color w:val="auto"/>
+          <w:kern w:val="0"/>
+          <w:sz w:val="28"/>
+          <w:szCs w:val="28"/>
+          <w:lang w:val="pt-BR" w:eastAsia="ko-KR" w:bidi="ar-SA"/>
+        </w:rPr>
+        <w:t>a</w:t>
+      </w:r>
+      <w:r>
+        <w:rPr>
+          <w:rFonts w:cs="Times New Roman"/>
+          <w:b w:val="false"/>
+          <w:bCs w:val="false"/>
+          <w:sz w:val="28"/>
+          <w:szCs w:val="28"/>
+        </w:rPr>
+        <w:t>reas com risco de enchente</w:t>
+      </w:r>
+    </w:p>
+    <w:p>
+      <w:pPr>
+        <w:pStyle w:val="Normal"/>
+        <w:jc w:val="center"/>
+        <w:rPr>
+          <w:rFonts w:cs="Times New Roman"/>
+        </w:rPr>
+      </w:pPr>
+      <w:r>
+        <w:rPr>
+          <w:rFonts w:cs="Times New Roman"/>
+        </w:rPr>
+      </w:r>
+    </w:p>
+    <w:p>
+      <w:pPr>
+        <w:pStyle w:val="Normal"/>
+        <w:jc w:val="center"/>
+        <w:rPr>
+          <w:rFonts w:cs="Times New Roman"/>
+        </w:rPr>
+      </w:pPr>
+      <w:r>
+        <w:rPr>
+          <w:rFonts w:cs="Times New Roman"/>
+        </w:rPr>
+      </w:r>
+    </w:p>
+    <w:p>
+      <w:pPr>
+        <w:pStyle w:val="Normal"/>
+        <w:jc w:val="center"/>
+        <w:rPr>
+          <w:rFonts w:cs="Times New Roman"/>
+        </w:rPr>
+      </w:pPr>
+      <w:r>
+        <w:rPr>
+          <w:rFonts w:cs="Times New Roman"/>
+        </w:rPr>
+      </w:r>
+    </w:p>
+    <w:p>
+      <w:pPr>
+        <w:pStyle w:val="Normal"/>
+        <w:jc w:val="center"/>
+        <w:rPr>
+          <w:rFonts w:cs="Times New Roman"/>
+        </w:rPr>
+      </w:pPr>
+      <w:r>
+        <w:rPr>
+          <w:rFonts w:cs="Times New Roman"/>
+        </w:rPr>
+      </w:r>
+    </w:p>
+    <w:p>
+      <w:pPr>
+        <w:pStyle w:val="Normal"/>
+        <w:jc w:val="center"/>
+        <w:rPr>
+          <w:rFonts w:cs="Times New Roman"/>
+        </w:rPr>
+      </w:pPr>
+      <w:r>
+        <w:rPr>
+          <w:rFonts w:cs="Times New Roman"/>
+        </w:rPr>
+      </w:r>
+    </w:p>
+    <w:p>
+      <w:pPr>
+        <w:pStyle w:val="Normal"/>
+        <w:jc w:val="center"/>
         <w:rPr>
           <w:rFonts w:cs="Times New Roman"/>
           <w:color w:val="0070C0"/>
         </w:rPr>
-      </w:r>
-    </w:p>
-    <w:p>
-      <w:pPr>
-        <w:pStyle w:val="Normal"/>
-        <w:jc w:val="center"/>
-        <w:rPr>
-          <w:rFonts w:cs="Times New Roman"/>
-        </w:rPr>
       </w:pPr>
       <w:r>
         <w:rPr>
@@ -379,182 +527,86 @@
         <w:jc w:val="center"/>
         <w:rPr>
           <w:rFonts w:cs="Times New Roman"/>
-        </w:rPr>
-      </w:pPr>
-      <w:r>
-        <w:rPr>
-          <w:rFonts w:cs="Times New Roman"/>
           <w:color w:val="0070C0"/>
         </w:rPr>
-      </w:r>
-    </w:p>
-    <w:p>
-      <w:pPr>
-        <w:pStyle w:val="Normal"/>
-        <w:jc w:val="center"/>
+      </w:pPr>
+      <w:r>
         <w:rPr>
           <w:rFonts w:cs="Times New Roman"/>
           <w:color w:val="0070C0"/>
         </w:rPr>
-      </w:pPr>
-      <w:r>
+      </w:r>
+    </w:p>
+    <w:p>
+      <w:pPr>
+        <w:pStyle w:val="Normal"/>
+        <w:jc w:val="center"/>
         <w:rPr>
           <w:rFonts w:cs="Times New Roman"/>
           <w:color w:val="0070C0"/>
         </w:rPr>
-      </w:r>
-    </w:p>
-    <w:p>
-      <w:pPr>
-        <w:pStyle w:val="Normal"/>
-        <w:jc w:val="center"/>
+      </w:pPr>
+      <w:r>
         <w:rPr>
           <w:rFonts w:cs="Times New Roman"/>
           <w:color w:val="0070C0"/>
         </w:rPr>
-      </w:pPr>
-      <w:r>
+      </w:r>
+    </w:p>
+    <w:p>
+      <w:pPr>
+        <w:pStyle w:val="Normal"/>
+        <w:jc w:val="center"/>
         <w:rPr>
           <w:rFonts w:cs="Times New Roman"/>
           <w:color w:val="0070C0"/>
         </w:rPr>
-      </w:r>
-    </w:p>
-    <w:p>
-      <w:pPr>
-        <w:pStyle w:val="Normal"/>
-        <w:jc w:val="center"/>
+      </w:pPr>
+      <w:r>
         <w:rPr>
           <w:rFonts w:cs="Times New Roman"/>
           <w:color w:val="0070C0"/>
         </w:rPr>
-      </w:pPr>
-      <w:r>
+      </w:r>
+    </w:p>
+    <w:p>
+      <w:pPr>
+        <w:pStyle w:val="Normal"/>
+        <w:jc w:val="center"/>
         <w:rPr>
           <w:rFonts w:cs="Times New Roman"/>
           <w:color w:val="0070C0"/>
         </w:rPr>
-      </w:r>
-    </w:p>
-    <w:p>
-      <w:pPr>
-        <w:pStyle w:val="Normal"/>
-        <w:jc w:val="center"/>
+      </w:pPr>
+      <w:r>
         <w:rPr>
           <w:rFonts w:cs="Times New Roman"/>
           <w:color w:val="0070C0"/>
         </w:rPr>
-      </w:pPr>
-      <w:r>
+      </w:r>
+    </w:p>
+    <w:p>
+      <w:pPr>
+        <w:pStyle w:val="Normal"/>
+        <w:jc w:val="center"/>
         <w:rPr>
           <w:rFonts w:cs="Times New Roman"/>
           <w:color w:val="0070C0"/>
         </w:rPr>
-      </w:r>
-    </w:p>
-    <w:p>
-      <w:pPr>
-        <w:pStyle w:val="Normal"/>
-        <w:jc w:val="center"/>
+      </w:pPr>
+      <w:r>
         <w:rPr>
           <w:rFonts w:cs="Times New Roman"/>
           <w:color w:val="0070C0"/>
         </w:rPr>
-      </w:pPr>
-      <w:r>
-        <w:rPr>
-          <w:rFonts w:cs="Times New Roman"/>
-          <w:color w:val="0070C0"/>
-        </w:rPr>
-      </w:r>
-    </w:p>
-    <w:p>
-      <w:pPr>
-        <w:pStyle w:val="Normal"/>
-        <w:jc w:val="center"/>
-        <w:rPr>
-          <w:rFonts w:cs="Times New Roman"/>
-          <w:color w:val="0070C0"/>
-        </w:rPr>
-      </w:pPr>
-      <w:r>
-        <w:rPr>
-          <w:rFonts w:cs="Times New Roman"/>
-          <w:color w:val="0070C0"/>
-        </w:rPr>
-      </w:r>
-    </w:p>
-    <w:p>
-      <w:pPr>
-        <w:pStyle w:val="Normal"/>
-        <w:jc w:val="center"/>
-        <w:rPr>
-          <w:rFonts w:cs="Times New Roman"/>
-          <w:color w:val="0070C0"/>
-        </w:rPr>
-      </w:pPr>
-      <w:r>
-        <w:rPr>
-          <w:rFonts w:cs="Times New Roman"/>
-          <w:color w:val="0070C0"/>
-        </w:rPr>
-      </w:r>
-    </w:p>
-    <w:p>
-      <w:pPr>
-        <w:pStyle w:val="Normal"/>
-        <w:jc w:val="center"/>
-        <w:rPr>
-          <w:rFonts w:cs="Times New Roman"/>
-          <w:color w:val="0070C0"/>
-        </w:rPr>
-      </w:pPr>
-      <w:r>
-        <w:rPr>
-          <w:rFonts w:cs="Times New Roman"/>
-          <w:color w:val="0070C0"/>
-        </w:rPr>
-      </w:r>
-    </w:p>
-    <w:p>
-      <w:pPr>
-        <w:pStyle w:val="Normal"/>
-        <w:jc w:val="center"/>
-        <w:rPr>
-          <w:rFonts w:cs="Times New Roman"/>
-          <w:color w:val="0070C0"/>
-        </w:rPr>
-      </w:pPr>
-      <w:r>
-        <w:rPr>
-          <w:rFonts w:cs="Times New Roman"/>
-          <w:color w:val="0070C0"/>
-        </w:rPr>
-      </w:r>
-    </w:p>
-    <w:p>
-      <w:pPr>
-        <w:pStyle w:val="Normal"/>
-        <w:jc w:val="center"/>
-        <w:rPr>
-          <w:rFonts w:cs="Times New Roman"/>
-        </w:rPr>
-      </w:pPr>
-      <w:r>
-        <w:rPr>
-          <w:rFonts w:cs="Times New Roman"/>
-        </w:rPr>
-      </w:r>
-    </w:p>
-    <w:p>
-      <w:pPr>
-        <w:pStyle w:val="Normal"/>
-        <w:jc w:val="center"/>
-        <w:rPr>
-          <w:rFonts w:cs="Times New Roman"/>
-          <w:b/>
-          <w:b/>
-          <w:bCs/>
+      </w:r>
+    </w:p>
+    <w:p>
+      <w:pPr>
+        <w:pStyle w:val="Normal"/>
+        <w:jc w:val="center"/>
+        <w:rPr>
+          <w:rFonts w:cs="Times New Roman"/>
         </w:rPr>
       </w:pPr>
       <w:r>
@@ -594,7 +646,7 @@
           <w:pgNumType w:fmt="decimal"/>
           <w:formProt w:val="false"/>
           <w:textDirection w:val="lrTb"/>
-          <w:docGrid w:type="default" w:linePitch="299" w:charSpace="4294960946"/>
+          <w:docGrid w:type="default" w:linePitch="299" w:charSpace="0"/>
         </w:sectPr>
         <w:pStyle w:val="Normal"/>
         <w:jc w:val="center"/>
@@ -627,24 +679,79 @@
           <w:rFonts w:cs="Times New Roman"/>
           <w:bCs/>
         </w:rPr>
-        <w:t>Ra. 202325763 - KAUAN MATOS LOPES DA SILVA</w:t>
-      </w:r>
-    </w:p>
-    <w:p>
-      <w:pPr>
-        <w:pStyle w:val="Normal"/>
-        <w:jc w:val="center"/>
-        <w:rPr>
-          <w:rFonts w:cs="Times New Roman"/>
-          <w:bCs/>
-        </w:rPr>
-      </w:pPr>
-      <w:r>
-        <w:rPr>
-          <w:rFonts w:cs="Times New Roman"/>
-          <w:bCs/>
-        </w:rPr>
-        <w:t>Ra. 202324482 - PATRICK ALISSON OKUSHIGUE</w:t>
+        <w:t xml:space="preserve">Ra. 202325763 - KAUAN MATOS LOPES DA SILVA </w:t>
+      </w:r>
+    </w:p>
+    <w:p>
+      <w:pPr>
+        <w:pStyle w:val="Normal"/>
+        <w:jc w:val="center"/>
+        <w:rPr>
+          <w:rFonts w:cs="Times New Roman"/>
+          <w:bCs/>
+        </w:rPr>
+      </w:pPr>
+      <w:r>
+        <w:rPr>
+          <w:rFonts w:cs="Times New Roman"/>
+          <w:bCs/>
+        </w:rPr>
+        <w:t xml:space="preserve">Ra. 202324482 - PATRICK ALISSON OKUSHIGUE </w:t>
+      </w:r>
+    </w:p>
+    <w:p>
+      <w:pPr>
+        <w:pStyle w:val="Normal"/>
+        <w:jc w:val="center"/>
+        <w:rPr>
+          <w:rFonts w:cs="Times New Roman"/>
+          <w:bCs/>
+        </w:rPr>
+      </w:pPr>
+      <w:r>
+        <w:rPr>
+          <w:rFonts w:cs="Times New Roman"/>
+          <w:bCs/>
+        </w:rPr>
+        <w:t xml:space="preserve">Ra. 20232818 - </w:t>
+      </w:r>
+      <w:r>
+        <w:rPr>
+          <w:rFonts w:cs="Times New Roman"/>
+          <w:bCs/>
+        </w:rPr>
+        <w:t>V</w:t>
+      </w:r>
+      <w:r>
+        <w:rPr>
+          <w:rFonts w:cs="Times New Roman"/>
+          <w:bCs/>
+        </w:rPr>
+        <w:t>ICTOR RAYAN SOUZA RAMOS  BARBIERI</w:t>
+      </w:r>
+    </w:p>
+    <w:p>
+      <w:pPr>
+        <w:pStyle w:val="Normal"/>
+        <w:jc w:val="center"/>
+        <w:rPr>
+          <w:rFonts w:cs="Times New Roman"/>
+          <w:bCs/>
+        </w:rPr>
+      </w:pPr>
+      <w:r>
+        <w:rPr>
+          <w:rFonts w:cs="Times New Roman"/>
+          <w:bCs/>
+        </w:rPr>
+        <w:t xml:space="preserve">Ra.  202326154 </w:t>
+      </w:r>
+      <w:r>
+        <w:rPr>
+          <w:rFonts w:cs="Times New Roman"/>
+          <w:bCs/>
+        </w:rPr>
+        <w:t>-</w:t>
       </w:r>
       <w:r>
         <w:rPr>
@@ -653,183 +760,258 @@
         </w:rPr>
         <w:t xml:space="preserve"> </w:t>
       </w:r>
-    </w:p>
-    <w:p>
-      <w:pPr>
-        <w:pStyle w:val="Normal"/>
-        <w:jc w:val="center"/>
-        <w:rPr>
-          <w:rFonts w:cs="Times New Roman"/>
-        </w:rPr>
-      </w:pPr>
-      <w:r>
-        <w:rPr>
-          <w:rFonts w:cs="Times New Roman"/>
-        </w:rPr>
-      </w:r>
-    </w:p>
-    <w:p>
-      <w:pPr>
-        <w:pStyle w:val="Normal"/>
-        <w:jc w:val="center"/>
-        <w:rPr>
-          <w:rFonts w:cs="Times New Roman"/>
-        </w:rPr>
-      </w:pPr>
-      <w:r>
-        <w:rPr>
-          <w:rFonts w:cs="Times New Roman"/>
-        </w:rPr>
-      </w:r>
-    </w:p>
-    <w:p>
-      <w:pPr>
-        <w:pStyle w:val="Normal"/>
-        <w:jc w:val="center"/>
-        <w:rPr>
-          <w:rFonts w:cs="Times New Roman"/>
-        </w:rPr>
-      </w:pPr>
-      <w:r>
-        <w:rPr>
-          <w:rFonts w:cs="Times New Roman"/>
-        </w:rPr>
-      </w:r>
-    </w:p>
-    <w:p>
-      <w:pPr>
-        <w:pStyle w:val="Normal"/>
-        <w:jc w:val="center"/>
-        <w:rPr>
-          <w:rFonts w:cs="Times New Roman"/>
-        </w:rPr>
-      </w:pPr>
-      <w:r>
-        <w:rPr>
-          <w:rFonts w:cs="Times New Roman"/>
-        </w:rPr>
-      </w:r>
-    </w:p>
-    <w:p>
-      <w:pPr>
-        <w:pStyle w:val="Normal"/>
-        <w:jc w:val="center"/>
-        <w:rPr>
-          <w:rFonts w:cs="Times New Roman"/>
-        </w:rPr>
-      </w:pPr>
-      <w:r>
-        <w:rPr>
-          <w:rFonts w:cs="Times New Roman"/>
-          <w:b/>
-        </w:rPr>
-        <w:t xml:space="preserve">Digite aqui o título do trabalho acadêmico: </w:t>
-      </w:r>
-      <w:r>
-        <w:rPr>
-          <w:rFonts w:cs="Times New Roman"/>
-        </w:rPr>
-        <w:t>subtítulo sem negrito</w:t>
-      </w:r>
-    </w:p>
-    <w:p>
-      <w:pPr>
-        <w:pStyle w:val="Normal"/>
-        <w:jc w:val="center"/>
-        <w:rPr>
-          <w:rFonts w:cs="Times New Roman"/>
-        </w:rPr>
-      </w:pPr>
-      <w:r>
-        <w:rPr>
-          <w:rFonts w:cs="Times New Roman"/>
-        </w:rPr>
-      </w:r>
-    </w:p>
-    <w:p>
-      <w:pPr>
-        <w:pStyle w:val="Normal"/>
-        <w:jc w:val="center"/>
-        <w:rPr>
-          <w:rFonts w:cs="Times New Roman"/>
-        </w:rPr>
-      </w:pPr>
-      <w:r>
-        <w:rPr>
-          <w:rFonts w:cs="Times New Roman"/>
-        </w:rPr>
-      </w:r>
-    </w:p>
-    <w:p>
-      <w:pPr>
-        <w:pStyle w:val="Normal"/>
-        <w:jc w:val="center"/>
-        <w:rPr>
-          <w:rFonts w:cs="Times New Roman"/>
-        </w:rPr>
-      </w:pPr>
-      <w:r>
-        <w:rPr>
-          <w:rFonts w:cs="Times New Roman"/>
-        </w:rPr>
-      </w:r>
-    </w:p>
-    <w:p>
-      <w:pPr>
-        <w:pStyle w:val="Normal"/>
-        <w:jc w:val="center"/>
-        <w:rPr>
-          <w:rFonts w:cs="Times New Roman"/>
-        </w:rPr>
-      </w:pPr>
-      <w:r>
-        <w:rPr>
-          <w:rFonts w:cs="Times New Roman"/>
-        </w:rPr>
-      </w:r>
-    </w:p>
-    <w:p>
-      <w:pPr>
-        <w:pStyle w:val="Normal"/>
-        <w:jc w:val="center"/>
-        <w:rPr>
-          <w:rFonts w:cs="Times New Roman"/>
-        </w:rPr>
-      </w:pPr>
-      <w:r>
-        <w:rPr>
-          <w:rFonts w:cs="Times New Roman"/>
-          <w:color w:val="0070C0"/>
-        </w:rPr>
-      </w:r>
-    </w:p>
-    <w:p>
-      <w:pPr>
-        <w:pStyle w:val="Normal"/>
-        <w:jc w:val="center"/>
-        <w:rPr>
-          <w:rFonts w:cs="Times New Roman"/>
-        </w:rPr>
-      </w:pPr>
-      <w:r>
-        <w:rPr>
-          <w:rFonts w:cs="Times New Roman"/>
-          <w:color w:val="0070C0"/>
-        </w:rPr>
-      </w:r>
-    </w:p>
-    <w:p>
-      <w:pPr>
-        <w:pStyle w:val="Normal"/>
-        <w:jc w:val="center"/>
-        <w:rPr>
-          <w:rFonts w:cs="Times New Roman"/>
-        </w:rPr>
-      </w:pPr>
-      <w:r>
-        <w:rPr>
-          <w:rFonts w:cs="Times New Roman"/>
-          <w:color w:val="0070C0"/>
+      <w:r>
+        <w:rPr>
+          <w:rFonts w:cs="Times New Roman"/>
+          <w:bCs/>
+        </w:rPr>
+        <w:t>MARIA EDUARDA PEREIRA CESARIO</w:t>
+      </w:r>
+    </w:p>
+    <w:p>
+      <w:pPr>
+        <w:pStyle w:val="Normal"/>
+        <w:jc w:val="center"/>
+        <w:rPr>
+          <w:rFonts w:cs="Times New Roman"/>
+          <w:bCs/>
+        </w:rPr>
+      </w:pPr>
+      <w:r>
+        <w:rPr>
+          <w:rFonts w:cs="Times New Roman"/>
+          <w:bCs/>
+        </w:rPr>
+        <w:t>Ra. 202320882 - NICOLE SILVA PINTO</w:t>
+      </w:r>
+    </w:p>
+    <w:p>
+      <w:pPr>
+        <w:pStyle w:val="Normal"/>
+        <w:jc w:val="center"/>
+        <w:rPr>
+          <w:rFonts w:cs="Times New Roman"/>
+        </w:rPr>
+      </w:pPr>
+      <w:r>
+        <w:rPr>
+          <w:rFonts w:cs="Times New Roman"/>
+        </w:rPr>
+      </w:r>
+    </w:p>
+    <w:p>
+      <w:pPr>
+        <w:pStyle w:val="Normal"/>
+        <w:jc w:val="center"/>
+        <w:rPr>
+          <w:rFonts w:cs="Times New Roman"/>
+        </w:rPr>
+      </w:pPr>
+      <w:r>
+        <w:rPr>
+          <w:rFonts w:cs="Times New Roman"/>
+        </w:rPr>
+      </w:r>
+    </w:p>
+    <w:p>
+      <w:pPr>
+        <w:pStyle w:val="Normal"/>
+        <w:jc w:val="center"/>
+        <w:rPr>
+          <w:rFonts w:cs="Times New Roman"/>
+        </w:rPr>
+      </w:pPr>
+      <w:r>
+        <w:rPr>
+          <w:rFonts w:cs="Times New Roman"/>
+        </w:rPr>
+      </w:r>
+    </w:p>
+    <w:p>
+      <w:pPr>
+        <w:pStyle w:val="Normal"/>
+        <w:jc w:val="center"/>
+        <w:rPr>
+          <w:rFonts w:cs="Times New Roman"/>
+        </w:rPr>
+      </w:pPr>
+      <w:r>
+        <w:rPr>
+          <w:rFonts w:cs="Times New Roman"/>
+        </w:rPr>
+      </w:r>
+    </w:p>
+    <w:p>
+      <w:pPr>
+        <w:pStyle w:val="Normal"/>
+        <w:jc w:val="center"/>
+        <w:rPr>
+          <w:sz w:val="28"/>
+          <w:szCs w:val="28"/>
+        </w:rPr>
+      </w:pPr>
+      <w:r>
+        <w:rPr>
+          <w:rFonts w:cs="Times New Roman"/>
+          <w:b/>
+          <w:bCs/>
+          <w:sz w:val="28"/>
+          <w:szCs w:val="28"/>
+        </w:rPr>
+        <w:t>App de emerg</w:t>
+      </w:r>
+      <w:r>
+        <w:rPr>
+          <w:rFonts w:eastAsia="" w:cs="Times New Roman" w:eastAsiaTheme="minorEastAsia"/>
+          <w:b/>
+          <w:bCs/>
+          <w:color w:val="auto"/>
+          <w:kern w:val="0"/>
+          <w:sz w:val="28"/>
+          <w:szCs w:val="28"/>
+          <w:lang w:val="pt-BR" w:eastAsia="ko-KR" w:bidi="ar-SA"/>
+        </w:rPr>
+        <w:t>ência</w:t>
+      </w:r>
+      <w:r>
+        <w:rPr>
+          <w:rFonts w:cs="Times New Roman"/>
+          <w:b/>
+          <w:bCs/>
+          <w:sz w:val="28"/>
+          <w:szCs w:val="28"/>
+        </w:rPr>
+        <w:t xml:space="preserve">: </w:t>
+      </w:r>
+      <w:r>
+        <w:rPr>
+          <w:rFonts w:cs="Times New Roman"/>
+          <w:b w:val="false"/>
+          <w:bCs w:val="false"/>
+          <w:sz w:val="28"/>
+          <w:szCs w:val="28"/>
+        </w:rPr>
+        <w:t xml:space="preserve">Alerta para </w:t>
+      </w:r>
+      <w:r>
+        <w:rPr>
+          <w:rFonts w:eastAsia="" w:cs="Times New Roman" w:eastAsiaTheme="minorEastAsia"/>
+          <w:b w:val="false"/>
+          <w:bCs w:val="false"/>
+          <w:color w:val="auto"/>
+          <w:kern w:val="0"/>
+          <w:sz w:val="28"/>
+          <w:szCs w:val="28"/>
+          <w:lang w:val="pt-BR" w:eastAsia="ko-KR" w:bidi="ar-SA"/>
+        </w:rPr>
+        <w:t>a</w:t>
+      </w:r>
+      <w:r>
+        <w:rPr>
+          <w:rFonts w:cs="Times New Roman"/>
+          <w:b w:val="false"/>
+          <w:bCs w:val="false"/>
+          <w:sz w:val="28"/>
+          <w:szCs w:val="28"/>
+        </w:rPr>
+        <w:t>reas com risco de enchente</w:t>
+      </w:r>
+    </w:p>
+    <w:p>
+      <w:pPr>
+        <w:pStyle w:val="Normal"/>
+        <w:jc w:val="center"/>
+        <w:rPr>
+          <w:rFonts w:cs="Times New Roman"/>
+        </w:rPr>
+      </w:pPr>
+      <w:r>
+        <w:rPr>
+          <w:rFonts w:cs="Times New Roman"/>
+        </w:rPr>
+      </w:r>
+    </w:p>
+    <w:p>
+      <w:pPr>
+        <w:pStyle w:val="Normal"/>
+        <w:jc w:val="center"/>
+        <w:rPr>
+          <w:rFonts w:cs="Times New Roman"/>
+        </w:rPr>
+      </w:pPr>
+      <w:r>
+        <w:rPr>
+          <w:rFonts w:cs="Times New Roman"/>
+        </w:rPr>
+      </w:r>
+    </w:p>
+    <w:p>
+      <w:pPr>
+        <w:pStyle w:val="Normal"/>
+        <w:jc w:val="center"/>
+        <w:rPr>
+          <w:rFonts w:cs="Times New Roman"/>
+        </w:rPr>
+      </w:pPr>
+      <w:r>
+        <w:rPr>
+          <w:rFonts w:cs="Times New Roman"/>
+        </w:rPr>
+      </w:r>
+    </w:p>
+    <w:p>
+      <w:pPr>
+        <w:pStyle w:val="Normal"/>
+        <w:jc w:val="center"/>
+        <w:rPr>
+          <w:rFonts w:cs="Times New Roman"/>
+        </w:rPr>
+      </w:pPr>
+      <w:r>
+        <w:rPr>
+          <w:rFonts w:cs="Times New Roman"/>
+        </w:rPr>
+      </w:r>
+    </w:p>
+    <w:p>
+      <w:pPr>
+        <w:pStyle w:val="Normal"/>
+        <w:jc w:val="center"/>
+        <w:rPr>
+          <w:rFonts w:cs="Times New Roman"/>
+        </w:rPr>
+      </w:pPr>
+      <w:r>
+        <w:rPr>
+          <w:rFonts w:cs="Times New Roman"/>
+        </w:rPr>
+      </w:r>
+    </w:p>
+    <w:p>
+      <w:pPr>
+        <w:pStyle w:val="Normal"/>
+        <w:jc w:val="center"/>
+        <w:rPr>
+          <w:rFonts w:cs="Times New Roman"/>
+        </w:rPr>
+      </w:pPr>
+      <w:r>
+        <w:rPr>
+          <w:rFonts w:cs="Times New Roman"/>
+        </w:rPr>
+      </w:r>
+    </w:p>
+    <w:p>
+      <w:pPr>
+        <w:pStyle w:val="Normal"/>
+        <w:jc w:val="center"/>
+        <w:rPr>
+          <w:rFonts w:cs="Times New Roman"/>
+        </w:rPr>
+      </w:pPr>
+      <w:r>
+        <w:rPr>
+          <w:rFonts w:cs="Times New Roman"/>
         </w:rPr>
       </w:r>
     </w:p>
@@ -887,15 +1069,7 @@
           <w:b w:val="false"/>
           <w:bCs w:val="false"/>
         </w:rPr>
-        <w:t>E</w:t>
-      </w:r>
-      <w:r>
-        <w:rPr>
-          <w:rFonts w:cs="Times New Roman"/>
-          <w:b w:val="false"/>
-          <w:bCs w:val="false"/>
-        </w:rPr>
-        <w:t>tapa 2 referente ao projeto de extensão da universidade de São Francisco, criado para a obtenção de nota relativa ao primeiro semestre</w:t>
+        <w:t>Etapa 2 referente ao projeto de extensão da universidade São Francisco, criado para a obtenção de nota relativa ao primeiro semestre</w:t>
       </w:r>
     </w:p>
     <w:p>
@@ -938,8 +1112,7 @@
       </w:pPr>
       <w:r>
         <w:rPr>
-          <w:b/>
-          <w:bCs/>
+          <w:rFonts w:cs="Times New Roman"/>
         </w:rPr>
       </w:r>
     </w:p>
@@ -981,7 +1154,9 @@
         </w:rPr>
       </w:pPr>
       <w:r>
-        <w:rPr/>
+        <w:rPr>
+          <w:rFonts w:cs="Times New Roman"/>
+        </w:rPr>
       </w:r>
     </w:p>
     <w:p>
@@ -1084,53 +1259,6 @@
         <w:rPr>
           <w:rFonts w:cs="Times New Roman"/>
           <w:color w:val="0070C0"/>
-        </w:rPr>
-      </w:r>
-    </w:p>
-    <w:p>
-      <w:pPr>
-        <w:pStyle w:val="Normal"/>
-        <w:jc w:val="center"/>
-        <w:rPr>
-          <w:rFonts w:cs="Times New Roman"/>
-          <w:color w:val="0070C0"/>
-        </w:rPr>
-      </w:pPr>
-      <w:r>
-        <w:rPr>
-          <w:rFonts w:cs="Times New Roman"/>
-          <w:color w:val="0070C0"/>
-        </w:rPr>
-      </w:r>
-    </w:p>
-    <w:p>
-      <w:pPr>
-        <w:pStyle w:val="Normal"/>
-        <w:jc w:val="center"/>
-        <w:rPr>
-          <w:rFonts w:cs="Times New Roman"/>
-          <w:color w:val="0070C0"/>
-        </w:rPr>
-      </w:pPr>
-      <w:r>
-        <w:rPr>
-          <w:rFonts w:cs="Times New Roman"/>
-          <w:color w:val="0070C0"/>
-        </w:rPr>
-      </w:r>
-    </w:p>
-    <w:p>
-      <w:pPr>
-        <w:pStyle w:val="Normal"/>
-        <w:jc w:val="center"/>
-        <w:rPr>
-          <w:rFonts w:cs="Times New Roman"/>
-          <w:color w:val="0070C0"/>
-        </w:rPr>
-      </w:pPr>
-      <w:r>
-        <w:rPr>
-          <w:rFonts w:cs="Times New Roman"/>
         </w:rPr>
       </w:r>
     </w:p>
@@ -1203,67 +1331,6 @@
           <w:b/>
         </w:rPr>
         <w:t>RESUMO</w:t>
-      </w:r>
-    </w:p>
-    <w:p>
-      <w:pPr>
-        <w:pStyle w:val="Normal"/>
-        <w:spacing w:lineRule="auto" w:line="240"/>
-        <w:rPr>
-          <w:rFonts w:ascii="Times New Roman" w:hAnsi="Times New Roman" w:cs="Times New Roman" w:asciiTheme="minorHAnsi" w:cstheme="minorHAnsi" w:hAnsiTheme="minorHAnsi"/>
-        </w:rPr>
-      </w:pPr>
-      <w:r>
-        <w:rPr>
-          <w:rFonts w:cs="Times New Roman" w:cstheme="minorHAnsi"/>
-        </w:rPr>
-      </w:r>
-    </w:p>
-    <w:p>
-      <w:pPr>
-        <w:pStyle w:val="Contedodoquadro"/>
-        <w:spacing w:lineRule="auto" w:line="240"/>
-        <w:jc w:val="both"/>
-        <w:rPr/>
-      </w:pPr>
-      <w:r>
-        <w:rPr>
-          <w:rFonts w:cs="Times New Roman" w:cstheme="minorHAnsi"/>
-        </w:rPr>
-        <w:t>AUTOR, Nome</w:t>
-      </w:r>
-      <w:r>
-        <w:rPr>
-          <w:rFonts w:cs="Times New Roman"/>
-        </w:rPr>
-        <w:t xml:space="preserve"> do. </w:t>
-      </w:r>
-      <w:r>
-        <w:rPr>
-          <w:rFonts w:cs="Times New Roman"/>
-          <w:b/>
-        </w:rPr>
-        <w:t>Título do trabalho acadêmico</w:t>
-      </w:r>
-      <w:r>
-        <w:rPr>
-          <w:rFonts w:cs="Times New Roman"/>
-        </w:rPr>
-        <w:t>: subtítulo sem negrito. 2017. 120f. Trabalho de Conclusão de Curso – Licenciatura em Ciências Sociais – Instituto Federal de Educação, Ciência e Tecnologia de Goiás, Formosa, 2017.</w:t>
-      </w:r>
-    </w:p>
-    <w:p>
-      <w:pPr>
-        <w:pStyle w:val="Normal"/>
-        <w:jc w:val="both"/>
-        <w:rPr>
-          <w:rFonts w:cs="Times New Roman"/>
-        </w:rPr>
-      </w:pPr>
-      <w:r>
-        <w:rPr>
-          <w:rFonts w:cs="Times New Roman"/>
-        </w:rPr>
       </w:r>
     </w:p>
     <w:p>
@@ -1302,7 +1369,7 @@
           <w:pgNumType w:fmt="decimal"/>
           <w:formProt w:val="false"/>
           <w:textDirection w:val="lrTb"/>
-          <w:docGrid w:type="default" w:linePitch="299" w:charSpace="4294960946"/>
+          <w:docGrid w:type="default" w:linePitch="299" w:charSpace="0"/>
         </w:sectPr>
         <w:pStyle w:val="Normal"/>
         <w:rPr>
@@ -1313,7 +1380,19 @@
         <w:rPr>
           <w:rFonts w:cs="Times New Roman"/>
         </w:rPr>
-        <w:t>Palavras-chave: Trabalho acadêmico. Apresentação.</w:t>
+        <w:t xml:space="preserve">Palavras-chave: </w:t>
+      </w:r>
+      <w:r>
+        <w:rPr>
+          <w:rFonts w:cs="Times New Roman"/>
+        </w:rPr>
+        <w:t>Enchentes</w:t>
+      </w:r>
+      <w:r>
+        <w:rPr>
+          <w:rFonts w:cs="Times New Roman"/>
+        </w:rPr>
+        <w:t>.</w:t>
       </w:r>
     </w:p>
     <w:p>
@@ -1474,7 +1553,7 @@
           <w:pgNumType w:fmt="decimal"/>
           <w:formProt w:val="false"/>
           <w:textDirection w:val="lrTb"/>
-          <w:docGrid w:type="default" w:linePitch="299" w:charSpace="4294960946"/>
+          <w:docGrid w:type="default" w:linePitch="299" w:charSpace="0"/>
         </w:sectPr>
         <w:pStyle w:val="Normal"/>
         <w:jc w:val="both"/>
@@ -1514,7 +1593,7 @@
       </w:pPr>
       <w:r>
         <w:rPr>
-          <w:rFonts w:cs="Times New Roman"/>
+          <w:b/>
         </w:rPr>
       </w:r>
     </w:p>
@@ -1579,14 +1658,7 @@
                 <w:rStyle w:val="IndexLink"/>
                 <w:vanish w:val="false"/>
               </w:rPr>
-              <w:t xml:space="preserve">1 </w:t>
-            </w:r>
-            <w:r>
-              <w:rPr>
-                <w:rStyle w:val="IndexLink"/>
-                <w:vanish w:val="false"/>
-              </w:rPr>
-              <w:t>INTRODUÇ</w:t>
+              <w:t>1 INTRODUÇ</w:t>
             </w:r>
             <w:r>
               <w:rPr>
@@ -1720,20 +1792,7 @@
                 <w:rStyle w:val="IndexLink"/>
                 <w:vanish w:val="false"/>
               </w:rPr>
-              <w:t xml:space="preserve"> </w:t>
-            </w:r>
-            <w:r>
-              <w:rPr>
-                <w:rStyle w:val="IndexLink"/>
-                <w:vanish w:val="false"/>
-              </w:rPr>
-              <w:t>OBJETIVOS</w:t>
-            </w:r>
-            <w:r>
-              <w:rPr>
-                <w:rStyle w:val="IndexLink"/>
-                <w:vanish w:val="false"/>
-              </w:rPr>
+              <w:t xml:space="preserve"> OBJETIVOS</w:t>
               <w:tab/>
               <w:t>17</w:t>
             </w:r>
@@ -1761,14 +1820,7 @@
                 <w:rStyle w:val="IndexLink"/>
                 <w:vanish w:val="false"/>
               </w:rPr>
-              <w:t xml:space="preserve"> </w:t>
-            </w:r>
-            <w:r>
-              <w:rPr>
-                <w:rStyle w:val="IndexLink"/>
-                <w:vanish w:val="false"/>
-              </w:rPr>
-              <w:t>MATERIAIS E M</w:t>
+              <w:t xml:space="preserve"> MATERIAIS E M</w:t>
             </w:r>
             <w:r>
               <w:rPr>
@@ -1814,20 +1866,7 @@
                 <w:rStyle w:val="IndexLink"/>
                 <w:vanish w:val="false"/>
               </w:rPr>
-              <w:t xml:space="preserve"> </w:t>
-            </w:r>
-            <w:r>
-              <w:rPr>
-                <w:rStyle w:val="IndexLink"/>
-                <w:vanish w:val="false"/>
-              </w:rPr>
-              <w:t>RESULTADOS ESPERADOS</w:t>
-            </w:r>
-            <w:r>
-              <w:rPr>
-                <w:rStyle w:val="IndexLink"/>
-                <w:vanish w:val="false"/>
-              </w:rPr>
+              <w:t xml:space="preserve"> RESULTADOS ESPERADOS</w:t>
               <w:tab/>
               <w:t>17</w:t>
             </w:r>
@@ -1855,14 +1894,7 @@
                 <w:rStyle w:val="IndexLink"/>
                 <w:vanish w:val="false"/>
               </w:rPr>
-              <w:t xml:space="preserve"> </w:t>
-            </w:r>
-            <w:r>
-              <w:rPr>
-                <w:rStyle w:val="IndexLink"/>
-                <w:vanish w:val="false"/>
-              </w:rPr>
-              <w:t>DOCUMENTAÇ</w:t>
+              <w:t xml:space="preserve"> DOCUMENTAÇ</w:t>
             </w:r>
             <w:r>
               <w:rPr>
@@ -1908,20 +1940,7 @@
                 <w:rStyle w:val="IndexLink"/>
                 <w:vanish w:val="false"/>
               </w:rPr>
-              <w:t xml:space="preserve"> </w:t>
-            </w:r>
-            <w:r>
-              <w:rPr>
-                <w:rStyle w:val="IndexLink"/>
-                <w:vanish w:val="false"/>
-              </w:rPr>
-              <w:t>RESULTADOS OBTIDOS</w:t>
-            </w:r>
-            <w:r>
-              <w:rPr>
-                <w:rStyle w:val="IndexLink"/>
-                <w:vanish w:val="false"/>
-              </w:rPr>
+              <w:t xml:space="preserve"> RESULTADOS OBTIDOS</w:t>
               <w:tab/>
               <w:t>17</w:t>
             </w:r>
@@ -1949,14 +1968,7 @@
                 <w:rStyle w:val="IndexLink"/>
                 <w:vanish w:val="false"/>
               </w:rPr>
-              <w:t xml:space="preserve"> </w:t>
-            </w:r>
-            <w:r>
-              <w:rPr>
-                <w:rStyle w:val="IndexLink"/>
-                <w:vanish w:val="false"/>
-              </w:rPr>
-              <w:t>CONSIDERAÇ</w:t>
+              <w:t xml:space="preserve"> CONSIDERAÇ</w:t>
             </w:r>
             <w:r>
               <w:rPr>
@@ -2034,57 +2046,121 @@
             <w:rPr/>
           </w:pPr>
           <w:r>
-            <w:rPr/>
+            <w:rPr>
+              <w:vanish w:val="false"/>
+            </w:rPr>
+            <w:t>8</w:t>
           </w:r>
+          <w:hyperlink w:anchor="__RefHeading___Toc2485_371135340">
+            <w:r>
+              <w:rPr>
+                <w:webHidden/>
+                <w:rStyle w:val="IndexLink"/>
+                <w:vanish w:val="false"/>
+              </w:rPr>
+              <w:t xml:space="preserve"> </w:t>
+            </w:r>
+            <w:r>
+              <w:rPr>
+                <w:rStyle w:val="IndexLink"/>
+                <w:vanish w:val="false"/>
+              </w:rPr>
+              <w:t>REFER</w:t>
+            </w:r>
+            <w:r>
+              <w:rPr>
+                <w:rStyle w:val="IndexLink"/>
+                <w:rFonts w:eastAsia="" w:cs="Times New Roman" w:cstheme="minorHAnsi"/>
+                <w:b/>
+                <w:bCs/>
+                <w:caps/>
+                <w:vanish w:val="false"/>
+                <w:color w:val="auto"/>
+                <w:kern w:val="0"/>
+                <w:sz w:val="24"/>
+                <w:szCs w:val="20"/>
+                <w:lang w:val="pt-BR" w:eastAsia="ko-KR" w:bidi="ar-SA"/>
+              </w:rPr>
+              <w:t>Ê</w:t>
+            </w:r>
+            <w:r>
+              <w:rPr>
+                <w:rStyle w:val="IndexLink"/>
+                <w:vanish w:val="false"/>
+              </w:rPr>
+              <w:t>NCIAS BIBLIOGRAFICAS</w:t>
+            </w:r>
+            <w:r>
+              <w:rPr>
+                <w:rStyle w:val="IndexLink"/>
+                <w:vanish w:val="false"/>
+              </w:rPr>
+              <w:tab/>
+              <w:t>17</w:t>
+            </w:r>
+          </w:hyperlink>
           <w:r>
-            <w:rPr/>
+            <w:rPr>
+              <w:rStyle w:val="IndexLink"/>
+              <w:vanish w:val="false"/>
+            </w:rPr>
             <w:fldChar w:fldCharType="end"/>
           </w:r>
         </w:p>
-        <w:p>
-          <w:pPr>
-            <w:sectPr>
-              <w:headerReference w:type="default" r:id="rId5"/>
-              <w:type w:val="nextPage"/>
-              <w:pgSz w:w="11906" w:h="16838"/>
-              <w:pgMar w:left="1701" w:right="1134" w:gutter="0" w:header="720" w:top="1701" w:footer="0" w:bottom="1134"/>
-              <w:pgNumType w:fmt="decimal"/>
-              <w:formProt w:val="false"/>
-              <w:textDirection w:val="lrTb"/>
-              <w:docGrid w:type="default" w:linePitch="299" w:charSpace="4294960946"/>
-            </w:sectPr>
-          </w:pPr>
-        </w:p>
       </w:sdtContent>
     </w:sdt>
     <w:p>
       <w:pPr>
+        <w:sectPr>
+          <w:headerReference w:type="default" r:id="rId5"/>
+          <w:type w:val="nextPage"/>
+          <w:pgSz w:w="11906" w:h="16838"/>
+          <w:pgMar w:left="1701" w:right="1134" w:gutter="0" w:header="720" w:top="1701" w:footer="0" w:bottom="1134"/>
+          <w:pgNumType w:fmt="decimal"/>
+          <w:formProt w:val="false"/>
+          <w:textDirection w:val="lrTb"/>
+          <w:docGrid w:type="default" w:linePitch="299" w:charSpace="0"/>
+        </w:sectPr>
+        <w:pStyle w:val="Contents1"/>
+        <w:tabs>
+          <w:tab w:val="clear" w:pos="851"/>
+          <w:tab w:val="right" w:pos="9071" w:leader="dot"/>
+        </w:tabs>
+        <w:rPr/>
+      </w:pPr>
+      <w:r>
+        <w:rPr/>
+      </w:r>
+    </w:p>
+    <w:p>
+      <w:pPr>
         <w:pStyle w:val="Heading1"/>
         <w:rPr/>
       </w:pPr>
       <w:bookmarkStart w:id="0" w:name="__RefHeading___Toc2475_371135340"/>
-      <w:bookmarkStart w:id="1" w:name="_Toc455958618"/>
       <w:bookmarkEnd w:id="0"/>
-      <w:bookmarkEnd w:id="1"/>
-      <w:r>
-        <w:rPr/>
-        <w:t xml:space="preserve">1 </w:t>
-      </w:r>
       <w:r>
         <w:rPr>
           <w:sz w:val="28"/>
           <w:szCs w:val="28"/>
         </w:rPr>
-        <w:t>INTRODUÇ</w:t>
-      </w:r>
-      <w:r>
-        <w:rPr>
-          <w:rFonts w:eastAsia="" w:cs="" w:cstheme="majorBidi" w:eastAsiaTheme="majorEastAsia"/>
-          <w:b/>
-          <w:bCs/>
+        <w:t xml:space="preserve">1 </w:t>
+      </w:r>
+      <w:r>
+        <w:rPr>
           <w:sz w:val="28"/>
           <w:szCs w:val="28"/>
         </w:rPr>
+        <w:t>INTRODUÇ</w:t>
+      </w:r>
+      <w:r>
+        <w:rPr>
+          <w:rFonts w:eastAsia="" w:cs="" w:cstheme="majorBidi" w:eastAsiaTheme="majorEastAsia"/>
+          <w:b/>
+          <w:bCs/>
+          <w:sz w:val="28"/>
+          <w:szCs w:val="28"/>
+        </w:rPr>
         <w:t>ÃO</w:t>
       </w:r>
     </w:p>
@@ -2095,162 +2171,192 @@
       </w:pPr>
       <w:r>
         <w:rPr/>
-      </w:r>
-    </w:p>
-    <w:p>
-      <w:pPr>
-        <w:pStyle w:val="Normal"/>
-        <w:jc w:val="both"/>
-        <w:rPr>
-          <w:rFonts w:cs="Times New Roman"/>
-        </w:rPr>
-      </w:pPr>
-      <w:r>
-        <w:rPr>
-          <w:rFonts w:cs="Times New Roman"/>
-        </w:rPr>
-        <w:tab/>
-        <w:t>Digite aqui o seu texto.</w:t>
-      </w:r>
-    </w:p>
-    <w:p>
-      <w:pPr>
-        <w:pStyle w:val="Normal"/>
-        <w:jc w:val="both"/>
-        <w:rPr>
-          <w:rFonts w:cs="Times New Roman"/>
-        </w:rPr>
-      </w:pPr>
-      <w:r>
-        <w:rPr>
-          <w:rFonts w:cs="Times New Roman"/>
-        </w:rPr>
-      </w:r>
-    </w:p>
-    <w:p>
-      <w:pPr>
-        <w:pStyle w:val="Heading2"/>
-        <w:rPr/>
-      </w:pPr>
-      <w:bookmarkStart w:id="2" w:name="__RefHeading___Toc2477_371135340"/>
-      <w:bookmarkStart w:id="3" w:name="_Toc455958619"/>
-      <w:bookmarkEnd w:id="2"/>
-      <w:bookmarkEnd w:id="3"/>
-      <w:r>
-        <w:rPr/>
-        <w:t>1.1 Título da Seção Secundária</w:t>
-      </w:r>
-    </w:p>
-    <w:p>
-      <w:pPr>
-        <w:pStyle w:val="Normal"/>
-        <w:rPr/>
-      </w:pPr>
-      <w:r>
-        <w:rPr/>
-      </w:r>
-    </w:p>
-    <w:p>
-      <w:pPr>
-        <w:pStyle w:val="Normal"/>
-        <w:rPr/>
-      </w:pPr>
-      <w:r>
-        <w:rPr/>
-        <w:tab/>
-      </w:r>
-    </w:p>
-    <w:p>
-      <w:pPr>
-        <w:pStyle w:val="Normal"/>
-        <w:rPr/>
-      </w:pPr>
-      <w:r>
-        <w:rPr/>
-      </w:r>
-    </w:p>
-    <w:p>
-      <w:pPr>
-        <w:pStyle w:val="Heading3"/>
-        <w:rPr/>
-      </w:pPr>
-      <w:bookmarkStart w:id="4" w:name="__RefHeading___Toc2479_371135340"/>
-      <w:bookmarkStart w:id="5" w:name="_Toc455958620"/>
-      <w:bookmarkEnd w:id="4"/>
-      <w:bookmarkEnd w:id="5"/>
-      <w:r>
-        <w:rPr/>
-        <w:t>1.1.1 Seção Terciária</w:t>
-      </w:r>
-    </w:p>
-    <w:p>
-      <w:pPr>
-        <w:pStyle w:val="Normal"/>
-        <w:rPr/>
-      </w:pPr>
-      <w:r>
-        <w:rPr/>
-      </w:r>
-    </w:p>
-    <w:p>
-      <w:pPr>
-        <w:pStyle w:val="Normal"/>
-        <w:rPr/>
-      </w:pPr>
-      <w:r>
-        <w:rPr/>
-        <w:tab/>
-      </w:r>
-    </w:p>
-    <w:p>
-      <w:pPr>
-        <w:pStyle w:val="Normal"/>
-        <w:rPr/>
-      </w:pPr>
-      <w:r>
-        <w:rPr/>
-      </w:r>
-    </w:p>
-    <w:p>
-      <w:pPr>
-        <w:pStyle w:val="Heading4"/>
-        <w:rPr/>
-      </w:pPr>
-      <w:bookmarkStart w:id="6" w:name="__RefHeading___Toc2481_371135340"/>
-      <w:bookmarkStart w:id="7" w:name="_Toc455958621"/>
-      <w:bookmarkEnd w:id="6"/>
-      <w:bookmarkEnd w:id="7"/>
-      <w:r>
-        <w:rPr/>
-        <w:t>1.1.1.1 Seção Quaternária</w:t>
-      </w:r>
-    </w:p>
-    <w:p>
-      <w:pPr>
-        <w:pStyle w:val="Normal"/>
-        <w:rPr/>
-      </w:pPr>
-      <w:r>
-        <w:rPr/>
-      </w:r>
-    </w:p>
-    <w:p>
-      <w:pPr>
-        <w:pStyle w:val="Normal"/>
-        <w:ind w:left="720" w:hanging="0"/>
-        <w:rPr/>
-      </w:pPr>
-      <w:r>
-        <w:rPr/>
-      </w:r>
-    </w:p>
-    <w:p>
-      <w:pPr>
-        <w:pStyle w:val="Normal"/>
-        <w:rPr/>
-      </w:pPr>
-      <w:r>
-        <w:rPr/>
+        <w:t xml:space="preserve">É notório que diversas áreas de habitação humana são sujeitas a transformações ambientais e climáticas, cujas frequentemente resultam em desastres naturais, prejudicando elevadamente a condição de vida nos meios urbanos. Portanto, observa-se a intensificação da produção técnico-científica a cerca de soluções para esses problemas, de modo que por meio do advento das novas técnicas de comunicação através de dispositivos móveis, temos o desenvolvimento de soluções como aplicativos móveis que fornecem serviços para os usuários. De maneira que dentre tais soluções podemos destacar o aplicativo "Alerta Rio", cuja mantenedora é a Fundação GEO-RIO, e fornece à população de cidades do Rio de Janeiro alertas sobre chuvas intensas e deslizamentos em encostas e alagamentos, onde todas as informações são transmitidas de forma ágil através da internet e disponibilizadas na plataforma. Assim sendo, um projeto de sistema de aplicativo móvel para alertar moradores de uma cidade sobre </w:t>
+      </w:r>
+      <w:r>
+        <w:rPr/>
+        <w:t>desastres ambientais</w:t>
+      </w:r>
+      <w:r>
+        <w:rPr/>
+        <w:t xml:space="preserve"> se enquadra principalmente na ODS 11 - Cidades e Comunidades Sustentáveis. Por conseguinte, a temática desse projeto abarca um contexto de desenvolvimento de uma plataforma móvel </w:t>
+      </w:r>
+      <w:r>
+        <w:rPr/>
+        <w:t>destinada a populaç</w:t>
+      </w:r>
+      <w:r>
+        <w:rPr>
+          <w:rFonts w:eastAsia="" w:cs="" w:cstheme="minorBidi" w:eastAsiaTheme="minorEastAsia"/>
+          <w:color w:val="auto"/>
+          <w:kern w:val="0"/>
+          <w:sz w:val="24"/>
+          <w:szCs w:val="24"/>
+          <w:lang w:val="pt-BR" w:eastAsia="ko-KR" w:bidi="ar-SA"/>
+        </w:rPr>
+        <w:t xml:space="preserve">ão de Campinas </w:t>
+      </w:r>
+      <w:r>
+        <w:rPr/>
+        <w:t>para automatizaç</w:t>
+      </w:r>
+      <w:r>
+        <w:rPr>
+          <w:rFonts w:eastAsia="" w:cs="" w:cstheme="minorBidi" w:eastAsiaTheme="minorEastAsia"/>
+          <w:color w:val="auto"/>
+          <w:kern w:val="0"/>
+          <w:sz w:val="24"/>
+          <w:szCs w:val="24"/>
+          <w:lang w:val="pt-BR" w:eastAsia="ko-KR" w:bidi="ar-SA"/>
+        </w:rPr>
+        <w:t>ão de chamados a defesa civil em caso de desastres ambientais</w:t>
+      </w:r>
+      <w:r>
+        <w:rPr/>
+        <w:t>, tal que a implementação desse tipo de aplicativo pode contribuir para tornar as cidades mais seguras e sustentáveis, promovendo a adoção de medidas preventivas e a melhoria do planejamento urbano. Além disso, o uso de tecnologias de comunicação e informação pode facilitar o acesso da população a informações importantes e ajudar a minimizar os riscos de desastres naturais.</w:t>
+      </w:r>
+    </w:p>
+    <w:p>
+      <w:pPr>
+        <w:pStyle w:val="Heading1"/>
+        <w:rPr/>
+      </w:pPr>
+      <w:bookmarkStart w:id="1" w:name="_Toc455958623"/>
+      <w:bookmarkEnd w:id="1"/>
+      <w:r>
+        <w:rPr/>
+        <w:t xml:space="preserve">2 </w:t>
+      </w:r>
+      <w:r>
+        <w:rPr/>
+        <w:t>OBJETIVOS</w:t>
+      </w:r>
+    </w:p>
+    <w:p>
+      <w:pPr>
+        <w:pStyle w:val="Heading1"/>
+        <w:rPr/>
+      </w:pPr>
+      <w:r>
+        <w:rPr>
+          <w:b w:val="false"/>
+          <w:bCs w:val="false"/>
+        </w:rPr>
+        <w:t>O projeto tem por objetivo facilitar a realizaça</w:t>
+      </w:r>
+      <w:r>
+        <w:rPr>
+          <w:rFonts w:eastAsia="" w:cs="" w:cstheme="minorBidi" w:eastAsiaTheme="minorEastAsia"/>
+          <w:b w:val="false"/>
+          <w:bCs w:val="false"/>
+          <w:color w:val="auto"/>
+          <w:kern w:val="0"/>
+          <w:sz w:val="24"/>
+          <w:szCs w:val="24"/>
+          <w:lang w:val="pt-BR" w:eastAsia="ko-KR" w:bidi="ar-SA"/>
+        </w:rPr>
+        <w:t>õ de chamados a defesa civil em caso de desastre ambiental, por meio de uma plataforma mobile que automatize o processo.</w:t>
+      </w:r>
+    </w:p>
+    <w:p>
+      <w:pPr>
+        <w:pStyle w:val="Normal"/>
+        <w:rPr/>
+      </w:pPr>
+      <w:r>
+        <w:rPr>
+          <w:rFonts w:eastAsia="" w:cs="" w:cstheme="minorBidi" w:eastAsiaTheme="minorEastAsia"/>
+          <w:b w:val="false"/>
+          <w:bCs w:val="false"/>
+          <w:color w:val="auto"/>
+          <w:kern w:val="0"/>
+          <w:sz w:val="24"/>
+          <w:szCs w:val="24"/>
+          <w:lang w:val="pt-BR" w:eastAsia="ko-KR" w:bidi="ar-SA"/>
+        </w:rPr>
+        <w:t>P</w:t>
+      </w:r>
+      <w:r>
+        <w:rPr>
+          <w:rFonts w:eastAsia="" w:cs="" w:cstheme="minorBidi" w:eastAsiaTheme="minorEastAsia"/>
+          <w:b w:val="false"/>
+          <w:bCs w:val="false"/>
+          <w:color w:val="auto"/>
+          <w:kern w:val="0"/>
+          <w:sz w:val="24"/>
+          <w:szCs w:val="24"/>
+          <w:lang w:val="pt-BR" w:eastAsia="ko-KR" w:bidi="ar-SA"/>
+        </w:rPr>
+        <w:t>or conseguinte o estudo terá como objetivo os seguintes tópicos:</w:t>
+      </w:r>
+    </w:p>
+    <w:p>
+      <w:pPr>
+        <w:pStyle w:val="Normal"/>
+        <w:numPr>
+          <w:ilvl w:val="0"/>
+          <w:numId w:val="2"/>
+        </w:numPr>
+        <w:rPr/>
+      </w:pPr>
+      <w:r>
+        <w:rPr>
+          <w:rFonts w:eastAsia="" w:cs="" w:cstheme="minorBidi" w:eastAsiaTheme="minorEastAsia"/>
+          <w:b w:val="false"/>
+          <w:bCs w:val="false"/>
+          <w:color w:val="auto"/>
+          <w:kern w:val="0"/>
+          <w:sz w:val="24"/>
+          <w:szCs w:val="24"/>
+          <w:lang w:val="pt-BR" w:eastAsia="ko-KR" w:bidi="ar-SA"/>
+        </w:rPr>
+        <w:t xml:space="preserve">Analisar os problemas das pessoas com desastres ambientais </w:t>
+      </w:r>
+    </w:p>
+    <w:p>
+      <w:pPr>
+        <w:pStyle w:val="Normal"/>
+        <w:numPr>
+          <w:ilvl w:val="0"/>
+          <w:numId w:val="1"/>
+        </w:numPr>
+        <w:rPr/>
+      </w:pPr>
+      <w:r>
+        <w:rPr>
+          <w:rFonts w:eastAsia="" w:cs="" w:cstheme="minorBidi" w:eastAsiaTheme="minorEastAsia"/>
+          <w:b w:val="false"/>
+          <w:bCs w:val="false"/>
+          <w:color w:val="auto"/>
+          <w:kern w:val="0"/>
+          <w:sz w:val="24"/>
+          <w:szCs w:val="24"/>
+          <w:lang w:val="pt-BR" w:eastAsia="ko-KR" w:bidi="ar-SA"/>
+        </w:rPr>
+        <w:t>Descrever as areaś afetadatas</w:t>
+      </w:r>
+    </w:p>
+    <w:p>
+      <w:pPr>
+        <w:pStyle w:val="Normal"/>
+        <w:numPr>
+          <w:ilvl w:val="0"/>
+          <w:numId w:val="1"/>
+        </w:numPr>
+        <w:rPr/>
+      </w:pPr>
+      <w:r>
+        <w:rPr>
+          <w:rFonts w:eastAsia="" w:cs="" w:cstheme="minorBidi" w:eastAsiaTheme="minorEastAsia"/>
+          <w:b w:val="false"/>
+          <w:bCs w:val="false"/>
+          <w:color w:val="auto"/>
+          <w:kern w:val="0"/>
+          <w:sz w:val="24"/>
+          <w:szCs w:val="24"/>
+          <w:lang w:val="pt-BR" w:eastAsia="ko-KR" w:bidi="ar-SA"/>
+        </w:rPr>
+        <w:t>Realizar chamados automatizados a defesa civil com os dados da localidade e da ocorrencia</w:t>
       </w:r>
     </w:p>
     <w:p>
@@ -2264,115 +2370,299 @@
           <w:pgNumType w:fmt="decimal"/>
           <w:formProt w:val="false"/>
           <w:textDirection w:val="lrTb"/>
-          <w:docGrid w:type="default" w:linePitch="299" w:charSpace="4294960946"/>
+          <w:docGrid w:type="default" w:linePitch="299" w:charSpace="0"/>
         </w:sectPr>
-        <w:pStyle w:val="Heading5"/>
-        <w:rPr/>
-      </w:pPr>
-      <w:bookmarkStart w:id="8" w:name="__RefHeading___Toc2483_371135340"/>
-      <w:bookmarkStart w:id="9" w:name="_Toc455958622"/>
+        <w:pStyle w:val="Normal"/>
+        <w:numPr>
+          <w:ilvl w:val="0"/>
+          <w:numId w:val="0"/>
+        </w:numPr>
+        <w:ind w:left="720" w:hanging="0"/>
+        <w:rPr/>
+      </w:pPr>
+      <w:r>
+        <w:rPr/>
+      </w:r>
+    </w:p>
+    <w:p>
+      <w:pPr>
+        <w:pStyle w:val="Heading1"/>
+        <w:rPr/>
+      </w:pPr>
+      <w:bookmarkStart w:id="2" w:name="__RefHeading___Toc2485_3711353402"/>
+      <w:bookmarkEnd w:id="2"/>
+      <w:r>
+        <w:rPr/>
+        <w:t>3 MATERIAIS E M</w:t>
+      </w:r>
+      <w:r>
+        <w:rPr>
+          <w:rFonts w:eastAsia="" w:cs="" w:cstheme="majorBidi" w:eastAsiaTheme="majorEastAsia"/>
+          <w:b/>
+          <w:bCs/>
+          <w:color w:val="auto"/>
+          <w:kern w:val="0"/>
+          <w:sz w:val="24"/>
+          <w:szCs w:val="28"/>
+          <w:lang w:val="pt-BR" w:eastAsia="ko-KR" w:bidi="ar-SA"/>
+        </w:rPr>
+        <w:t>É</w:t>
+      </w:r>
+      <w:r>
+        <w:rPr/>
+        <w:t xml:space="preserve">TODOS </w:t>
+      </w:r>
+    </w:p>
+    <w:p>
+      <w:pPr>
+        <w:pStyle w:val="TextBody"/>
+        <w:rPr/>
+      </w:pPr>
+      <w:r>
+        <w:rPr>
+          <w:rFonts w:eastAsia="" w:cs="" w:cstheme="minorBidi" w:eastAsiaTheme="minorEastAsia"/>
+          <w:color w:val="auto"/>
+          <w:kern w:val="0"/>
+          <w:sz w:val="24"/>
+          <w:szCs w:val="24"/>
+          <w:lang w:val="pt-BR" w:eastAsia="ko-KR" w:bidi="ar-SA"/>
+        </w:rPr>
+        <w:t>Temos que o projeto teve como método a realização de pesquisa bibliográfica para o estabelecimento da problemática a cerca do problema a ser resolvido. Doravante, notam-se como principais elementos:</w:t>
+      </w:r>
+    </w:p>
+    <w:p>
+      <w:pPr>
+        <w:pStyle w:val="TextBody"/>
+        <w:rPr>
+          <w:rFonts w:ascii="Times New Roman" w:hAnsi="Times New Roman" w:eastAsia="" w:cs="" w:cstheme="minorBidi" w:eastAsiaTheme="minorEastAsia"/>
+          <w:color w:val="auto"/>
+          <w:kern w:val="0"/>
+          <w:sz w:val="24"/>
+          <w:szCs w:val="24"/>
+          <w:lang w:val="pt-BR" w:eastAsia="ko-KR" w:bidi="ar-SA"/>
+        </w:rPr>
+      </w:pPr>
+      <w:r>
+        <w:rPr/>
+      </w:r>
+    </w:p>
+    <w:p>
+      <w:pPr>
+        <w:pStyle w:val="TextBody"/>
+        <w:rPr/>
+      </w:pPr>
+      <w:r>
+        <w:rPr>
+          <w:b/>
+          <w:bCs/>
+        </w:rPr>
+        <w:t xml:space="preserve">Desenvolvimento do Front-end: </w:t>
+      </w:r>
+      <w:r>
+        <w:rPr/>
+        <w:t>Para esta etapa, foi utilizado o paradigma estruturado em blocos por meio do emulador MIT App Inventor.</w:t>
+      </w:r>
+    </w:p>
+    <w:p>
+      <w:pPr>
+        <w:pStyle w:val="TextBody"/>
+        <w:rPr/>
+      </w:pPr>
+      <w:r>
+        <w:rPr/>
+      </w:r>
+    </w:p>
+    <w:p>
+      <w:pPr>
+        <w:pStyle w:val="TextBody"/>
+        <w:rPr/>
+      </w:pPr>
+      <w:r>
+        <w:rPr>
+          <w:b/>
+          <w:bCs/>
+        </w:rPr>
+        <w:t xml:space="preserve">Desenvolvimento do Back-end: </w:t>
+      </w:r>
+      <w:r>
+        <w:rPr/>
+        <w:t>Nesta etapa, foram programadas a lógica dos componentes visuais que garantem o funcionamento eficaz do aplicativo, em que foi utilizado a plataforma MIT App Inventor no seu desenvolvimento.</w:t>
+      </w:r>
+    </w:p>
+    <w:p>
+      <w:pPr>
+        <w:pStyle w:val="TextBody"/>
+        <w:rPr/>
+      </w:pPr>
+      <w:r>
+        <w:rPr/>
+      </w:r>
+    </w:p>
+    <w:p>
+      <w:pPr>
+        <w:pStyle w:val="TextBody"/>
+        <w:rPr/>
+      </w:pPr>
+      <w:r>
+        <w:rPr>
+          <w:b/>
+          <w:bCs/>
+        </w:rPr>
+        <w:t xml:space="preserve">Documentação: </w:t>
+      </w:r>
+      <w:r>
+        <w:rPr/>
+        <w:t>No processo de documentação do trabalho, foi utilizado o sistema LibreOffice, no qual foram produzidas as documentações, bem como o software de modelagem e diagramação Canva para a análise do sistema.</w:t>
+      </w:r>
+    </w:p>
+    <w:p>
+      <w:pPr>
+        <w:pStyle w:val="TextBody"/>
+        <w:rPr/>
+      </w:pPr>
+      <w:r>
+        <w:rPr/>
+      </w:r>
+    </w:p>
+    <w:p>
+      <w:pPr>
+        <w:pStyle w:val="TextBody"/>
+        <w:rPr/>
+      </w:pPr>
+      <w:r>
+        <w:rPr>
+          <w:b/>
+          <w:bCs/>
+        </w:rPr>
+        <w:t xml:space="preserve">Infraestrutura utilizada para o desenvolvimento: </w:t>
+      </w:r>
+      <w:r>
+        <w:rPr/>
+        <w:t>Computador com sistema operacional Microsoft Windows, cujo hardware contemplou um processador AMD Ryzen 3 3200G, placa-mãe Asus AM-gaming, 16 GB RAM HyperX e SSD 256 GB Kingston.</w:t>
+      </w:r>
+    </w:p>
+    <w:p>
+      <w:pPr>
+        <w:pStyle w:val="TextBody"/>
+        <w:rPr/>
+      </w:pPr>
+      <w:r>
+        <w:rPr/>
+      </w:r>
+    </w:p>
+    <w:p>
+      <w:pPr>
+        <w:pStyle w:val="Heading1"/>
+        <w:rPr/>
+      </w:pPr>
+      <w:bookmarkStart w:id="3" w:name="__RefHeading___Toc2485_37113534021"/>
+      <w:bookmarkEnd w:id="3"/>
+      <w:r>
+        <w:rPr/>
+        <w:t xml:space="preserve">4. RESULTADOS ESPERADOS </w:t>
+      </w:r>
+    </w:p>
+    <w:p>
+      <w:pPr>
+        <w:pStyle w:val="Normal"/>
+        <w:rPr>
+          <w:rFonts w:cs="Times New Roman"/>
+        </w:rPr>
+      </w:pPr>
+      <w:r>
+        <w:rPr>
+          <w:rFonts w:cs="Times New Roman"/>
+        </w:rPr>
+      </w:r>
+    </w:p>
+    <w:p>
+      <w:pPr>
+        <w:pStyle w:val="Normal"/>
+        <w:rPr>
+          <w:rFonts w:cs="Times New Roman"/>
+        </w:rPr>
+      </w:pPr>
+      <w:r>
+        <w:rPr>
+          <w:rFonts w:cs="Times New Roman"/>
+        </w:rPr>
+        <w:tab/>
+        <w:t>Digite aqui o seu texto.</w:t>
+      </w:r>
+    </w:p>
+    <w:p>
+      <w:pPr>
+        <w:pStyle w:val="Normal"/>
+        <w:rPr>
+          <w:rFonts w:cs="Times New Roman"/>
+        </w:rPr>
+      </w:pPr>
+      <w:r>
+        <w:rPr>
+          <w:rFonts w:cs="Times New Roman"/>
+        </w:rPr>
+      </w:r>
+    </w:p>
+    <w:p>
+      <w:pPr>
+        <w:pStyle w:val="Heading2"/>
+        <w:rPr/>
+      </w:pPr>
+      <w:bookmarkStart w:id="4" w:name="__RefHeading___Toc2487_37113534021"/>
+      <w:bookmarkStart w:id="5" w:name="_Toc45595862421"/>
+      <w:bookmarkEnd w:id="4"/>
+      <w:bookmarkEnd w:id="5"/>
+      <w:r>
+        <w:rPr/>
+        <w:t>2.1 Seção Secundária</w:t>
+      </w:r>
+    </w:p>
+    <w:p>
+      <w:pPr>
+        <w:pStyle w:val="Normal"/>
+        <w:rPr/>
+      </w:pPr>
+      <w:r>
+        <w:rPr/>
+      </w:r>
+    </w:p>
+    <w:p>
+      <w:pPr>
+        <w:pStyle w:val="Normal"/>
+        <w:rPr/>
+      </w:pPr>
+      <w:r>
+        <w:rPr/>
+        <w:tab/>
+      </w:r>
+    </w:p>
+    <w:p>
+      <w:pPr>
+        <w:pStyle w:val="Normal"/>
+        <w:rPr/>
+      </w:pPr>
+      <w:r>
+        <w:rPr/>
+      </w:r>
+      <w:bookmarkStart w:id="6" w:name="_Toc45595862521"/>
+      <w:bookmarkStart w:id="7" w:name="__RefHeading___Toc2489_37113534021"/>
+      <w:bookmarkStart w:id="8" w:name="_Toc45595862521"/>
+      <w:bookmarkStart w:id="9" w:name="__RefHeading___Toc2489_37113534021"/>
       <w:bookmarkEnd w:id="8"/>
       <w:bookmarkEnd w:id="9"/>
-      <w:r>
-        <w:rPr/>
-        <w:t>1.1.1.1.1 Seção Quinária</w:t>
-      </w:r>
-    </w:p>
-    <w:p>
-      <w:pPr>
-        <w:pStyle w:val="Heading1"/>
-        <w:rPr/>
-      </w:pPr>
-      <w:bookmarkStart w:id="10" w:name="__RefHeading___Toc2485_371135340"/>
-      <w:bookmarkStart w:id="11" w:name="_Toc455958623"/>
+    </w:p>
+    <w:p>
+      <w:pPr>
+        <w:pStyle w:val="Heading3"/>
+        <w:rPr/>
+      </w:pPr>
+      <w:bookmarkStart w:id="10" w:name="_Toc45595862521"/>
+      <w:bookmarkStart w:id="11" w:name="__RefHeading___Toc2489_37113534021"/>
       <w:bookmarkEnd w:id="10"/>
       <w:bookmarkEnd w:id="11"/>
       <w:r>
         <w:rPr/>
-        <w:t>2 TÍTULO DA SEÇÃO PRIMÁRIA (CAPÍTULO 2)</w:t>
-      </w:r>
-    </w:p>
-    <w:p>
-      <w:pPr>
-        <w:pStyle w:val="Normal"/>
-        <w:rPr>
-          <w:rFonts w:cs="Times New Roman"/>
-        </w:rPr>
-      </w:pPr>
-      <w:r>
-        <w:rPr>
-          <w:rFonts w:cs="Times New Roman"/>
-        </w:rPr>
-      </w:r>
-    </w:p>
-    <w:p>
-      <w:pPr>
-        <w:pStyle w:val="Normal"/>
-        <w:rPr>
-          <w:rFonts w:cs="Times New Roman"/>
-        </w:rPr>
-      </w:pPr>
-      <w:r>
-        <w:rPr>
-          <w:rFonts w:cs="Times New Roman"/>
-        </w:rPr>
-        <w:tab/>
-        <w:t>Digite aqui o seu texto.</w:t>
-      </w:r>
-    </w:p>
-    <w:p>
-      <w:pPr>
-        <w:pStyle w:val="Normal"/>
-        <w:rPr>
-          <w:rFonts w:cs="Times New Roman"/>
-        </w:rPr>
-      </w:pPr>
-      <w:r>
-        <w:rPr>
-          <w:rFonts w:cs="Times New Roman"/>
-        </w:rPr>
-      </w:r>
-    </w:p>
-    <w:p>
-      <w:pPr>
-        <w:pStyle w:val="Heading2"/>
-        <w:rPr/>
-      </w:pPr>
-      <w:bookmarkStart w:id="12" w:name="__RefHeading___Toc2487_371135340"/>
-      <w:bookmarkStart w:id="13" w:name="_Toc455958624"/>
-      <w:bookmarkEnd w:id="12"/>
-      <w:bookmarkEnd w:id="13"/>
-      <w:r>
-        <w:rPr/>
-        <w:t>2.1 Seção Secundária</w:t>
-      </w:r>
-    </w:p>
-    <w:p>
-      <w:pPr>
-        <w:pStyle w:val="Normal"/>
-        <w:rPr/>
-      </w:pPr>
-      <w:r>
-        <w:rPr/>
-      </w:r>
-    </w:p>
-    <w:p>
-      <w:pPr>
-        <w:pStyle w:val="Normal"/>
-        <w:rPr/>
-      </w:pPr>
-      <w:r>
-        <w:rPr/>
-        <w:tab/>
-      </w:r>
-    </w:p>
-    <w:p>
-      <w:pPr>
-        <w:pStyle w:val="Normal"/>
-        <w:rPr/>
-      </w:pPr>
-      <w:r>
-        <w:rPr/>
+        <w:t>2.1.1 Seção Terciária</w:t>
       </w:r>
     </w:p>
     <w:p>
@@ -2386,15 +2676,138 @@
           <w:pgNumType w:fmt="decimal"/>
           <w:formProt w:val="false"/>
           <w:textDirection w:val="lrTb"/>
-          <w:docGrid w:type="default" w:linePitch="299" w:charSpace="4294960946"/>
+          <w:docGrid w:type="default" w:linePitch="299" w:charSpace="0"/>
+        </w:sectPr>
+        <w:pStyle w:val="Normal"/>
+        <w:rPr/>
+      </w:pPr>
+      <w:r>
+        <w:rPr/>
+      </w:r>
+    </w:p>
+    <w:p>
+      <w:pPr>
+        <w:pStyle w:val="Heading1"/>
+        <w:rPr/>
+      </w:pPr>
+      <w:bookmarkStart w:id="12" w:name="__RefHeading___Toc2485_3711353401"/>
+      <w:bookmarkStart w:id="13" w:name="_Toc4559586231"/>
+      <w:bookmarkEnd w:id="12"/>
+      <w:bookmarkEnd w:id="13"/>
+      <w:r>
+        <w:rPr/>
+        <w:t>2 TÍTULO DA SEÇÃO PRIMÁRIA (CAPÍTULO 2)</w:t>
+      </w:r>
+    </w:p>
+    <w:p>
+      <w:pPr>
+        <w:pStyle w:val="Normal"/>
+        <w:rPr>
+          <w:rFonts w:cs="Times New Roman"/>
+        </w:rPr>
+      </w:pPr>
+      <w:r>
+        <w:rPr>
+          <w:rFonts w:cs="Times New Roman"/>
+        </w:rPr>
+      </w:r>
+    </w:p>
+    <w:p>
+      <w:pPr>
+        <w:pStyle w:val="Normal"/>
+        <w:rPr>
+          <w:rFonts w:cs="Times New Roman"/>
+        </w:rPr>
+      </w:pPr>
+      <w:r>
+        <w:rPr>
+          <w:rFonts w:cs="Times New Roman"/>
+        </w:rPr>
+        <w:tab/>
+        <w:t>Digite aqui o seu texto.</w:t>
+      </w:r>
+    </w:p>
+    <w:p>
+      <w:pPr>
+        <w:pStyle w:val="Normal"/>
+        <w:rPr>
+          <w:rFonts w:cs="Times New Roman"/>
+        </w:rPr>
+      </w:pPr>
+      <w:r>
+        <w:rPr>
+          <w:rFonts w:cs="Times New Roman"/>
+        </w:rPr>
+      </w:r>
+    </w:p>
+    <w:p>
+      <w:pPr>
+        <w:pStyle w:val="Heading2"/>
+        <w:rPr/>
+      </w:pPr>
+      <w:bookmarkStart w:id="14" w:name="__RefHeading___Toc2487_3711353401"/>
+      <w:bookmarkStart w:id="15" w:name="_Toc4559586241"/>
+      <w:bookmarkEnd w:id="14"/>
+      <w:bookmarkEnd w:id="15"/>
+      <w:r>
+        <w:rPr/>
+        <w:t>2.1 Seção Secundária</w:t>
+      </w:r>
+    </w:p>
+    <w:p>
+      <w:pPr>
+        <w:pStyle w:val="Normal"/>
+        <w:rPr/>
+      </w:pPr>
+      <w:r>
+        <w:rPr/>
+      </w:r>
+    </w:p>
+    <w:p>
+      <w:pPr>
+        <w:pStyle w:val="Normal"/>
+        <w:rPr/>
+      </w:pPr>
+      <w:r>
+        <w:rPr/>
+        <w:tab/>
+      </w:r>
+    </w:p>
+    <w:p>
+      <w:pPr>
+        <w:pStyle w:val="Normal"/>
+        <w:rPr/>
+      </w:pPr>
+      <w:r>
+        <w:rPr/>
+      </w:r>
+      <w:bookmarkStart w:id="16" w:name="_Toc4559586251"/>
+      <w:bookmarkStart w:id="17" w:name="__RefHeading___Toc2489_3711353401"/>
+      <w:bookmarkStart w:id="18" w:name="_Toc4559586251"/>
+      <w:bookmarkStart w:id="19" w:name="__RefHeading___Toc2489_3711353401"/>
+      <w:bookmarkEnd w:id="18"/>
+      <w:bookmarkEnd w:id="19"/>
+    </w:p>
+    <w:p>
+      <w:pPr>
+        <w:sectPr>
+          <w:headerReference w:type="default" r:id="rId10"/>
+          <w:footerReference w:type="default" r:id="rId11"/>
+          <w:type w:val="nextPage"/>
+          <w:pgSz w:w="11906" w:h="16838"/>
+          <w:pgMar w:left="1701" w:right="1134" w:gutter="0" w:header="720" w:top="1701" w:footer="720" w:bottom="1134"/>
+          <w:pgNumType w:fmt="decimal"/>
+          <w:formProt w:val="false"/>
+          <w:textDirection w:val="lrTb"/>
+          <w:docGrid w:type="default" w:linePitch="299" w:charSpace="0"/>
         </w:sectPr>
         <w:pStyle w:val="Heading3"/>
         <w:rPr/>
       </w:pPr>
-      <w:bookmarkStart w:id="14" w:name="__RefHeading___Toc2489_371135340"/>
-      <w:bookmarkStart w:id="15" w:name="_Toc455958625"/>
-      <w:bookmarkEnd w:id="14"/>
-      <w:bookmarkEnd w:id="15"/>
+      <w:bookmarkStart w:id="20" w:name="_Toc4559586251"/>
+      <w:bookmarkStart w:id="21" w:name="__RefHeading___Toc2489_3711353401"/>
+      <w:bookmarkEnd w:id="20"/>
+      <w:bookmarkEnd w:id="21"/>
       <w:r>
         <w:rPr/>
         <w:t>2.1.1 Seção Terciária</w:t>
@@ -2410,10 +2823,10 @@
           <w:szCs w:val="24"/>
         </w:rPr>
       </w:pPr>
-      <w:bookmarkStart w:id="16" w:name="__RefHeading___Toc2491_371135340"/>
-      <w:bookmarkStart w:id="17" w:name="_Toc455958626"/>
-      <w:bookmarkEnd w:id="16"/>
-      <w:bookmarkEnd w:id="17"/>
+      <w:bookmarkStart w:id="22" w:name="__RefHeading___Toc2491_371135340"/>
+      <w:bookmarkStart w:id="23" w:name="_Toc455958626"/>
+      <w:bookmarkEnd w:id="22"/>
+      <w:bookmarkEnd w:id="23"/>
       <w:r>
         <w:rPr>
           <w:rFonts w:cs="Times New Roman"/>
@@ -2432,7 +2845,9 @@
         </w:rPr>
       </w:pPr>
       <w:r>
-        <w:rPr/>
+        <w:rPr>
+          <w:color w:val="0070C0"/>
+        </w:rPr>
       </w:r>
     </w:p>
     <w:p>
@@ -2739,25 +3154,19 @@
         <w:rPr>
           <w:rFonts w:cs="Times New Roman"/>
         </w:rPr>
-        <w:t>São Paulo: USP, 2000. 1 CD-ROM.</w:t>
-      </w:r>
-      <w:r>
-        <w:rPr>
-          <w:rFonts w:cs="Times New Roman"/>
-        </w:rPr>
-        <w:t>=</w:t>
+        <w:t>São Paulo: USP, 2000. 1 CD-ROM.=</w:t>
       </w:r>
     </w:p>
     <w:sectPr>
-      <w:headerReference w:type="default" r:id="rId10"/>
-      <w:footerReference w:type="default" r:id="rId11"/>
+      <w:headerReference w:type="default" r:id="rId12"/>
+      <w:footerReference w:type="default" r:id="rId13"/>
       <w:type w:val="nextPage"/>
       <w:pgSz w:w="11906" w:h="16838"/>
       <w:pgMar w:left="1701" w:right="1134" w:gutter="0" w:header="720" w:top="1701" w:footer="720" w:bottom="1134"/>
       <w:pgNumType w:fmt="decimal"/>
       <w:formProt w:val="false"/>
       <w:textDirection w:val="lrTb"/>
-      <w:docGrid w:type="default" w:linePitch="299" w:charSpace="4294960946"/>
+      <w:docGrid w:type="default" w:linePitch="299" w:charSpace="0"/>
     </w:sectPr>
   </w:body>
 </w:document>
@@ -2792,6 +3201,20 @@
 </file>
 
 <file path=word/footer3.xml><?xml version="1.0" encoding="utf-8"?>
+<w:ftr xmlns:o="urn:schemas-microsoft-com:office:office" xmlns:r="http://schemas.openxmlformats.org/officeDocument/2006/relationships" xmlns:v="urn:schemas-microsoft-com:vml" xmlns:w="http://schemas.openxmlformats.org/wordprocessingml/2006/main" xmlns:w10="urn:schemas-microsoft-com:office:word" xmlns:wp="http://schemas.openxmlformats.org/drawingml/2006/wordprocessingDrawing" xmlns:wps="http://schemas.microsoft.com/office/word/2010/wordprocessingShape" xmlns:wpg="http://schemas.microsoft.com/office/word/2010/wordprocessingGroup" xmlns:mc="http://schemas.openxmlformats.org/markup-compatibility/2006" xmlns:wp14="http://schemas.microsoft.com/office/word/2010/wordprocessingDrawing" xmlns:w14="http://schemas.microsoft.com/office/word/2010/wordml" xmlns:w15="http://schemas.microsoft.com/office/word/2012/wordml" mc:Ignorable="w14 wp14 w15">
+  <w:p>
+    <w:pPr>
+      <w:pStyle w:val="Footer"/>
+      <w:rPr/>
+    </w:pPr>
+    <w:r>
+      <w:rPr/>
+    </w:r>
+  </w:p>
+</w:ftr>
+</file>
+
+<file path=word/footer4.xml><?xml version="1.0" encoding="utf-8"?>
 <w:ftr xmlns:o="urn:schemas-microsoft-com:office:office" xmlns:r="http://schemas.openxmlformats.org/officeDocument/2006/relationships" xmlns:v="urn:schemas-microsoft-com:vml" xmlns:w="http://schemas.openxmlformats.org/wordprocessingml/2006/main" xmlns:w10="urn:schemas-microsoft-com:office:word" xmlns:wp="http://schemas.openxmlformats.org/drawingml/2006/wordprocessingDrawing" xmlns:wps="http://schemas.microsoft.com/office/word/2010/wordprocessingShape" xmlns:wpg="http://schemas.microsoft.com/office/word/2010/wordprocessingGroup" xmlns:mc="http://schemas.openxmlformats.org/markup-compatibility/2006" xmlns:wp14="http://schemas.microsoft.com/office/word/2010/wordprocessingDrawing" xmlns:w14="http://schemas.microsoft.com/office/word/2010/wordml" xmlns:w15="http://schemas.microsoft.com/office/word/2012/wordml" mc:Ignorable="w14 wp14 w15">
   <w:p>
     <w:pPr>
@@ -2909,7 +3332,7 @@
         <w:docPartGallery w:val="Page Numbers (Top of Page)"/>
         <w:docPartUnique w:val="true"/>
       </w:docPartObj>
-      <w:id w:val="794980840"/>
+      <w:id w:val="767857755"/>
     </w:sdtPr>
     <w:sdtContent>
       <w:p>
@@ -2961,59 +3384,7 @@
         <w:docPartGallery w:val="Page Numbers (Top of Page)"/>
         <w:docPartUnique w:val="true"/>
       </w:docPartObj>
-      <w:id w:val="1121147478"/>
-    </w:sdtPr>
-    <w:sdtContent>
-      <w:p>
-        <w:pPr>
-          <w:pStyle w:val="Header"/>
-          <w:jc w:val="right"/>
-          <w:rPr/>
-        </w:pPr>
-        <w:r>
-          <w:rPr/>
-          <w:fldChar w:fldCharType="begin"/>
-        </w:r>
-        <w:r>
-          <w:rPr/>
-          <w:instrText xml:space="preserve"> PAGE </w:instrText>
-        </w:r>
-        <w:r>
-          <w:rPr/>
-          <w:fldChar w:fldCharType="separate"/>
-        </w:r>
-        <w:r>
-          <w:rPr/>
-          <w:t>7</w:t>
-        </w:r>
-        <w:r>
-          <w:rPr/>
-          <w:fldChar w:fldCharType="end"/>
-        </w:r>
-      </w:p>
-      <w:p>
-        <w:pPr>
-          <w:pStyle w:val="Header"/>
-          <w:rPr/>
-        </w:pPr>
-        <w:r>
-          <w:rPr/>
-        </w:r>
-      </w:p>
-    </w:sdtContent>
-  </w:sdt>
-</w:hdr>
-</file>
-
-<file path=word/header7.xml><?xml version="1.0" encoding="utf-8"?>
-<w:hdr xmlns:o="urn:schemas-microsoft-com:office:office" xmlns:r="http://schemas.openxmlformats.org/officeDocument/2006/relationships" xmlns:v="urn:schemas-microsoft-com:vml" xmlns:w="http://schemas.openxmlformats.org/wordprocessingml/2006/main" xmlns:w10="urn:schemas-microsoft-com:office:word" xmlns:wp="http://schemas.openxmlformats.org/drawingml/2006/wordprocessingDrawing" xmlns:wps="http://schemas.microsoft.com/office/word/2010/wordprocessingShape" xmlns:wpg="http://schemas.microsoft.com/office/word/2010/wordprocessingGroup" xmlns:mc="http://schemas.openxmlformats.org/markup-compatibility/2006" xmlns:wp14="http://schemas.microsoft.com/office/word/2010/wordprocessingDrawing" xmlns:w14="http://schemas.microsoft.com/office/word/2010/wordml" xmlns:w15="http://schemas.microsoft.com/office/word/2012/wordml" mc:Ignorable="w14 wp14 w15">
-  <w:sdt>
-    <w:sdtPr>
-      <w:docPartObj>
-        <w:docPartGallery w:val="Page Numbers (Top of Page)"/>
-        <w:docPartUnique w:val="true"/>
-      </w:docPartObj>
-      <w:id w:val="773461028"/>
+      <w:id w:val="1929977232"/>
     </w:sdtPr>
     <w:sdtContent>
       <w:p>
@@ -3055,6 +3426,517 @@
     </w:sdtContent>
   </w:sdt>
 </w:hdr>
+</file>
+
+<file path=word/header7.xml><?xml version="1.0" encoding="utf-8"?>
+<w:hdr xmlns:o="urn:schemas-microsoft-com:office:office" xmlns:r="http://schemas.openxmlformats.org/officeDocument/2006/relationships" xmlns:v="urn:schemas-microsoft-com:vml" xmlns:w="http://schemas.openxmlformats.org/wordprocessingml/2006/main" xmlns:w10="urn:schemas-microsoft-com:office:word" xmlns:wp="http://schemas.openxmlformats.org/drawingml/2006/wordprocessingDrawing" xmlns:wps="http://schemas.microsoft.com/office/word/2010/wordprocessingShape" xmlns:wpg="http://schemas.microsoft.com/office/word/2010/wordprocessingGroup" xmlns:mc="http://schemas.openxmlformats.org/markup-compatibility/2006" xmlns:wp14="http://schemas.microsoft.com/office/word/2010/wordprocessingDrawing" xmlns:w14="http://schemas.microsoft.com/office/word/2010/wordml" xmlns:w15="http://schemas.microsoft.com/office/word/2012/wordml" mc:Ignorable="w14 wp14 w15">
+  <w:sdt>
+    <w:sdtPr>
+      <w:docPartObj>
+        <w:docPartGallery w:val="Page Numbers (Top of Page)"/>
+        <w:docPartUnique w:val="true"/>
+      </w:docPartObj>
+      <w:id w:val="107801266"/>
+    </w:sdtPr>
+    <w:sdtContent>
+      <w:p>
+        <w:pPr>
+          <w:pStyle w:val="Header"/>
+          <w:jc w:val="right"/>
+          <w:rPr/>
+        </w:pPr>
+        <w:r>
+          <w:rPr/>
+          <w:fldChar w:fldCharType="begin"/>
+        </w:r>
+        <w:r>
+          <w:rPr/>
+          <w:instrText xml:space="preserve"> PAGE </w:instrText>
+        </w:r>
+        <w:r>
+          <w:rPr/>
+          <w:fldChar w:fldCharType="separate"/>
+        </w:r>
+        <w:r>
+          <w:rPr/>
+          <w:t>8</w:t>
+        </w:r>
+        <w:r>
+          <w:rPr/>
+          <w:fldChar w:fldCharType="end"/>
+        </w:r>
+      </w:p>
+      <w:p>
+        <w:pPr>
+          <w:pStyle w:val="Header"/>
+          <w:rPr/>
+        </w:pPr>
+        <w:r>
+          <w:rPr/>
+        </w:r>
+      </w:p>
+    </w:sdtContent>
+  </w:sdt>
+</w:hdr>
+</file>
+
+<file path=word/header8.xml><?xml version="1.0" encoding="utf-8"?>
+<w:hdr xmlns:o="urn:schemas-microsoft-com:office:office" xmlns:r="http://schemas.openxmlformats.org/officeDocument/2006/relationships" xmlns:v="urn:schemas-microsoft-com:vml" xmlns:w="http://schemas.openxmlformats.org/wordprocessingml/2006/main" xmlns:w10="urn:schemas-microsoft-com:office:word" xmlns:wp="http://schemas.openxmlformats.org/drawingml/2006/wordprocessingDrawing" xmlns:wps="http://schemas.microsoft.com/office/word/2010/wordprocessingShape" xmlns:wpg="http://schemas.microsoft.com/office/word/2010/wordprocessingGroup" xmlns:mc="http://schemas.openxmlformats.org/markup-compatibility/2006" xmlns:wp14="http://schemas.microsoft.com/office/word/2010/wordprocessingDrawing" xmlns:w14="http://schemas.microsoft.com/office/word/2010/wordml" xmlns:w15="http://schemas.microsoft.com/office/word/2012/wordml" mc:Ignorable="w14 wp14 w15">
+  <w:sdt>
+    <w:sdtPr>
+      <w:docPartObj>
+        <w:docPartGallery w:val="Page Numbers (Top of Page)"/>
+        <w:docPartUnique w:val="true"/>
+      </w:docPartObj>
+      <w:id w:val="522769156"/>
+    </w:sdtPr>
+    <w:sdtContent>
+      <w:p>
+        <w:pPr>
+          <w:pStyle w:val="Header"/>
+          <w:jc w:val="right"/>
+          <w:rPr/>
+        </w:pPr>
+        <w:r>
+          <w:rPr/>
+          <w:fldChar w:fldCharType="begin"/>
+        </w:r>
+        <w:r>
+          <w:rPr/>
+          <w:instrText xml:space="preserve"> PAGE </w:instrText>
+        </w:r>
+        <w:r>
+          <w:rPr/>
+          <w:fldChar w:fldCharType="separate"/>
+        </w:r>
+        <w:r>
+          <w:rPr/>
+          <w:t>9</w:t>
+        </w:r>
+        <w:r>
+          <w:rPr/>
+          <w:fldChar w:fldCharType="end"/>
+        </w:r>
+      </w:p>
+      <w:p>
+        <w:pPr>
+          <w:pStyle w:val="Header"/>
+          <w:rPr/>
+        </w:pPr>
+        <w:r>
+          <w:rPr/>
+        </w:r>
+      </w:p>
+    </w:sdtContent>
+  </w:sdt>
+</w:hdr>
+</file>
+
+<file path=word/numbering.xml><?xml version="1.0" encoding="utf-8"?>
+<w:numbering xmlns:w="http://schemas.openxmlformats.org/wordprocessingml/2006/main" xmlns:o="urn:schemas-microsoft-com:office:office" xmlns:r="http://schemas.openxmlformats.org/officeDocument/2006/relationships" xmlns:v="urn:schemas-microsoft-com:vml" xmlns:mc="http://schemas.openxmlformats.org/markup-compatibility/2006" xmlns:w14="http://schemas.microsoft.com/office/word/2010/wordml" mc:Ignorable="w14">
+  <w:abstractNum w:abstractNumId="1">
+    <w:lvl w:ilvl="0">
+      <w:start w:val="1"/>
+      <w:numFmt w:val="bullet"/>
+      <w:lvlText w:val=""/>
+      <w:lvlJc w:val="left"/>
+      <w:pPr>
+        <w:tabs>
+          <w:tab w:val="num" w:pos="720"/>
+        </w:tabs>
+        <w:ind w:left="720" w:hanging="360"/>
+      </w:pPr>
+      <w:rPr>
+        <w:rFonts w:ascii="Symbol" w:hAnsi="Symbol" w:cs="Symbol" w:hint="default"/>
+      </w:rPr>
+    </w:lvl>
+    <w:lvl w:ilvl="1">
+      <w:start w:val="1"/>
+      <w:numFmt w:val="bullet"/>
+      <w:lvlText w:val="◦"/>
+      <w:lvlJc w:val="left"/>
+      <w:pPr>
+        <w:tabs>
+          <w:tab w:val="num" w:pos="1080"/>
+        </w:tabs>
+        <w:ind w:left="1080" w:hanging="360"/>
+      </w:pPr>
+      <w:rPr>
+        <w:rFonts w:ascii="OpenSymbol" w:hAnsi="OpenSymbol" w:cs="OpenSymbol" w:hint="default"/>
+      </w:rPr>
+    </w:lvl>
+    <w:lvl w:ilvl="2">
+      <w:start w:val="1"/>
+      <w:numFmt w:val="bullet"/>
+      <w:lvlText w:val="▪"/>
+      <w:lvlJc w:val="left"/>
+      <w:pPr>
+        <w:tabs>
+          <w:tab w:val="num" w:pos="1440"/>
+        </w:tabs>
+        <w:ind w:left="1440" w:hanging="360"/>
+      </w:pPr>
+      <w:rPr>
+        <w:rFonts w:ascii="OpenSymbol" w:hAnsi="OpenSymbol" w:cs="OpenSymbol" w:hint="default"/>
+      </w:rPr>
+    </w:lvl>
+    <w:lvl w:ilvl="3">
+      <w:start w:val="1"/>
+      <w:numFmt w:val="bullet"/>
+      <w:lvlText w:val=""/>
+      <w:lvlJc w:val="left"/>
+      <w:pPr>
+        <w:tabs>
+          <w:tab w:val="num" w:pos="1800"/>
+        </w:tabs>
+        <w:ind w:left="1800" w:hanging="360"/>
+      </w:pPr>
+      <w:rPr>
+        <w:rFonts w:ascii="Symbol" w:hAnsi="Symbol" w:cs="Symbol" w:hint="default"/>
+      </w:rPr>
+    </w:lvl>
+    <w:lvl w:ilvl="4">
+      <w:start w:val="1"/>
+      <w:numFmt w:val="bullet"/>
+      <w:lvlText w:val="◦"/>
+      <w:lvlJc w:val="left"/>
+      <w:pPr>
+        <w:tabs>
+          <w:tab w:val="num" w:pos="2160"/>
+        </w:tabs>
+        <w:ind w:left="2160" w:hanging="360"/>
+      </w:pPr>
+      <w:rPr>
+        <w:rFonts w:ascii="OpenSymbol" w:hAnsi="OpenSymbol" w:cs="OpenSymbol" w:hint="default"/>
+      </w:rPr>
+    </w:lvl>
+    <w:lvl w:ilvl="5">
+      <w:start w:val="1"/>
+      <w:numFmt w:val="bullet"/>
+      <w:lvlText w:val="▪"/>
+      <w:lvlJc w:val="left"/>
+      <w:pPr>
+        <w:tabs>
+          <w:tab w:val="num" w:pos="2520"/>
+        </w:tabs>
+        <w:ind w:left="2520" w:hanging="360"/>
+      </w:pPr>
+      <w:rPr>
+        <w:rFonts w:ascii="OpenSymbol" w:hAnsi="OpenSymbol" w:cs="OpenSymbol" w:hint="default"/>
+      </w:rPr>
+    </w:lvl>
+    <w:lvl w:ilvl="6">
+      <w:start w:val="1"/>
+      <w:numFmt w:val="bullet"/>
+      <w:lvlText w:val=""/>
+      <w:lvlJc w:val="left"/>
+      <w:pPr>
+        <w:tabs>
+          <w:tab w:val="num" w:pos="2880"/>
+        </w:tabs>
+        <w:ind w:left="2880" w:hanging="360"/>
+      </w:pPr>
+      <w:rPr>
+        <w:rFonts w:ascii="Symbol" w:hAnsi="Symbol" w:cs="Symbol" w:hint="default"/>
+      </w:rPr>
+    </w:lvl>
+    <w:lvl w:ilvl="7">
+      <w:start w:val="1"/>
+      <w:numFmt w:val="bullet"/>
+      <w:lvlText w:val="◦"/>
+      <w:lvlJc w:val="left"/>
+      <w:pPr>
+        <w:tabs>
+          <w:tab w:val="num" w:pos="3240"/>
+        </w:tabs>
+        <w:ind w:left="3240" w:hanging="360"/>
+      </w:pPr>
+      <w:rPr>
+        <w:rFonts w:ascii="OpenSymbol" w:hAnsi="OpenSymbol" w:cs="OpenSymbol" w:hint="default"/>
+      </w:rPr>
+    </w:lvl>
+    <w:lvl w:ilvl="8">
+      <w:start w:val="1"/>
+      <w:numFmt w:val="bullet"/>
+      <w:lvlText w:val="▪"/>
+      <w:lvlJc w:val="left"/>
+      <w:pPr>
+        <w:tabs>
+          <w:tab w:val="num" w:pos="3600"/>
+        </w:tabs>
+        <w:ind w:left="3600" w:hanging="360"/>
+      </w:pPr>
+      <w:rPr>
+        <w:rFonts w:ascii="OpenSymbol" w:hAnsi="OpenSymbol" w:cs="OpenSymbol" w:hint="default"/>
+      </w:rPr>
+    </w:lvl>
+  </w:abstractNum>
+  <w:abstractNum w:abstractNumId="2">
+    <w:lvl w:ilvl="0">
+      <w:start w:val="1"/>
+      <w:numFmt w:val="bullet"/>
+      <w:lvlText w:val=""/>
+      <w:lvlJc w:val="left"/>
+      <w:pPr>
+        <w:tabs>
+          <w:tab w:val="num" w:pos="720"/>
+        </w:tabs>
+        <w:ind w:left="720" w:hanging="360"/>
+      </w:pPr>
+      <w:rPr>
+        <w:rFonts w:ascii="Symbol" w:hAnsi="Symbol" w:cs="Symbol" w:hint="default"/>
+      </w:rPr>
+    </w:lvl>
+    <w:lvl w:ilvl="1">
+      <w:start w:val="1"/>
+      <w:numFmt w:val="bullet"/>
+      <w:lvlText w:val="◦"/>
+      <w:lvlJc w:val="left"/>
+      <w:pPr>
+        <w:tabs>
+          <w:tab w:val="num" w:pos="1080"/>
+        </w:tabs>
+        <w:ind w:left="1080" w:hanging="360"/>
+      </w:pPr>
+      <w:rPr>
+        <w:rFonts w:ascii="OpenSymbol" w:hAnsi="OpenSymbol" w:cs="OpenSymbol" w:hint="default"/>
+      </w:rPr>
+    </w:lvl>
+    <w:lvl w:ilvl="2">
+      <w:start w:val="1"/>
+      <w:numFmt w:val="bullet"/>
+      <w:lvlText w:val="▪"/>
+      <w:lvlJc w:val="left"/>
+      <w:pPr>
+        <w:tabs>
+          <w:tab w:val="num" w:pos="1440"/>
+        </w:tabs>
+        <w:ind w:left="1440" w:hanging="360"/>
+      </w:pPr>
+      <w:rPr>
+        <w:rFonts w:ascii="OpenSymbol" w:hAnsi="OpenSymbol" w:cs="OpenSymbol" w:hint="default"/>
+      </w:rPr>
+    </w:lvl>
+    <w:lvl w:ilvl="3">
+      <w:start w:val="1"/>
+      <w:numFmt w:val="bullet"/>
+      <w:lvlText w:val=""/>
+      <w:lvlJc w:val="left"/>
+      <w:pPr>
+        <w:tabs>
+          <w:tab w:val="num" w:pos="1800"/>
+        </w:tabs>
+        <w:ind w:left="1800" w:hanging="360"/>
+      </w:pPr>
+      <w:rPr>
+        <w:rFonts w:ascii="Symbol" w:hAnsi="Symbol" w:cs="Symbol" w:hint="default"/>
+      </w:rPr>
+    </w:lvl>
+    <w:lvl w:ilvl="4">
+      <w:start w:val="1"/>
+      <w:numFmt w:val="bullet"/>
+      <w:lvlText w:val="◦"/>
+      <w:lvlJc w:val="left"/>
+      <w:pPr>
+        <w:tabs>
+          <w:tab w:val="num" w:pos="2160"/>
+        </w:tabs>
+        <w:ind w:left="2160" w:hanging="360"/>
+      </w:pPr>
+      <w:rPr>
+        <w:rFonts w:ascii="OpenSymbol" w:hAnsi="OpenSymbol" w:cs="OpenSymbol" w:hint="default"/>
+      </w:rPr>
+    </w:lvl>
+    <w:lvl w:ilvl="5">
+      <w:start w:val="1"/>
+      <w:numFmt w:val="bullet"/>
+      <w:lvlText w:val="▪"/>
+      <w:lvlJc w:val="left"/>
+      <w:pPr>
+        <w:tabs>
+          <w:tab w:val="num" w:pos="2520"/>
+        </w:tabs>
+        <w:ind w:left="2520" w:hanging="360"/>
+      </w:pPr>
+      <w:rPr>
+        <w:rFonts w:ascii="OpenSymbol" w:hAnsi="OpenSymbol" w:cs="OpenSymbol" w:hint="default"/>
+      </w:rPr>
+    </w:lvl>
+    <w:lvl w:ilvl="6">
+      <w:start w:val="1"/>
+      <w:numFmt w:val="bullet"/>
+      <w:lvlText w:val=""/>
+      <w:lvlJc w:val="left"/>
+      <w:pPr>
+        <w:tabs>
+          <w:tab w:val="num" w:pos="2880"/>
+        </w:tabs>
+        <w:ind w:left="2880" w:hanging="360"/>
+      </w:pPr>
+      <w:rPr>
+        <w:rFonts w:ascii="Symbol" w:hAnsi="Symbol" w:cs="Symbol" w:hint="default"/>
+      </w:rPr>
+    </w:lvl>
+    <w:lvl w:ilvl="7">
+      <w:start w:val="1"/>
+      <w:numFmt w:val="bullet"/>
+      <w:lvlText w:val="◦"/>
+      <w:lvlJc w:val="left"/>
+      <w:pPr>
+        <w:tabs>
+          <w:tab w:val="num" w:pos="3240"/>
+        </w:tabs>
+        <w:ind w:left="3240" w:hanging="360"/>
+      </w:pPr>
+      <w:rPr>
+        <w:rFonts w:ascii="OpenSymbol" w:hAnsi="OpenSymbol" w:cs="OpenSymbol" w:hint="default"/>
+      </w:rPr>
+    </w:lvl>
+    <w:lvl w:ilvl="8">
+      <w:start w:val="1"/>
+      <w:numFmt w:val="bullet"/>
+      <w:lvlText w:val="▪"/>
+      <w:lvlJc w:val="left"/>
+      <w:pPr>
+        <w:tabs>
+          <w:tab w:val="num" w:pos="3600"/>
+        </w:tabs>
+        <w:ind w:left="3600" w:hanging="360"/>
+      </w:pPr>
+      <w:rPr>
+        <w:rFonts w:ascii="OpenSymbol" w:hAnsi="OpenSymbol" w:cs="OpenSymbol" w:hint="default"/>
+      </w:rPr>
+    </w:lvl>
+  </w:abstractNum>
+  <w:abstractNum w:abstractNumId="3">
+    <w:lvl w:ilvl="0">
+      <w:start w:val="1"/>
+      <w:numFmt w:val="none"/>
+      <w:suff w:val="nothing"/>
+      <w:lvlText w:val=""/>
+      <w:lvlJc w:val="left"/>
+      <w:pPr>
+        <w:tabs>
+          <w:tab w:val="num" w:pos="0"/>
+        </w:tabs>
+        <w:ind w:left="0" w:hanging="0"/>
+      </w:pPr>
+    </w:lvl>
+    <w:lvl w:ilvl="1">
+      <w:start w:val="1"/>
+      <w:numFmt w:val="none"/>
+      <w:suff w:val="nothing"/>
+      <w:lvlText w:val=""/>
+      <w:lvlJc w:val="left"/>
+      <w:pPr>
+        <w:tabs>
+          <w:tab w:val="num" w:pos="0"/>
+        </w:tabs>
+        <w:ind w:left="0" w:hanging="0"/>
+      </w:pPr>
+    </w:lvl>
+    <w:lvl w:ilvl="2">
+      <w:start w:val="1"/>
+      <w:numFmt w:val="none"/>
+      <w:suff w:val="nothing"/>
+      <w:lvlText w:val=""/>
+      <w:lvlJc w:val="left"/>
+      <w:pPr>
+        <w:tabs>
+          <w:tab w:val="num" w:pos="0"/>
+        </w:tabs>
+        <w:ind w:left="0" w:hanging="0"/>
+      </w:pPr>
+    </w:lvl>
+    <w:lvl w:ilvl="3">
+      <w:start w:val="1"/>
+      <w:numFmt w:val="none"/>
+      <w:suff w:val="nothing"/>
+      <w:lvlText w:val=""/>
+      <w:lvlJc w:val="left"/>
+      <w:pPr>
+        <w:tabs>
+          <w:tab w:val="num" w:pos="0"/>
+        </w:tabs>
+        <w:ind w:left="0" w:hanging="0"/>
+      </w:pPr>
+    </w:lvl>
+    <w:lvl w:ilvl="4">
+      <w:start w:val="1"/>
+      <w:numFmt w:val="none"/>
+      <w:suff w:val="nothing"/>
+      <w:lvlText w:val=""/>
+      <w:lvlJc w:val="left"/>
+      <w:pPr>
+        <w:tabs>
+          <w:tab w:val="num" w:pos="0"/>
+        </w:tabs>
+        <w:ind w:left="0" w:hanging="0"/>
+      </w:pPr>
+    </w:lvl>
+    <w:lvl w:ilvl="5">
+      <w:start w:val="1"/>
+      <w:numFmt w:val="none"/>
+      <w:suff w:val="nothing"/>
+      <w:lvlText w:val=""/>
+      <w:lvlJc w:val="left"/>
+      <w:pPr>
+        <w:tabs>
+          <w:tab w:val="num" w:pos="0"/>
+        </w:tabs>
+        <w:ind w:left="0" w:hanging="0"/>
+      </w:pPr>
+    </w:lvl>
+    <w:lvl w:ilvl="6">
+      <w:start w:val="1"/>
+      <w:numFmt w:val="none"/>
+      <w:suff w:val="nothing"/>
+      <w:lvlText w:val=""/>
+      <w:lvlJc w:val="left"/>
+      <w:pPr>
+        <w:tabs>
+          <w:tab w:val="num" w:pos="0"/>
+        </w:tabs>
+        <w:ind w:left="0" w:hanging="0"/>
+      </w:pPr>
+    </w:lvl>
+    <w:lvl w:ilvl="7">
+      <w:start w:val="1"/>
+      <w:numFmt w:val="none"/>
+      <w:suff w:val="nothing"/>
+      <w:lvlText w:val=""/>
+      <w:lvlJc w:val="left"/>
+      <w:pPr>
+        <w:tabs>
+          <w:tab w:val="num" w:pos="0"/>
+        </w:tabs>
+        <w:ind w:left="0" w:hanging="0"/>
+      </w:pPr>
+    </w:lvl>
+    <w:lvl w:ilvl="8">
+      <w:start w:val="1"/>
+      <w:numFmt w:val="none"/>
+      <w:suff w:val="nothing"/>
+      <w:lvlText w:val=""/>
+      <w:lvlJc w:val="left"/>
+      <w:pPr>
+        <w:tabs>
+          <w:tab w:val="num" w:pos="0"/>
+        </w:tabs>
+        <w:ind w:left="0" w:hanging="0"/>
+      </w:pPr>
+    </w:lvl>
+  </w:abstractNum>
+  <w:num w:numId="1">
+    <w:abstractNumId w:val="1"/>
+  </w:num>
+  <w:num w:numId="2">
+    <w:abstractNumId w:val="2"/>
+  </w:num>
+  <w:num w:numId="3">
+    <w:abstractNumId w:val="3"/>
+  </w:num>
+</w:numbering>
 </file>
 
 <file path=word/styles.xml><?xml version="1.0" encoding="utf-8"?>
@@ -3220,6 +4102,7 @@
     <w:rsid w:val="001a6681"/>
     <w:pPr>
       <w:widowControl/>
+      <w:suppressAutoHyphens w:val="true"/>
       <w:bidi w:val="0"/>
       <w:spacing w:lineRule="auto" w:line="360" w:before="0" w:after="0"/>
       <w:contextualSpacing/>
@@ -3800,6 +4683,18 @@
   </w:style>
   <w:style w:type="character" w:styleId="IndexLink">
     <w:name w:val="Index Link"/>
+    <w:qFormat/>
+    <w:rPr/>
+  </w:style>
+  <w:style w:type="character" w:styleId="Bullets">
+    <w:name w:val="Bullets"/>
+    <w:qFormat/>
+    <w:rPr>
+      <w:rFonts w:ascii="OpenSymbol" w:hAnsi="OpenSymbol" w:eastAsia="OpenSymbol" w:cs="OpenSymbol"/>
+    </w:rPr>
+  </w:style>
+  <w:style w:type="character" w:styleId="NumberingSymbols">
+    <w:name w:val="Numbering Symbols"/>
     <w:qFormat/>
     <w:rPr/>
   </w:style>
@@ -4020,12 +4915,13 @@
     <w:rsid w:val="002243fb"/>
     <w:pPr>
       <w:widowControl/>
+      <w:suppressAutoHyphens w:val="true"/>
       <w:bidi w:val="0"/>
       <w:spacing w:before="0" w:after="0"/>
       <w:jc w:val="left"/>
     </w:pPr>
     <w:rPr>
-      <w:rFonts w:cs="Times New Roman" w:ascii="Times New Roman" w:hAnsi="Times New Roman" w:eastAsia=""/>
+      <w:rFonts w:ascii="Times New Roman" w:hAnsi="Times New Roman" w:eastAsia="" w:cs="Times New Roman"/>
       <w:color w:val="000000"/>
       <w:kern w:val="0"/>
       <w:sz w:val="24"/>

</xml_diff>

<commit_message>
updat documentation -REFERENCES -FLUXOGRAM -SYSTEM_DIAGRAMS
</commit_message>
<xml_diff>
--- a/EXTENSION_PROJ/Article_ABNT_monograph.docx
+++ b/EXTENSION_PROJ/Article_ABNT_monograph.docx
@@ -123,38 +123,6 @@
           <w:rFonts w:cs="Times New Roman"/>
           <w:bCs/>
         </w:rPr>
-      </w:r>
-    </w:p>
-    <w:p>
-      <w:pPr>
-        <w:pStyle w:val="Normal"/>
-        <w:jc w:val="center"/>
-        <w:rPr>
-          <w:rFonts w:cs="Times New Roman"/>
-          <w:bCs/>
-        </w:rPr>
-      </w:pPr>
-      <w:r>
-        <w:rPr>
-          <w:rFonts w:cs="Times New Roman"/>
-          <w:bCs/>
-        </w:rPr>
-      </w:r>
-    </w:p>
-    <w:p>
-      <w:pPr>
-        <w:pStyle w:val="Normal"/>
-        <w:jc w:val="center"/>
-        <w:rPr>
-          <w:rFonts w:cs="Times New Roman"/>
-          <w:bCs/>
-        </w:rPr>
-      </w:pPr>
-      <w:r>
-        <w:rPr>
-          <w:rFonts w:cs="Times New Roman"/>
-          <w:bCs/>
-        </w:rPr>
         <w:t xml:space="preserve">Ra. 202325763 - KAUAN MATOS LOPES DA SILVA </w:t>
       </w:r>
     </w:p>
@@ -172,6 +140,40 @@
           <w:rFonts w:cs="Times New Roman"/>
           <w:bCs/>
         </w:rPr>
+        <w:t>Ra.  202326154 - MARIA EDUARDA PEREIRA CESARIO</w:t>
+      </w:r>
+    </w:p>
+    <w:p>
+      <w:pPr>
+        <w:pStyle w:val="Normal"/>
+        <w:jc w:val="center"/>
+        <w:rPr>
+          <w:rFonts w:cs="Times New Roman"/>
+          <w:bCs/>
+        </w:rPr>
+      </w:pPr>
+      <w:r>
+        <w:rPr>
+          <w:rFonts w:cs="Times New Roman"/>
+          <w:bCs/>
+        </w:rPr>
+        <w:t>Ra. 202320882 - NICOLE SILVA PINTO</w:t>
+      </w:r>
+    </w:p>
+    <w:p>
+      <w:pPr>
+        <w:pStyle w:val="Normal"/>
+        <w:jc w:val="center"/>
+        <w:rPr>
+          <w:rFonts w:cs="Times New Roman"/>
+          <w:bCs/>
+        </w:rPr>
+      </w:pPr>
+      <w:r>
+        <w:rPr>
+          <w:rFonts w:cs="Times New Roman"/>
+          <w:bCs/>
+        </w:rPr>
         <w:t xml:space="preserve">Ra. 202324482 - PATRICK ALISSON OKUSHIGUE </w:t>
       </w:r>
     </w:p>
@@ -189,46 +191,66 @@
           <w:rFonts w:cs="Times New Roman"/>
           <w:bCs/>
         </w:rPr>
-        <w:t xml:space="preserve">Ra. 20232818 - </w:t>
-      </w:r>
-      <w:r>
-        <w:rPr>
-          <w:rFonts w:cs="Times New Roman"/>
-          <w:bCs/>
-        </w:rPr>
-        <w:t>V</w:t>
-      </w:r>
-      <w:r>
-        <w:rPr>
-          <w:rFonts w:cs="Times New Roman"/>
-          <w:bCs/>
-        </w:rPr>
-        <w:t>ICTOR RAYAN SOUZA RAMOS  BARBIERI</w:t>
-      </w:r>
-    </w:p>
-    <w:p>
-      <w:pPr>
-        <w:pStyle w:val="Normal"/>
-        <w:jc w:val="center"/>
-        <w:rPr>
-          <w:rFonts w:cs="Times New Roman"/>
-          <w:bCs/>
-        </w:rPr>
-      </w:pPr>
-      <w:r>
-        <w:rPr>
-          <w:rFonts w:cs="Times New Roman"/>
-          <w:bCs/>
-        </w:rPr>
-        <w:t xml:space="preserve">Ra.  202326154 </w:t>
-      </w:r>
-      <w:r>
-        <w:rPr>
-          <w:rFonts w:cs="Times New Roman"/>
-          <w:bCs/>
-        </w:rPr>
-        <w:t>-</w:t>
-      </w:r>
+        <w:t>Ra. 20232818 - VICTOR RAYAN SOUZA RAMOS  BARBIERI</w:t>
+      </w:r>
+    </w:p>
+    <w:p>
+      <w:pPr>
+        <w:pStyle w:val="Normal"/>
+        <w:jc w:val="center"/>
+        <w:rPr>
+          <w:rFonts w:cs="Times New Roman"/>
+          <w:bCs/>
+        </w:rPr>
+      </w:pPr>
+      <w:r>
+        <w:rPr>
+          <w:rFonts w:cs="Times New Roman"/>
+          <w:bCs/>
+        </w:rPr>
+      </w:r>
+    </w:p>
+    <w:p>
+      <w:pPr>
+        <w:pStyle w:val="Normal"/>
+        <w:jc w:val="center"/>
+        <w:rPr>
+          <w:rFonts w:cs="Times New Roman"/>
+          <w:bCs/>
+        </w:rPr>
+      </w:pPr>
+      <w:r>
+        <w:rPr>
+          <w:rFonts w:cs="Times New Roman"/>
+          <w:bCs/>
+        </w:rPr>
+      </w:r>
+    </w:p>
+    <w:p>
+      <w:pPr>
+        <w:pStyle w:val="Normal"/>
+        <w:jc w:val="center"/>
+        <w:rPr>
+          <w:rFonts w:cs="Times New Roman"/>
+          <w:bCs/>
+        </w:rPr>
+      </w:pPr>
+      <w:r>
+        <w:rPr>
+          <w:rFonts w:cs="Times New Roman"/>
+          <w:bCs/>
+        </w:rPr>
+      </w:r>
+    </w:p>
+    <w:p>
+      <w:pPr>
+        <w:pStyle w:val="Normal"/>
+        <w:jc w:val="center"/>
+        <w:rPr>
+          <w:rFonts w:cs="Times New Roman"/>
+          <w:bCs/>
+        </w:rPr>
+      </w:pPr>
       <w:r>
         <w:rPr>
           <w:rFonts w:cs="Times New Roman"/>
@@ -236,85 +258,37 @@
         </w:rPr>
         <w:t xml:space="preserve"> </w:t>
       </w:r>
-      <w:r>
-        <w:rPr>
-          <w:rFonts w:cs="Times New Roman"/>
-          <w:bCs/>
-        </w:rPr>
-        <w:t>MARIA EDUARDA PEREIRA CESARIO</w:t>
-      </w:r>
-    </w:p>
-    <w:p>
-      <w:pPr>
-        <w:pStyle w:val="Normal"/>
-        <w:jc w:val="center"/>
-        <w:rPr>
-          <w:rFonts w:cs="Times New Roman"/>
-          <w:bCs/>
-        </w:rPr>
-      </w:pPr>
-      <w:r>
-        <w:rPr>
-          <w:rFonts w:cs="Times New Roman"/>
-          <w:bCs/>
-        </w:rPr>
-        <w:t>Ra. 202320882 - NICOLE SILVA PINTO</w:t>
-      </w:r>
-    </w:p>
-    <w:p>
-      <w:pPr>
-        <w:pStyle w:val="Normal"/>
-        <w:jc w:val="center"/>
-        <w:rPr>
-          <w:rFonts w:cs="Times New Roman"/>
-          <w:bCs/>
-        </w:rPr>
-      </w:pPr>
-      <w:r>
-        <w:rPr/>
-      </w:r>
-    </w:p>
-    <w:p>
-      <w:pPr>
-        <w:pStyle w:val="Normal"/>
-        <w:jc w:val="center"/>
-        <w:rPr>
-          <w:rFonts w:cs="Times New Roman"/>
-          <w:bCs/>
-        </w:rPr>
-      </w:pPr>
-      <w:r>
-        <w:rPr>
-          <w:rFonts w:cs="Times New Roman"/>
-          <w:bCs/>
-        </w:rPr>
-        <w:t xml:space="preserve"> </w:t>
-      </w:r>
-    </w:p>
-    <w:p>
-      <w:pPr>
-        <w:pStyle w:val="Normal"/>
-        <w:jc w:val="center"/>
-        <w:rPr>
-          <w:rFonts w:cs="Times New Roman"/>
-          <w:bCs/>
-        </w:rPr>
-      </w:pPr>
-      <w:r>
-        <w:rPr/>
-      </w:r>
-    </w:p>
-    <w:p>
-      <w:pPr>
-        <w:pStyle w:val="Normal"/>
-        <w:jc w:val="center"/>
-        <w:rPr>
-          <w:rFonts w:cs="Times New Roman"/>
-          <w:bCs/>
-        </w:rPr>
-      </w:pPr>
-      <w:r>
-        <w:rPr/>
+    </w:p>
+    <w:p>
+      <w:pPr>
+        <w:pStyle w:val="Normal"/>
+        <w:jc w:val="center"/>
+        <w:rPr>
+          <w:rFonts w:cs="Times New Roman"/>
+          <w:bCs/>
+        </w:rPr>
+      </w:pPr>
+      <w:r>
+        <w:rPr>
+          <w:rFonts w:cs="Times New Roman"/>
+          <w:bCs/>
+        </w:rPr>
+      </w:r>
+    </w:p>
+    <w:p>
+      <w:pPr>
+        <w:pStyle w:val="Normal"/>
+        <w:jc w:val="center"/>
+        <w:rPr>
+          <w:rFonts w:cs="Times New Roman"/>
+          <w:bCs/>
+        </w:rPr>
+      </w:pPr>
+      <w:r>
+        <w:rPr>
+          <w:rFonts w:cs="Times New Roman"/>
+          <w:bCs/>
+        </w:rPr>
       </w:r>
     </w:p>
     <w:p>
@@ -612,8 +586,6 @@
       <w:r>
         <w:rPr>
           <w:rFonts w:cs="Times New Roman"/>
-          <w:b/>
-          <w:bCs/>
         </w:rPr>
       </w:r>
     </w:p>
@@ -696,6 +668,40 @@
           <w:rFonts w:cs="Times New Roman"/>
           <w:bCs/>
         </w:rPr>
+        <w:t>Ra.  202326154 - MARIA EDUARDA PEREIRA CESARIO</w:t>
+      </w:r>
+    </w:p>
+    <w:p>
+      <w:pPr>
+        <w:pStyle w:val="Normal"/>
+        <w:jc w:val="center"/>
+        <w:rPr>
+          <w:rFonts w:cs="Times New Roman"/>
+          <w:bCs/>
+        </w:rPr>
+      </w:pPr>
+      <w:r>
+        <w:rPr>
+          <w:rFonts w:cs="Times New Roman"/>
+          <w:bCs/>
+        </w:rPr>
+        <w:t>Ra. 202320882 - NICOLE SILVA PINTO</w:t>
+      </w:r>
+    </w:p>
+    <w:p>
+      <w:pPr>
+        <w:pStyle w:val="Normal"/>
+        <w:jc w:val="center"/>
+        <w:rPr>
+          <w:rFonts w:cs="Times New Roman"/>
+          <w:bCs/>
+        </w:rPr>
+      </w:pPr>
+      <w:r>
+        <w:rPr>
+          <w:rFonts w:cs="Times New Roman"/>
+          <w:bCs/>
+        </w:rPr>
         <w:t xml:space="preserve">Ra. 202324482 - PATRICK ALISSON OKUSHIGUE </w:t>
       </w:r>
     </w:p>
@@ -713,76 +719,23 @@
           <w:rFonts w:cs="Times New Roman"/>
           <w:bCs/>
         </w:rPr>
-        <w:t xml:space="preserve">Ra. 20232818 - </w:t>
-      </w:r>
-      <w:r>
-        <w:rPr>
-          <w:rFonts w:cs="Times New Roman"/>
-          <w:bCs/>
-        </w:rPr>
-        <w:t>V</w:t>
-      </w:r>
-      <w:r>
-        <w:rPr>
-          <w:rFonts w:cs="Times New Roman"/>
-          <w:bCs/>
-        </w:rPr>
-        <w:t>ICTOR RAYAN SOUZA RAMOS  BARBIERI</w:t>
-      </w:r>
-    </w:p>
-    <w:p>
-      <w:pPr>
-        <w:pStyle w:val="Normal"/>
-        <w:jc w:val="center"/>
-        <w:rPr>
-          <w:rFonts w:cs="Times New Roman"/>
-          <w:bCs/>
-        </w:rPr>
-      </w:pPr>
-      <w:r>
-        <w:rPr>
-          <w:rFonts w:cs="Times New Roman"/>
-          <w:bCs/>
-        </w:rPr>
-        <w:t xml:space="preserve">Ra.  202326154 </w:t>
-      </w:r>
-      <w:r>
-        <w:rPr>
-          <w:rFonts w:cs="Times New Roman"/>
-          <w:bCs/>
-        </w:rPr>
-        <w:t>-</w:t>
-      </w:r>
-      <w:r>
-        <w:rPr>
-          <w:rFonts w:cs="Times New Roman"/>
-          <w:bCs/>
-        </w:rPr>
-        <w:t xml:space="preserve"> </w:t>
-      </w:r>
-      <w:r>
-        <w:rPr>
-          <w:rFonts w:cs="Times New Roman"/>
-          <w:bCs/>
-        </w:rPr>
-        <w:t>MARIA EDUARDA PEREIRA CESARIO</w:t>
-      </w:r>
-    </w:p>
-    <w:p>
-      <w:pPr>
-        <w:pStyle w:val="Normal"/>
-        <w:jc w:val="center"/>
-        <w:rPr>
-          <w:rFonts w:cs="Times New Roman"/>
-          <w:bCs/>
-        </w:rPr>
-      </w:pPr>
-      <w:r>
-        <w:rPr>
-          <w:rFonts w:cs="Times New Roman"/>
-          <w:bCs/>
-        </w:rPr>
-        <w:t>Ra. 202320882 - NICOLE SILVA PINTO</w:t>
+        <w:t>Ra. 20232818 - VICTOR RAYAN SOUZA RAMOS  BARBIERI</w:t>
+      </w:r>
+    </w:p>
+    <w:p>
+      <w:pPr>
+        <w:pStyle w:val="Normal"/>
+        <w:jc w:val="center"/>
+        <w:rPr>
+          <w:rFonts w:cs="Times New Roman"/>
+          <w:bCs/>
+        </w:rPr>
+      </w:pPr>
+      <w:r>
+        <w:rPr>
+          <w:rFonts w:cs="Times New Roman"/>
+          <w:bCs/>
+        </w:rPr>
       </w:r>
     </w:p>
     <w:p>
@@ -1069,7 +1022,7 @@
           <w:b w:val="false"/>
           <w:bCs w:val="false"/>
         </w:rPr>
-        <w:t>Etapa 2 referente ao projeto de extensão da universidade São Francisco, criado para a obtenção de nota relativa ao primeiro semestre</w:t>
+        <w:t>Etapa 1 referente ao projeto de extensão da universidade São Francisco, criado para a obtenção de nota relativa ao primeiro semestre</w:t>
       </w:r>
     </w:p>
     <w:p>
@@ -1222,20 +1175,6 @@
         <w:jc w:val="center"/>
         <w:rPr>
           <w:rFonts w:cs="Times New Roman"/>
-        </w:rPr>
-      </w:pPr>
-      <w:r>
-        <w:rPr>
-          <w:rFonts w:cs="Times New Roman"/>
-        </w:rPr>
-      </w:r>
-    </w:p>
-    <w:p>
-      <w:pPr>
-        <w:pStyle w:val="Normal"/>
-        <w:jc w:val="center"/>
-        <w:rPr>
-          <w:rFonts w:cs="Times New Roman"/>
           <w:color w:val="0070C0"/>
         </w:rPr>
       </w:pPr>
@@ -1343,12 +1282,79 @@
         <w:rPr>
           <w:rFonts w:cs="Times New Roman"/>
         </w:rPr>
-        <w:t xml:space="preserve">Resumo em português. Elemento obrigatório, devendo possuir no mínimo 150 e no máximo 500 palavras, deve ser redigido sem recuo na primeira linha, em um bloco único. Composto por frases concisas, o resumo deve conter objetivo, método, resultados e conclusões. Dê preferência à voz ativa. Logo abaixo do resumo, devem ser indicadas cinco palavras-chave, que devem representar os principais assuntos abordados no trabalho. As palavras-chave devem iniciar com letra maiúscula e ser separadas entre si por ponto. </w:t>
-      </w:r>
-    </w:p>
-    <w:p>
-      <w:pPr>
-        <w:pStyle w:val="Normal"/>
+        <w:t>O desenvolvimento sustentav</w:t>
+      </w:r>
+      <w:r>
+        <w:rPr>
+          <w:rFonts w:eastAsia="" w:cs="Times New Roman" w:eastAsiaTheme="minorEastAsia"/>
+          <w:color w:val="auto"/>
+          <w:kern w:val="0"/>
+          <w:sz w:val="24"/>
+          <w:szCs w:val="24"/>
+          <w:lang w:val="pt-BR" w:eastAsia="ko-KR" w:bidi="ar-SA"/>
+        </w:rPr>
+        <w:t xml:space="preserve">él das cidades e ambeintes urbanos é essencial para o comprimento das metas definidas na ODS 11, de modo que como desafio para o alcance do mesmo é necessario que haja um controle eficiente de desastres nas nuturais em tais regiões. Além disso, dado o elevado nivel de evolução técnica da tecnologia da informação e a larga disponibilidade de chips computacionais em Silicio observada no antropoceno do século vinte e um, nota-se a relevancia da tecnologia de aplicativos móveis </w:t>
+      </w:r>
+      <w:r>
+        <w:rPr>
+          <w:rFonts w:eastAsia="" w:cs="Times New Roman" w:eastAsiaTheme="minorEastAsia"/>
+          <w:color w:val="auto"/>
+          <w:kern w:val="0"/>
+          <w:sz w:val="24"/>
+          <w:szCs w:val="24"/>
+          <w:lang w:val="pt-BR" w:eastAsia="ko-KR" w:bidi="ar-SA"/>
+        </w:rPr>
+        <w:t>em celulares</w:t>
+      </w:r>
+      <w:r>
+        <w:rPr>
+          <w:rFonts w:eastAsia="" w:cs="Times New Roman" w:eastAsiaTheme="minorEastAsia"/>
+          <w:color w:val="auto"/>
+          <w:kern w:val="0"/>
+          <w:sz w:val="24"/>
+          <w:szCs w:val="24"/>
+          <w:lang w:val="pt-BR" w:eastAsia="ko-KR" w:bidi="ar-SA"/>
+        </w:rPr>
+        <w:t xml:space="preserve"> </w:t>
+      </w:r>
+      <w:r>
+        <w:rPr>
+          <w:rFonts w:eastAsia="" w:cs="Times New Roman" w:eastAsiaTheme="minorEastAsia"/>
+          <w:color w:val="auto"/>
+          <w:kern w:val="0"/>
+          <w:sz w:val="24"/>
+          <w:szCs w:val="24"/>
+          <w:lang w:val="pt-BR" w:eastAsia="ko-KR" w:bidi="ar-SA"/>
+        </w:rPr>
+        <w:t>e sua larga usabilidade e eficacia</w:t>
+      </w:r>
+      <w:r>
+        <w:rPr>
+          <w:rFonts w:eastAsia="" w:cs="Times New Roman" w:eastAsiaTheme="minorEastAsia"/>
+          <w:color w:val="auto"/>
+          <w:kern w:val="0"/>
+          <w:sz w:val="24"/>
+          <w:szCs w:val="24"/>
+          <w:lang w:val="pt-BR" w:eastAsia="ko-KR" w:bidi="ar-SA"/>
+        </w:rPr>
+        <w:t xml:space="preserve">. </w:t>
+      </w:r>
+      <w:r>
+        <w:rPr>
+          <w:rFonts w:eastAsia="" w:cs="Times New Roman" w:eastAsiaTheme="minorEastAsia"/>
+          <w:color w:val="auto"/>
+          <w:kern w:val="0"/>
+          <w:sz w:val="24"/>
+          <w:szCs w:val="24"/>
+          <w:lang w:val="pt-BR" w:eastAsia="ko-KR" w:bidi="ar-SA"/>
+        </w:rPr>
+        <w:t>Assim sendo, nesse projeto foi realizada uma análise da bibliografia referente a acidentes naturais e desastres em meios urbanos brasileiros, com o objetivo de compreender de forma mais ampla como as instituições brasileiras lidam com esses problemas,   de modo que  foi desenvolvido de um aplicativo móvel com a pretenção de contribuir com o controle eficiente de acidentes na cidade de Campinas em São Paulo, cujo permita aos moradores da cidade gerenciar os desastres que estão ocorrendo tal como automaticamente enviar a plataforma da Defesa Civil novas ocorrências de desastres naturais na região.</w:t>
+      </w:r>
+    </w:p>
+    <w:p>
+      <w:pPr>
+        <w:pStyle w:val="Normal"/>
+        <w:jc w:val="both"/>
         <w:rPr>
           <w:rFonts w:cs="Times New Roman"/>
         </w:rPr>
@@ -1372,9 +1378,8 @@
           <w:docGrid w:type="default" w:linePitch="299" w:charSpace="0"/>
         </w:sectPr>
         <w:pStyle w:val="Normal"/>
-        <w:rPr>
-          <w:rFonts w:cs="Times New Roman"/>
-        </w:rPr>
+        <w:jc w:val="both"/>
+        <w:rPr/>
       </w:pPr>
       <w:r>
         <w:rPr>
@@ -1386,7 +1391,7 @@
         <w:rPr>
           <w:rFonts w:cs="Times New Roman"/>
         </w:rPr>
-        <w:t>Enchentes</w:t>
+        <w:t>Acidentes, Desastres, Aplicativo, Celulares, Cidades</w:t>
       </w:r>
       <w:r>
         <w:rPr>
@@ -1413,11 +1418,7 @@
       <w:pPr>
         <w:pStyle w:val="Normal"/>
         <w:jc w:val="center"/>
-        <w:rPr>
-          <w:rFonts w:cs="Times New Roman"/>
-          <w:b/>
-          <w:b/>
-        </w:rPr>
+        <w:rPr/>
       </w:pPr>
       <w:r>
         <w:rPr>
@@ -1430,103 +1431,14 @@
     <w:p>
       <w:pPr>
         <w:pStyle w:val="Normal"/>
-        <w:spacing w:lineRule="auto" w:line="240"/>
-        <w:rPr>
-          <w:rFonts w:ascii="Times New Roman" w:hAnsi="Times New Roman" w:cs="Times New Roman" w:asciiTheme="minorHAnsi" w:cstheme="minorHAnsi" w:hAnsiTheme="minorHAnsi"/>
-        </w:rPr>
-      </w:pPr>
-      <w:r>
-        <w:rPr>
-          <w:rFonts w:cs="Times New Roman" w:cstheme="minorHAnsi"/>
-        </w:rPr>
-      </w:r>
-    </w:p>
-    <w:p>
-      <w:pPr>
-        <w:pStyle w:val="Contedodoquadro"/>
-        <w:spacing w:lineRule="auto" w:line="240"/>
         <w:jc w:val="both"/>
         <w:rPr/>
       </w:pPr>
       <w:r>
         <w:rPr>
-          <w:rFonts w:cs="Times New Roman" w:cstheme="minorHAnsi"/>
-        </w:rPr>
-        <w:t>AUTOR, Nome</w:t>
-      </w:r>
-      <w:r>
-        <w:rPr>
-          <w:rFonts w:cs="Times New Roman"/>
-        </w:rPr>
-        <w:t xml:space="preserve"> do. </w:t>
-      </w:r>
-      <w:r>
-        <w:rPr>
-          <w:rFonts w:cs="Times New Roman"/>
-          <w:b/>
-        </w:rPr>
-        <w:t>Título do trabalho acadêmico</w:t>
-      </w:r>
-      <w:r>
-        <w:rPr>
-          <w:rFonts w:cs="Times New Roman"/>
-        </w:rPr>
-        <w:t>: subtítulo sem negrito. 2017. 120f. Trabalho de Conclusão de Curso – Licenciatura em Ciências Sociais – Instituto Federal de Educação, Ciência e Tecnologia de Goiás, Formosa, 2017.</w:t>
-      </w:r>
-    </w:p>
-    <w:p>
-      <w:pPr>
-        <w:pStyle w:val="Normal"/>
-        <w:jc w:val="both"/>
-        <w:rPr>
-          <w:rFonts w:cs="Times New Roman"/>
-        </w:rPr>
-      </w:pPr>
-      <w:r>
-        <w:rPr>
-          <w:rFonts w:cs="Times New Roman"/>
-        </w:rPr>
-      </w:r>
-    </w:p>
-    <w:p>
-      <w:pPr>
-        <w:pStyle w:val="Normal"/>
-        <w:jc w:val="both"/>
-        <w:rPr/>
-      </w:pPr>
-      <w:r>
-        <w:rPr>
-          <w:rFonts w:cs="Times New Roman"/>
-        </w:rPr>
-        <w:t>Deve ser elaborado com as mesmas características do resumo em língua portuguesa, mas redigito em língua inglesa para facilitar sua divulgação em nível internacional. Atendida essa exigência, poderá ser acrescido um terceiro resumo em qualquer outra língua, a critério do autor. Em espanhol</w:t>
-      </w:r>
-      <w:r>
-        <w:rPr>
-          <w:rFonts w:cs="Times New Roman"/>
-          <w:i/>
-          <w:iCs/>
-        </w:rPr>
-        <w:t> resumen, </w:t>
-      </w:r>
-      <w:r>
-        <w:rPr>
-          <w:rFonts w:cs="Times New Roman"/>
-        </w:rPr>
-        <w:t>em francês</w:t>
-      </w:r>
-      <w:r>
-        <w:rPr>
-          <w:rFonts w:cs="Times New Roman"/>
-          <w:i/>
-          <w:iCs/>
-        </w:rPr>
-        <w:t> résumé,</w:t>
-      </w:r>
-      <w:r>
-        <w:rPr>
-          <w:rFonts w:cs="Times New Roman"/>
-        </w:rPr>
-        <w:t xml:space="preserve"> deve ser igual ao resumo na língua vernácula, estando apenas em outro idioma. Logo abaixo do abstract, devem ser indicadas as palavras-chave (keywords) de seu trabalho. </w:t>
+          <w:rFonts w:cs="Times New Roman"/>
+        </w:rPr>
+        <w:t>The sustainable development of cities and urban environments is essential for the fulfillment of the goals defined in SDG 11, so that as a challenge to achieve it, there needs to be an efficient control of natural disasters in such regions. In addition, given the high level of technical evolution of information technology and the wide availability of computational chips in Silicon observed in the anthropocene of the twenty-first century, the relevance of mobile application technology on cell phones and its wide usability and effectiveness is noted. Therefore, this project carried out an analysis of the bibliography referring to natural accidents and disasters in Brazilian urban areas, with the objective of understanding more broadly how Brazilian institutions deal with these problems, so that it was developed from a mobile application with the intention of contributing to the efficient control of accidents in the city of Campinas in São Paulo, which allows the city's residents to manage the disasters that are occurring such as automatically sending the Civil Defense platform new occurrences of natural disasters in the region.</w:t>
       </w:r>
     </w:p>
     <w:p>
@@ -1557,15 +1469,13 @@
         </w:sectPr>
         <w:pStyle w:val="Normal"/>
         <w:jc w:val="both"/>
-        <w:rPr>
-          <w:rFonts w:cs="Times New Roman"/>
-        </w:rPr>
-      </w:pPr>
-      <w:r>
-        <w:rPr>
-          <w:rFonts w:cs="Times New Roman"/>
-        </w:rPr>
-        <w:t>Keywords: Academic work. Presentation.</w:t>
+        <w:rPr/>
+      </w:pPr>
+      <w:r>
+        <w:rPr>
+          <w:rFonts w:cs="Times New Roman"/>
+        </w:rPr>
+        <w:t>Keywords: Accidents, Disasters, Application, Cell-Phones, Cities.</w:t>
       </w:r>
     </w:p>
     <w:p>
@@ -1678,95 +1588,7 @@
                 <w:vanish w:val="false"/>
               </w:rPr>
               <w:tab/>
-              <w:t>16</w:t>
-            </w:r>
-          </w:hyperlink>
-        </w:p>
-        <w:p>
-          <w:pPr>
-            <w:pStyle w:val="Contents2"/>
-            <w:tabs>
-              <w:tab w:val="clear" w:pos="851"/>
-              <w:tab w:val="right" w:pos="9071" w:leader="dot"/>
-            </w:tabs>
-            <w:rPr/>
-          </w:pPr>
-          <w:hyperlink w:anchor="__RefHeading___Toc2477_371135340">
-            <w:r>
-              <w:rPr>
-                <w:webHidden/>
-                <w:rStyle w:val="IndexLink"/>
-                <w:vanish w:val="false"/>
-              </w:rPr>
-              <w:t>1.1 Título da Seção Secundária</w:t>
-              <w:tab/>
-              <w:t>16</w:t>
-            </w:r>
-          </w:hyperlink>
-        </w:p>
-        <w:p>
-          <w:pPr>
-            <w:pStyle w:val="Contents3"/>
-            <w:tabs>
-              <w:tab w:val="clear" w:pos="851"/>
-              <w:tab w:val="right" w:pos="9071" w:leader="dot"/>
-            </w:tabs>
-            <w:rPr/>
-          </w:pPr>
-          <w:hyperlink w:anchor="__RefHeading___Toc2479_371135340">
-            <w:r>
-              <w:rPr>
-                <w:webHidden/>
-                <w:rStyle w:val="IndexLink"/>
-                <w:vanish w:val="false"/>
-              </w:rPr>
-              <w:t>1.1.1 Seção Terciária</w:t>
-              <w:tab/>
-              <w:t>16</w:t>
-            </w:r>
-          </w:hyperlink>
-        </w:p>
-        <w:p>
-          <w:pPr>
-            <w:pStyle w:val="Contents4"/>
-            <w:tabs>
-              <w:tab w:val="clear" w:pos="851"/>
-              <w:tab w:val="right" w:pos="9071" w:leader="dot"/>
-            </w:tabs>
-            <w:rPr/>
-          </w:pPr>
-          <w:hyperlink w:anchor="__RefHeading___Toc2481_371135340">
-            <w:r>
-              <w:rPr>
-                <w:webHidden/>
-                <w:rStyle w:val="IndexLink"/>
-                <w:vanish w:val="false"/>
-              </w:rPr>
-              <w:t>1.1.1.1 Seção Quaternária</w:t>
-              <w:tab/>
-              <w:t>16</w:t>
-            </w:r>
-          </w:hyperlink>
-        </w:p>
-        <w:p>
-          <w:pPr>
-            <w:pStyle w:val="Contents5"/>
-            <w:tabs>
-              <w:tab w:val="clear" w:pos="851"/>
-              <w:tab w:val="right" w:pos="9071" w:leader="dot"/>
-            </w:tabs>
-            <w:rPr/>
-          </w:pPr>
-          <w:hyperlink w:anchor="__RefHeading___Toc2483_371135340">
-            <w:r>
-              <w:rPr>
-                <w:webHidden/>
-                <w:rStyle w:val="IndexLink"/>
-                <w:vanish w:val="false"/>
-              </w:rPr>
-              <w:t>1.1.1.1.1 Seção Quinária</w:t>
-              <w:tab/>
-              <w:t>16</w:t>
+              <w:t>6</w:t>
             </w:r>
           </w:hyperlink>
         </w:p>
@@ -1794,9 +1616,14 @@
               </w:rPr>
               <w:t xml:space="preserve"> OBJETIVOS</w:t>
               <w:tab/>
-              <w:t>17</w:t>
             </w:r>
           </w:hyperlink>
+          <w:r>
+            <w:rPr>
+              <w:vanish w:val="false"/>
+            </w:rPr>
+            <w:t>6</w:t>
+          </w:r>
         </w:p>
         <w:p>
           <w:pPr>
@@ -1840,7 +1667,7 @@
                 <w:vanish w:val="false"/>
               </w:rPr>
               <w:tab/>
-              <w:t>17</w:t>
+              <w:t>7</w:t>
             </w:r>
           </w:hyperlink>
         </w:p>
@@ -1868,13 +1695,75 @@
               </w:rPr>
               <w:t xml:space="preserve"> RESULTADOS ESPERADOS</w:t>
               <w:tab/>
-              <w:t>17</w:t>
+            </w:r>
+            <w:r>
+              <w:rPr>
+                <w:rStyle w:val="IndexLink"/>
+                <w:vanish w:val="false"/>
+              </w:rPr>
+              <w:t>7</w:t>
             </w:r>
           </w:hyperlink>
         </w:p>
         <w:p>
           <w:pPr>
             <w:pStyle w:val="Contents1"/>
+            <w:tabs>
+              <w:tab w:val="clear" w:pos="851"/>
+              <w:tab w:val="right" w:pos="9071" w:leader="dot"/>
+            </w:tabs>
+            <w:rPr>
+              <w:vanish w:val="false"/>
+            </w:rPr>
+          </w:pPr>
+          <w:r>
+            <w:rPr>
+              <w:vanish w:val="false"/>
+            </w:rPr>
+            <w:t>5</w:t>
+          </w:r>
+          <w:r>
+            <w:rPr>
+              <w:vanish w:val="false"/>
+            </w:rPr>
+            <w:t xml:space="preserve"> DOCUMENTAÇ</w:t>
+          </w:r>
+          <w:r>
+            <w:rPr>
+              <w:rFonts w:eastAsia="" w:cs="Times New Roman" w:cstheme="minorHAnsi"/>
+              <w:b/>
+              <w:bCs/>
+              <w:caps/>
+              <w:vanish w:val="false"/>
+              <w:color w:val="auto"/>
+              <w:kern w:val="0"/>
+              <w:sz w:val="24"/>
+              <w:szCs w:val="20"/>
+              <w:lang w:val="pt-BR" w:eastAsia="ko-KR" w:bidi="ar-SA"/>
+            </w:rPr>
+            <w:t>ÃO DA PROPOSTA</w:t>
+          </w:r>
+          <w:hyperlink w:anchor="__RefHeading___Toc2485_371135340">
+            <w:r>
+              <w:rPr>
+                <w:webHidden/>
+                <w:rStyle w:val="IndexLink"/>
+                <w:vanish w:val="false"/>
+              </w:rPr>
+              <w:t xml:space="preserve"> </w:t>
+              <w:tab/>
+            </w:r>
+          </w:hyperlink>
+          <w:r>
+            <w:rPr>
+              <w:vanish w:val="false"/>
+            </w:rPr>
+            <w:t>8</w:t>
+          </w:r>
+        </w:p>
+        <w:p>
+          <w:pPr>
+            <w:pStyle w:val="Contents2"/>
             <w:tabs>
               <w:tab w:val="clear" w:pos="851"/>
               <w:tab w:val="right" w:pos="9071" w:leader="dot"/>
@@ -1887,26 +1776,75 @@
             </w:rPr>
             <w:t>5</w:t>
           </w:r>
-          <w:hyperlink w:anchor="__RefHeading___Toc2485_371135340">
+          <w:hyperlink w:anchor="__RefHeading___Toc2477_371135340">
             <w:r>
               <w:rPr>
                 <w:webHidden/>
                 <w:rStyle w:val="IndexLink"/>
                 <w:vanish w:val="false"/>
               </w:rPr>
-              <w:t xml:space="preserve"> DOCUMENTAÇ</w:t>
+              <w:t xml:space="preserve">.1 </w:t>
             </w:r>
             <w:r>
               <w:rPr>
                 <w:rStyle w:val="IndexLink"/>
-                <w:rFonts w:cs="Times New Roman" w:cstheme="minorHAnsi"/>
-                <w:b/>
-                <w:bCs/>
-                <w:caps/>
                 <w:vanish w:val="false"/>
+              </w:rPr>
+              <w:t xml:space="preserve">Design do App - </w:t>
+            </w:r>
+            <w:r>
+              <w:rPr>
+                <w:rStyle w:val="IndexLink"/>
+                <w:vanish w:val="false"/>
+              </w:rPr>
+              <w:t>Telas</w:t>
+              <w:tab/>
+            </w:r>
+          </w:hyperlink>
+          <w:r>
+            <w:rPr>
+              <w:vanish w:val="false"/>
+            </w:rPr>
+            <w:t>8</w:t>
+          </w:r>
+        </w:p>
+        <w:p>
+          <w:pPr>
+            <w:pStyle w:val="Contents2"/>
+            <w:tabs>
+              <w:tab w:val="clear" w:pos="851"/>
+              <w:tab w:val="right" w:pos="9071" w:leader="dot"/>
+            </w:tabs>
+            <w:rPr/>
+          </w:pPr>
+          <w:r>
+            <w:rPr>
+              <w:vanish w:val="false"/>
+            </w:rPr>
+            <w:t>5</w:t>
+          </w:r>
+          <w:hyperlink w:anchor="__RefHeading___Toc2477_371135340">
+            <w:r>
+              <w:rPr>
+                <w:webHidden/>
+                <w:rStyle w:val="IndexLink"/>
+                <w:vanish w:val="false"/>
+              </w:rPr>
+              <w:t>.1 C</w:t>
+            </w:r>
+            <w:r>
+              <w:rPr>
+                <w:rStyle w:val="IndexLink"/>
+                <w:rFonts w:eastAsia="" w:cs="Times New Roman" w:cstheme="minorHAnsi"/>
+                <w:smallCaps/>
+                <w:vanish w:val="false"/>
+                <w:color w:val="auto"/>
+                <w:kern w:val="0"/>
+                <w:sz w:val="24"/>
                 <w:szCs w:val="20"/>
+                <w:lang w:val="pt-BR" w:eastAsia="ko-KR" w:bidi="ar-SA"/>
               </w:rPr>
-              <w:t>ÃO DA PROPOSTA</w:t>
+              <w:t>ódigo Fonte</w:t>
             </w:r>
             <w:r>
               <w:rPr>
@@ -1914,9 +1852,47 @@
                 <w:vanish w:val="false"/>
               </w:rPr>
               <w:tab/>
-              <w:t>17</w:t>
             </w:r>
           </w:hyperlink>
+          <w:r>
+            <w:rPr>
+              <w:vanish w:val="false"/>
+            </w:rPr>
+            <w:t>10</w:t>
+          </w:r>
+        </w:p>
+        <w:p>
+          <w:pPr>
+            <w:pStyle w:val="Contents2"/>
+            <w:tabs>
+              <w:tab w:val="clear" w:pos="851"/>
+              <w:tab w:val="right" w:pos="9071" w:leader="dot"/>
+            </w:tabs>
+            <w:rPr/>
+          </w:pPr>
+          <w:r>
+            <w:rPr>
+              <w:vanish w:val="false"/>
+            </w:rPr>
+            <w:t>5</w:t>
+          </w:r>
+          <w:hyperlink w:anchor="__RefHeading___Toc2477_371135340">
+            <w:r>
+              <w:rPr>
+                <w:webHidden/>
+                <w:rStyle w:val="IndexLink"/>
+                <w:vanish w:val="false"/>
+              </w:rPr>
+              <w:t>.1 Fluxograma</w:t>
+              <w:tab/>
+            </w:r>
+          </w:hyperlink>
+          <w:r>
+            <w:rPr>
+              <w:vanish w:val="false"/>
+            </w:rPr>
+            <w:t>11</w:t>
+          </w:r>
         </w:p>
         <w:p>
           <w:pPr>
@@ -1942,9 +1918,14 @@
               </w:rPr>
               <w:t xml:space="preserve"> RESULTADOS OBTIDOS</w:t>
               <w:tab/>
-              <w:t>17</w:t>
             </w:r>
           </w:hyperlink>
+          <w:r>
+            <w:rPr>
+              <w:vanish w:val="false"/>
+            </w:rPr>
+            <w:t>11</w:t>
+          </w:r>
         </w:p>
         <w:p>
           <w:pPr>
@@ -1988,53 +1969,15 @@
                 <w:vanish w:val="false"/>
               </w:rPr>
               <w:tab/>
-              <w:t>17</w:t>
+              <w:t>1</w:t>
             </w:r>
           </w:hyperlink>
-        </w:p>
-        <w:p>
-          <w:pPr>
-            <w:pStyle w:val="Contents2"/>
-            <w:tabs>
-              <w:tab w:val="clear" w:pos="851"/>
-              <w:tab w:val="right" w:pos="9071" w:leader="dot"/>
-            </w:tabs>
-            <w:rPr/>
-          </w:pPr>
-          <w:hyperlink w:anchor="__RefHeading___Toc2487_371135340">
-            <w:r>
-              <w:rPr>
-                <w:webHidden/>
-                <w:rStyle w:val="IndexLink"/>
-                <w:vanish w:val="false"/>
-              </w:rPr>
-              <w:t>2.1 Seção Secundária</w:t>
-              <w:tab/>
-              <w:t>17</w:t>
-            </w:r>
-          </w:hyperlink>
-        </w:p>
-        <w:p>
-          <w:pPr>
-            <w:pStyle w:val="Contents3"/>
-            <w:tabs>
-              <w:tab w:val="clear" w:pos="851"/>
-              <w:tab w:val="right" w:pos="9071" w:leader="dot"/>
-            </w:tabs>
-            <w:rPr/>
-          </w:pPr>
-          <w:hyperlink w:anchor="__RefHeading___Toc2489_371135340">
-            <w:r>
-              <w:rPr>
-                <w:webHidden/>
-                <w:rStyle w:val="IndexLink"/>
-                <w:vanish w:val="false"/>
-              </w:rPr>
-              <w:t>2.1.1 Seção Terciária</w:t>
-              <w:tab/>
-              <w:t>17</w:t>
-            </w:r>
-          </w:hyperlink>
+          <w:r>
+            <w:rPr>
+              <w:vanish w:val="false"/>
+            </w:rPr>
+            <w:t>2</w:t>
+          </w:r>
         </w:p>
         <w:p>
           <w:pPr>
@@ -2058,14 +2001,7 @@
                 <w:rStyle w:val="IndexLink"/>
                 <w:vanish w:val="false"/>
               </w:rPr>
-              <w:t xml:space="preserve"> </w:t>
-            </w:r>
-            <w:r>
-              <w:rPr>
-                <w:rStyle w:val="IndexLink"/>
-                <w:vanish w:val="false"/>
-              </w:rPr>
-              <w:t>REFER</w:t>
+              <w:t xml:space="preserve"> REFER</w:t>
             </w:r>
             <w:r>
               <w:rPr>
@@ -2089,52 +2025,43 @@
                 <w:vanish w:val="false"/>
               </w:rPr>
               <w:t>NCIAS BIBLIOGRAFICAS</w:t>
-            </w:r>
-            <w:r>
-              <w:rPr>
-                <w:rStyle w:val="IndexLink"/>
-                <w:vanish w:val="false"/>
-              </w:rPr>
               <w:tab/>
-              <w:t>17</w:t>
+              <w:t>1</w:t>
             </w:r>
           </w:hyperlink>
           <w:r>
             <w:rPr>
-              <w:rStyle w:val="IndexLink"/>
+              <w:vanish w:val="false"/>
+            </w:rPr>
+            <w:t>2</w:t>
+          </w:r>
+          <w:r>
+            <w:rPr>
               <w:vanish w:val="false"/>
             </w:rPr>
             <w:fldChar w:fldCharType="end"/>
           </w:r>
         </w:p>
+        <w:p>
+          <w:pPr>
+            <w:sectPr>
+              <w:headerReference w:type="default" r:id="rId5"/>
+              <w:type w:val="nextPage"/>
+              <w:pgSz w:w="11906" w:h="16838"/>
+              <w:pgMar w:left="1701" w:right="1134" w:gutter="0" w:header="720" w:top="1701" w:footer="0" w:bottom="1134"/>
+              <w:pgNumType w:fmt="decimal"/>
+              <w:formProt w:val="false"/>
+              <w:textDirection w:val="lrTb"/>
+              <w:docGrid w:type="default" w:linePitch="299" w:charSpace="0"/>
+            </w:sectPr>
+          </w:pPr>
+        </w:p>
       </w:sdtContent>
     </w:sdt>
     <w:p>
       <w:pPr>
-        <w:sectPr>
-          <w:headerReference w:type="default" r:id="rId5"/>
-          <w:type w:val="nextPage"/>
-          <w:pgSz w:w="11906" w:h="16838"/>
-          <w:pgMar w:left="1701" w:right="1134" w:gutter="0" w:header="720" w:top="1701" w:footer="0" w:bottom="1134"/>
-          <w:pgNumType w:fmt="decimal"/>
-          <w:formProt w:val="false"/>
-          <w:textDirection w:val="lrTb"/>
-          <w:docGrid w:type="default" w:linePitch="299" w:charSpace="0"/>
-        </w:sectPr>
-        <w:pStyle w:val="Contents1"/>
-        <w:tabs>
-          <w:tab w:val="clear" w:pos="851"/>
-          <w:tab w:val="right" w:pos="9071" w:leader="dot"/>
-        </w:tabs>
-        <w:rPr/>
-      </w:pPr>
-      <w:r>
-        <w:rPr/>
-      </w:r>
-    </w:p>
-    <w:p>
-      <w:pPr>
         <w:pStyle w:val="Heading1"/>
+        <w:jc w:val="both"/>
         <w:rPr/>
       </w:pPr>
       <w:bookmarkStart w:id="0" w:name="__RefHeading___Toc2475_371135340"/>
@@ -2144,46 +2071,28 @@
           <w:sz w:val="28"/>
           <w:szCs w:val="28"/>
         </w:rPr>
-        <w:t xml:space="preserve">1 </w:t>
-      </w:r>
-      <w:r>
-        <w:rPr>
+        <w:t>1. INTRODUÇ</w:t>
+      </w:r>
+      <w:r>
+        <w:rPr>
+          <w:rFonts w:eastAsia="" w:cs="" w:cstheme="majorBidi" w:eastAsiaTheme="majorEastAsia"/>
+          <w:b/>
+          <w:bCs/>
           <w:sz w:val="28"/>
           <w:szCs w:val="28"/>
         </w:rPr>
-        <w:t>INTRODUÇ</w:t>
-      </w:r>
-      <w:r>
-        <w:rPr>
-          <w:rFonts w:eastAsia="" w:cs="" w:cstheme="majorBidi" w:eastAsiaTheme="majorEastAsia"/>
-          <w:b/>
-          <w:bCs/>
-          <w:sz w:val="28"/>
-          <w:szCs w:val="28"/>
-        </w:rPr>
         <w:t>ÃO</w:t>
       </w:r>
     </w:p>
     <w:p>
       <w:pPr>
         <w:pStyle w:val="Normal"/>
-        <w:rPr/>
-      </w:pPr>
-      <w:r>
-        <w:rPr/>
-        <w:t xml:space="preserve">É notório que diversas áreas de habitação humana são sujeitas a transformações ambientais e climáticas, cujas frequentemente resultam em desastres naturais, prejudicando elevadamente a condição de vida nos meios urbanos. Portanto, observa-se a intensificação da produção técnico-científica a cerca de soluções para esses problemas, de modo que por meio do advento das novas técnicas de comunicação através de dispositivos móveis, temos o desenvolvimento de soluções como aplicativos móveis que fornecem serviços para os usuários. De maneira que dentre tais soluções podemos destacar o aplicativo "Alerta Rio", cuja mantenedora é a Fundação GEO-RIO, e fornece à população de cidades do Rio de Janeiro alertas sobre chuvas intensas e deslizamentos em encostas e alagamentos, onde todas as informações são transmitidas de forma ágil através da internet e disponibilizadas na plataforma. Assim sendo, um projeto de sistema de aplicativo móvel para alertar moradores de uma cidade sobre </w:t>
-      </w:r>
-      <w:r>
-        <w:rPr/>
-        <w:t>desastres ambientais</w:t>
-      </w:r>
-      <w:r>
-        <w:rPr/>
-        <w:t xml:space="preserve"> se enquadra principalmente na ODS 11 - Cidades e Comunidades Sustentáveis. Por conseguinte, a temática desse projeto abarca um contexto de desenvolvimento de uma plataforma móvel </w:t>
-      </w:r>
-      <w:r>
-        <w:rPr/>
-        <w:t>destinada a populaç</w:t>
+        <w:jc w:val="both"/>
+        <w:rPr/>
+      </w:pPr>
+      <w:r>
+        <w:rPr/>
+        <w:t>É notório que diversas áreas de habitação humana são sujeitas a transformações ambientais e climáticas, cujas frequentemente resultam em desastres naturais, prejudicando elevadamente a condição de vida nos meios urbanos. Portanto, observa-se a intensificação da produção técnico-científica a cerca de soluções para esses problemas, de modo que por meio do advento das novas técnicas de comunicação através de dispositivos móveis, temos o desenvolvimento de soluções como aplicativos móveis que fornecem serviços para os usuários. De maneira que dentre tais soluções podemos destacar o aplicativo "Alerta Rio", cuja mantenedora é a Fundação GEO-RIO, e fornece à população de cidades do Rio de Janeiro alertas sobre chuvas intensas e deslizamentos em encostas e alagamentos, onde todas as informações são transmitidas de forma ágil através da internet e disponibilizadas na plataforma. Assim sendo, um projeto de sistema de aplicativo móvel para alertar moradores de uma cidade sobre desastres ambientais se enquadra principalmente na ODS 11 - Cidades e Comunidades Sustentáveis. Por conseguinte, a temática desse projeto abarca um contexto de desenvolvimento de uma plataforma móvel destinada a populaç</w:t>
       </w:r>
       <w:r>
         <w:rPr>
@@ -2194,7 +2103,7 @@
           <w:szCs w:val="24"/>
           <w:lang w:val="pt-BR" w:eastAsia="ko-KR" w:bidi="ar-SA"/>
         </w:rPr>
-        <w:t xml:space="preserve">ão de Campinas </w:t>
+        <w:t xml:space="preserve">ão da cidade de Campinas </w:t>
       </w:r>
       <w:r>
         <w:rPr/>
@@ -2218,23 +2127,31 @@
     </w:p>
     <w:p>
       <w:pPr>
+        <w:pStyle w:val="Normal"/>
+        <w:jc w:val="both"/>
+        <w:rPr/>
+      </w:pPr>
+      <w:r>
+        <w:rPr/>
+      </w:r>
+    </w:p>
+    <w:p>
+      <w:pPr>
         <w:pStyle w:val="Heading1"/>
+        <w:jc w:val="both"/>
         <w:rPr/>
       </w:pPr>
       <w:bookmarkStart w:id="1" w:name="_Toc455958623"/>
       <w:bookmarkEnd w:id="1"/>
       <w:r>
         <w:rPr/>
-        <w:t xml:space="preserve">2 </w:t>
-      </w:r>
-      <w:r>
-        <w:rPr/>
-        <w:t>OBJETIVOS</w:t>
+        <w:t>2. OBJETIVOS</w:t>
       </w:r>
     </w:p>
     <w:p>
       <w:pPr>
         <w:pStyle w:val="Heading1"/>
+        <w:jc w:val="both"/>
         <w:rPr/>
       </w:pPr>
       <w:r>
@@ -2242,7 +2159,20 @@
           <w:b w:val="false"/>
           <w:bCs w:val="false"/>
         </w:rPr>
-        <w:t>O projeto tem por objetivo facilitar a realizaça</w:t>
+        <w:t>O projeto tem por objetivo facilitar a realizaç</w:t>
+      </w:r>
+      <w:r>
+        <w:rPr>
+          <w:rFonts w:eastAsia="" w:cs="" w:cstheme="majorBidi" w:eastAsiaTheme="majorEastAsia"/>
+          <w:b w:val="false"/>
+          <w:bCs w:val="false"/>
+          <w:color w:val="auto"/>
+          <w:kern w:val="0"/>
+          <w:sz w:val="24"/>
+          <w:szCs w:val="28"/>
+          <w:lang w:val="pt-BR" w:eastAsia="ko-KR" w:bidi="ar-SA"/>
+        </w:rPr>
+        <w:t>ão</w:t>
       </w:r>
       <w:r>
         <w:rPr>
@@ -2255,12 +2185,13 @@
           <w:szCs w:val="24"/>
           <w:lang w:val="pt-BR" w:eastAsia="ko-KR" w:bidi="ar-SA"/>
         </w:rPr>
-        <w:t>õ de chamados a defesa civil em caso de desastre ambiental, por meio de uma plataforma mobile que automatize o processo.</w:t>
-      </w:r>
-    </w:p>
-    <w:p>
-      <w:pPr>
-        <w:pStyle w:val="Normal"/>
+        <w:t xml:space="preserve"> de chamados a defesa civil em caso de desastre ambiental, por meio de uma plataforma mobile que automatize o processo.</w:t>
+      </w:r>
+    </w:p>
+    <w:p>
+      <w:pPr>
+        <w:pStyle w:val="Normal"/>
+        <w:jc w:val="both"/>
         <w:rPr/>
       </w:pPr>
       <w:r>
@@ -2274,8 +2205,19 @@
           <w:szCs w:val="24"/>
           <w:lang w:val="pt-BR" w:eastAsia="ko-KR" w:bidi="ar-SA"/>
         </w:rPr>
-        <w:t>P</w:t>
-      </w:r>
+        <w:t>Por conseguinte o estudo terá como objetivo os seguintes tópicos:</w:t>
+      </w:r>
+    </w:p>
+    <w:p>
+      <w:pPr>
+        <w:pStyle w:val="Normal"/>
+        <w:numPr>
+          <w:ilvl w:val="0"/>
+          <w:numId w:val="2"/>
+        </w:numPr>
+        <w:jc w:val="both"/>
+        <w:rPr/>
+      </w:pPr>
       <w:r>
         <w:rPr>
           <w:rFonts w:eastAsia="" w:cs="" w:cstheme="minorBidi" w:eastAsiaTheme="minorEastAsia"/>
@@ -2287,7 +2229,7 @@
           <w:szCs w:val="24"/>
           <w:lang w:val="pt-BR" w:eastAsia="ko-KR" w:bidi="ar-SA"/>
         </w:rPr>
-        <w:t>or conseguinte o estudo terá como objetivo os seguintes tópicos:</w:t>
+        <w:t xml:space="preserve">Analisar os problemas das pessoas com desastres ambientais </w:t>
       </w:r>
     </w:p>
     <w:p>
@@ -2295,8 +2237,9 @@
         <w:pStyle w:val="Normal"/>
         <w:numPr>
           <w:ilvl w:val="0"/>
-          <w:numId w:val="2"/>
+          <w:numId w:val="1"/>
         </w:numPr>
+        <w:jc w:val="both"/>
         <w:rPr/>
       </w:pPr>
       <w:r>
@@ -2310,53 +2253,7 @@
           <w:szCs w:val="24"/>
           <w:lang w:val="pt-BR" w:eastAsia="ko-KR" w:bidi="ar-SA"/>
         </w:rPr>
-        <w:t xml:space="preserve">Analisar os problemas das pessoas com desastres ambientais </w:t>
-      </w:r>
-    </w:p>
-    <w:p>
-      <w:pPr>
-        <w:pStyle w:val="Normal"/>
-        <w:numPr>
-          <w:ilvl w:val="0"/>
-          <w:numId w:val="1"/>
-        </w:numPr>
-        <w:rPr/>
-      </w:pPr>
-      <w:r>
-        <w:rPr>
-          <w:rFonts w:eastAsia="" w:cs="" w:cstheme="minorBidi" w:eastAsiaTheme="minorEastAsia"/>
-          <w:b w:val="false"/>
-          <w:bCs w:val="false"/>
-          <w:color w:val="auto"/>
-          <w:kern w:val="0"/>
-          <w:sz w:val="24"/>
-          <w:szCs w:val="24"/>
-          <w:lang w:val="pt-BR" w:eastAsia="ko-KR" w:bidi="ar-SA"/>
-        </w:rPr>
-        <w:t>Descrever as areaś afetadatas</w:t>
-      </w:r>
-    </w:p>
-    <w:p>
-      <w:pPr>
-        <w:pStyle w:val="Normal"/>
-        <w:numPr>
-          <w:ilvl w:val="0"/>
-          <w:numId w:val="1"/>
-        </w:numPr>
-        <w:rPr/>
-      </w:pPr>
-      <w:r>
-        <w:rPr>
-          <w:rFonts w:eastAsia="" w:cs="" w:cstheme="minorBidi" w:eastAsiaTheme="minorEastAsia"/>
-          <w:b w:val="false"/>
-          <w:bCs w:val="false"/>
-          <w:color w:val="auto"/>
-          <w:kern w:val="0"/>
-          <w:sz w:val="24"/>
-          <w:szCs w:val="24"/>
-          <w:lang w:val="pt-BR" w:eastAsia="ko-KR" w:bidi="ar-SA"/>
-        </w:rPr>
-        <w:t>Realizar chamados automatizados a defesa civil com os dados da localidade e da ocorrencia</w:t>
+        <w:t>Descrever as áreas afetadatas</w:t>
       </w:r>
     </w:p>
     <w:p>
@@ -2375,25 +2272,36 @@
         <w:pStyle w:val="Normal"/>
         <w:numPr>
           <w:ilvl w:val="0"/>
-          <w:numId w:val="0"/>
+          <w:numId w:val="1"/>
         </w:numPr>
-        <w:ind w:left="720" w:hanging="0"/>
-        <w:rPr/>
-      </w:pPr>
-      <w:r>
-        <w:rPr/>
+        <w:jc w:val="both"/>
+        <w:rPr/>
+      </w:pPr>
+      <w:r>
+        <w:rPr>
+          <w:rFonts w:eastAsia="" w:cs="" w:cstheme="minorBidi" w:eastAsiaTheme="minorEastAsia"/>
+          <w:b w:val="false"/>
+          <w:bCs w:val="false"/>
+          <w:color w:val="auto"/>
+          <w:kern w:val="0"/>
+          <w:sz w:val="24"/>
+          <w:szCs w:val="24"/>
+          <w:lang w:val="pt-BR" w:eastAsia="ko-KR" w:bidi="ar-SA"/>
+        </w:rPr>
+        <w:t>Realizar chamados automatizados a defesa civil com os dados da localidade e da ocorrência</w:t>
       </w:r>
     </w:p>
     <w:p>
       <w:pPr>
         <w:pStyle w:val="Heading1"/>
+        <w:jc w:val="both"/>
         <w:rPr/>
       </w:pPr>
       <w:bookmarkStart w:id="2" w:name="__RefHeading___Toc2485_3711353402"/>
       <w:bookmarkEnd w:id="2"/>
       <w:r>
         <w:rPr/>
-        <w:t>3 MATERIAIS E M</w:t>
+        <w:t>3. MATERIAIS E M</w:t>
       </w:r>
       <w:r>
         <w:rPr>
@@ -2416,6 +2324,7 @@
     <w:p>
       <w:pPr>
         <w:pStyle w:val="TextBody"/>
+        <w:jc w:val="both"/>
         <w:rPr/>
       </w:pPr>
       <w:r>
@@ -2433,6 +2342,7 @@
     <w:p>
       <w:pPr>
         <w:pStyle w:val="TextBody"/>
+        <w:jc w:val="both"/>
         <w:rPr>
           <w:rFonts w:ascii="Times New Roman" w:hAnsi="Times New Roman" w:eastAsia="" w:cs="" w:cstheme="minorBidi" w:eastAsiaTheme="minorEastAsia"/>
           <w:color w:val="auto"/>
@@ -2443,12 +2353,20 @@
         </w:rPr>
       </w:pPr>
       <w:r>
-        <w:rPr/>
+        <w:rPr>
+          <w:rFonts w:eastAsia="" w:cs="" w:cstheme="minorBidi" w:eastAsiaTheme="minorEastAsia"/>
+          <w:color w:val="auto"/>
+          <w:kern w:val="0"/>
+          <w:sz w:val="24"/>
+          <w:szCs w:val="24"/>
+          <w:lang w:val="pt-BR" w:eastAsia="ko-KR" w:bidi="ar-SA"/>
+        </w:rPr>
       </w:r>
     </w:p>
     <w:p>
       <w:pPr>
         <w:pStyle w:val="TextBody"/>
+        <w:jc w:val="both"/>
         <w:rPr/>
       </w:pPr>
       <w:r>
@@ -2466,6 +2384,7 @@
     <w:p>
       <w:pPr>
         <w:pStyle w:val="TextBody"/>
+        <w:jc w:val="both"/>
         <w:rPr/>
       </w:pPr>
       <w:r>
@@ -2475,6 +2394,7 @@
     <w:p>
       <w:pPr>
         <w:pStyle w:val="TextBody"/>
+        <w:jc w:val="both"/>
         <w:rPr/>
       </w:pPr>
       <w:r>
@@ -2492,6 +2412,7 @@
     <w:p>
       <w:pPr>
         <w:pStyle w:val="TextBody"/>
+        <w:jc w:val="both"/>
         <w:rPr/>
       </w:pPr>
       <w:r>
@@ -2501,6 +2422,7 @@
     <w:p>
       <w:pPr>
         <w:pStyle w:val="TextBody"/>
+        <w:jc w:val="both"/>
         <w:rPr/>
       </w:pPr>
       <w:r>
@@ -2518,6 +2440,7 @@
     <w:p>
       <w:pPr>
         <w:pStyle w:val="TextBody"/>
+        <w:jc w:val="both"/>
         <w:rPr/>
       </w:pPr>
       <w:r>
@@ -2527,6 +2450,7 @@
     <w:p>
       <w:pPr>
         <w:pStyle w:val="TextBody"/>
+        <w:jc w:val="both"/>
         <w:rPr/>
       </w:pPr>
       <w:r>
@@ -2538,12 +2462,43 @@
       </w:r>
       <w:r>
         <w:rPr/>
-        <w:t>Computador com sistema operacional Microsoft Windows, cujo hardware contemplou um processador AMD Ryzen 3 3200G, placa-mãe Asus AM-gaming, 16 GB RAM HyperX e SSD 256 GB Kingston.</w:t>
+        <w:t>Computador com sistema operacional Microsoft Windows, cujo hardware cont</w:t>
+      </w:r>
+      <w:r>
+        <w:rPr>
+          <w:rFonts w:eastAsia="" w:cs="" w:cstheme="minorBidi" w:eastAsiaTheme="minorEastAsia"/>
+          <w:color w:val="auto"/>
+          <w:kern w:val="0"/>
+          <w:sz w:val="24"/>
+          <w:szCs w:val="24"/>
+          <w:lang w:val="pt-BR" w:eastAsia="ko-KR" w:bidi="ar-SA"/>
+        </w:rPr>
+        <w:t>e</w:t>
+      </w:r>
+      <w:r>
+        <w:rPr/>
+        <w:t>mplou um processador AMD Ryzen 3 3200G, placa-mãe Asus AM-gaming, 16 GB RAM HyperX, SSD 256 GB Kingston e conex</w:t>
+      </w:r>
+      <w:r>
+        <w:rPr>
+          <w:rFonts w:eastAsia="" w:cs="" w:cstheme="minorBidi" w:eastAsiaTheme="minorEastAsia"/>
+          <w:color w:val="auto"/>
+          <w:kern w:val="0"/>
+          <w:sz w:val="24"/>
+          <w:szCs w:val="24"/>
+          <w:lang w:val="pt-BR" w:eastAsia="ko-KR" w:bidi="ar-SA"/>
+        </w:rPr>
+        <w:t>ão com a internet via rede fibra óptica</w:t>
+      </w:r>
+      <w:r>
+        <w:rPr/>
+        <w:t>.</w:t>
       </w:r>
     </w:p>
     <w:p>
       <w:pPr>
         <w:pStyle w:val="TextBody"/>
+        <w:jc w:val="both"/>
         <w:rPr/>
       </w:pPr>
       <w:r>
@@ -2553,6 +2508,7 @@
     <w:p>
       <w:pPr>
         <w:pStyle w:val="Heading1"/>
+        <w:jc w:val="both"/>
         <w:rPr/>
       </w:pPr>
       <w:bookmarkStart w:id="3" w:name="__RefHeading___Toc2485_37113534021"/>
@@ -2565,42 +2521,172 @@
     <w:p>
       <w:pPr>
         <w:pStyle w:val="Normal"/>
-        <w:rPr>
-          <w:rFonts w:cs="Times New Roman"/>
-        </w:rPr>
-      </w:pPr>
-      <w:r>
-        <w:rPr>
-          <w:rFonts w:cs="Times New Roman"/>
-        </w:rPr>
-      </w:r>
-    </w:p>
-    <w:p>
-      <w:pPr>
-        <w:pStyle w:val="Normal"/>
-        <w:rPr>
-          <w:rFonts w:cs="Times New Roman"/>
-        </w:rPr>
-      </w:pPr>
-      <w:r>
-        <w:rPr>
-          <w:rFonts w:cs="Times New Roman"/>
-        </w:rPr>
-        <w:tab/>
-        <w:t>Digite aqui o seu texto.</w:t>
-      </w:r>
-    </w:p>
-    <w:p>
-      <w:pPr>
-        <w:pStyle w:val="Normal"/>
-        <w:rPr>
-          <w:rFonts w:cs="Times New Roman"/>
-        </w:rPr>
-      </w:pPr>
-      <w:r>
-        <w:rPr>
-          <w:rFonts w:cs="Times New Roman"/>
-        </w:rPr>
+        <w:jc w:val="both"/>
+        <w:rPr/>
+      </w:pPr>
+      <w:r>
+        <w:rPr>
+          <w:rFonts w:cs="Times New Roman"/>
+        </w:rPr>
+        <w:t>Espera-se contribuir para o desenvolvimento sustentavel da sociedade na regi</w:t>
+      </w:r>
+      <w:r>
+        <w:rPr>
+          <w:rFonts w:eastAsia="" w:cs="Times New Roman" w:eastAsiaTheme="minorEastAsia"/>
+          <w:color w:val="auto"/>
+          <w:kern w:val="0"/>
+          <w:sz w:val="24"/>
+          <w:szCs w:val="24"/>
+          <w:lang w:val="pt-BR" w:eastAsia="ko-KR" w:bidi="ar-SA"/>
+        </w:rPr>
+        <w:t>ão de Campinas de acordo com a ODS 11, através de um aplicativo mobile que permita efetivar chamados automatizados a defesa civil em caso de desastres naturais.</w:t>
+        <w:br/>
+        <w:t xml:space="preserve">Dessa maneira esse sistema deverá permitir ao usuario alocar no sistema o seu nome, a localização do desastre, o uma descrição a cerca do desastre destacando sua caracterização, tal como o envio dessas informações de forma automatizada ao sistema da Defesa Civil via internet. </w:t>
+      </w:r>
+    </w:p>
+    <w:p>
+      <w:pPr>
+        <w:pStyle w:val="Normal"/>
+        <w:jc w:val="both"/>
+        <w:rPr>
+          <w:rFonts w:cs="Times New Roman"/>
+        </w:rPr>
+      </w:pPr>
+      <w:r>
+        <w:rPr>
+          <w:rFonts w:cs="Times New Roman"/>
+        </w:rPr>
+      </w:r>
+    </w:p>
+    <w:p>
+      <w:pPr>
+        <w:pStyle w:val="Normal"/>
+        <w:jc w:val="both"/>
+        <w:rPr>
+          <w:rFonts w:cs="Times New Roman"/>
+        </w:rPr>
+      </w:pPr>
+      <w:r>
+        <w:rPr>
+          <w:rFonts w:cs="Times New Roman"/>
+        </w:rPr>
+      </w:r>
+    </w:p>
+    <w:p>
+      <w:pPr>
+        <w:pStyle w:val="Normal"/>
+        <w:rPr>
+          <w:rFonts w:cs="Times New Roman"/>
+        </w:rPr>
+      </w:pPr>
+      <w:r>
+        <w:rPr>
+          <w:rFonts w:cs="Times New Roman"/>
+        </w:rPr>
+      </w:r>
+    </w:p>
+    <w:p>
+      <w:pPr>
+        <w:pStyle w:val="Normal"/>
+        <w:rPr>
+          <w:rFonts w:cs="Times New Roman"/>
+        </w:rPr>
+      </w:pPr>
+      <w:r>
+        <w:rPr>
+          <w:rFonts w:cs="Times New Roman"/>
+        </w:rPr>
+      </w:r>
+    </w:p>
+    <w:p>
+      <w:pPr>
+        <w:pStyle w:val="Normal"/>
+        <w:rPr>
+          <w:rFonts w:cs="Times New Roman"/>
+        </w:rPr>
+      </w:pPr>
+      <w:r>
+        <w:rPr>
+          <w:rFonts w:cs="Times New Roman"/>
+        </w:rPr>
+      </w:r>
+    </w:p>
+    <w:p>
+      <w:pPr>
+        <w:pStyle w:val="Normal"/>
+        <w:rPr>
+          <w:rFonts w:cs="Times New Roman"/>
+        </w:rPr>
+      </w:pPr>
+      <w:r>
+        <w:rPr>
+          <w:rFonts w:cs="Times New Roman"/>
+        </w:rPr>
+      </w:r>
+    </w:p>
+    <w:p>
+      <w:pPr>
+        <w:pStyle w:val="Normal"/>
+        <w:rPr>
+          <w:rFonts w:cs="Times New Roman"/>
+        </w:rPr>
+      </w:pPr>
+      <w:r>
+        <w:rPr>
+          <w:rFonts w:cs="Times New Roman"/>
+        </w:rPr>
+      </w:r>
+    </w:p>
+    <w:p>
+      <w:pPr>
+        <w:pStyle w:val="Normal"/>
+        <w:rPr>
+          <w:rFonts w:cs="Times New Roman"/>
+        </w:rPr>
+      </w:pPr>
+      <w:r>
+        <w:rPr>
+          <w:rFonts w:cs="Times New Roman"/>
+        </w:rPr>
+      </w:r>
+    </w:p>
+    <w:p>
+      <w:pPr>
+        <w:pStyle w:val="Normal"/>
+        <w:rPr/>
+      </w:pPr>
+      <w:r>
+        <w:rPr>
+          <w:b/>
+          <w:bCs/>
+        </w:rPr>
+        <w:t>5. DOCUMENTAÇ</w:t>
+      </w:r>
+      <w:r>
+        <w:rPr>
+          <w:rFonts w:eastAsia="" w:cs="" w:cstheme="minorBidi" w:eastAsiaTheme="minorEastAsia"/>
+          <w:b/>
+          <w:bCs/>
+          <w:color w:val="auto"/>
+          <w:kern w:val="0"/>
+          <w:sz w:val="24"/>
+          <w:szCs w:val="24"/>
+          <w:lang w:val="pt-BR" w:eastAsia="ko-KR" w:bidi="ar-SA"/>
+        </w:rPr>
+        <w:t>ÃO</w:t>
+      </w:r>
+      <w:r>
+        <w:rPr>
+          <w:rFonts w:eastAsia="" w:cs="" w:cstheme="minorBidi" w:eastAsiaTheme="minorEastAsia"/>
+          <w:b/>
+          <w:bCs/>
+          <w:color w:val="auto"/>
+          <w:kern w:val="0"/>
+          <w:sz w:val="24"/>
+          <w:szCs w:val="24"/>
+          <w:lang w:val="pt-BR" w:eastAsia="ko-KR" w:bidi="ar-SA"/>
+        </w:rPr>
+        <w:t xml:space="preserve"> DA PROPOSTA</w:t>
       </w:r>
     </w:p>
     <w:p>
@@ -2608,68 +2694,1193 @@
         <w:pStyle w:val="Heading2"/>
         <w:rPr/>
       </w:pPr>
-      <w:bookmarkStart w:id="4" w:name="__RefHeading___Toc2487_37113534021"/>
-      <w:bookmarkStart w:id="5" w:name="_Toc45595862421"/>
+      <w:bookmarkStart w:id="4" w:name="__RefHeading___Toc2487_3711353401"/>
       <w:bookmarkEnd w:id="4"/>
+      <w:r>
+        <w:rPr/>
+        <w:t xml:space="preserve">5.1. </w:t>
+      </w:r>
+      <w:r>
+        <w:rPr/>
+        <w:t xml:space="preserve">Design do App - </w:t>
+      </w:r>
+      <w:r>
+        <w:rPr/>
+        <w:t>Telas</w:t>
+      </w:r>
+    </w:p>
+    <w:p>
+      <w:pPr>
+        <w:pStyle w:val="Normal"/>
+        <w:jc w:val="center"/>
+        <w:rPr/>
+      </w:pPr>
+      <w:r>
+        <w:rPr>
+          <w:b/>
+          <w:bCs/>
+        </w:rPr>
+        <w:t>Figura 01 – Tela de visualizaç</w:t>
+      </w:r>
+      <w:r>
+        <w:rPr>
+          <w:rFonts w:eastAsia="" w:cs="" w:cstheme="minorBidi" w:eastAsiaTheme="minorEastAsia"/>
+          <w:b/>
+          <w:bCs/>
+          <w:color w:val="auto"/>
+          <w:kern w:val="0"/>
+          <w:sz w:val="24"/>
+          <w:szCs w:val="24"/>
+          <w:lang w:val="pt-BR" w:eastAsia="ko-KR" w:bidi="ar-SA"/>
+        </w:rPr>
+        <w:t>ão de áreas afetadas e de inicio de chamado</w:t>
+      </w:r>
+    </w:p>
+    <w:p>
+      <w:pPr>
+        <w:pStyle w:val="Normal"/>
+        <w:rPr/>
+      </w:pPr>
+      <w:r>
+        <w:rPr/>
+        <mc:AlternateContent>
+          <mc:Choice Requires="wps">
+            <w:drawing>
+              <wp:anchor behindDoc="0" distT="0" distB="0" distL="0" distR="0" simplePos="0" locked="0" layoutInCell="0" allowOverlap="1" relativeHeight="2">
+                <wp:simplePos x="0" y="0"/>
+                <wp:positionH relativeFrom="column">
+                  <wp:posOffset>1377315</wp:posOffset>
+                </wp:positionH>
+                <wp:positionV relativeFrom="paragraph">
+                  <wp:posOffset>105410</wp:posOffset>
+                </wp:positionV>
+                <wp:extent cx="2580640" cy="6002020"/>
+                <wp:effectExtent l="0" t="0" r="0" b="0"/>
+                <wp:wrapTopAndBottom/>
+                <wp:docPr id="1" name="Frame1"/>
+                <a:graphic xmlns:a="http://schemas.openxmlformats.org/drawingml/2006/main">
+                  <a:graphicData uri="http://schemas.microsoft.com/office/word/2010/wordprocessingShape">
+                    <wps:wsp>
+                      <wps:cNvSpPr/>
+                      <wps:spPr>
+                        <a:xfrm>
+                          <a:off x="0" y="0"/>
+                          <a:ext cx="2580480" cy="6001920"/>
+                        </a:xfrm>
+                        <a:prstGeom prst="rect">
+                          <a:avLst/>
+                        </a:prstGeom>
+                        <a:solidFill>
+                          <a:srgbClr val="ffffff"/>
+                        </a:solidFill>
+                        <a:ln w="0">
+                          <a:noFill/>
+                        </a:ln>
+                      </wps:spPr>
+                      <wps:style>
+                        <a:lnRef idx="0"/>
+                        <a:fillRef idx="0"/>
+                        <a:effectRef idx="0"/>
+                        <a:fontRef idx="minor"/>
+                      </wps:style>
+                      <wps:txbx>
+                        <w:txbxContent>
+                          <w:p>
+                            <w:pPr>
+                              <w:pStyle w:val="Caption"/>
+                              <w:spacing w:before="120" w:after="120"/>
+                              <w:rPr>
+                                <w:i w:val="false"/>
+                                <w:i w:val="false"/>
+                                <w:iCs w:val="false"/>
+                              </w:rPr>
+                            </w:pPr>
+                            <w:r>
+                              <w:rPr/>
+                              <w:drawing>
+                                <wp:inline distT="0" distB="0" distL="0" distR="0">
+                                  <wp:extent cx="2580640" cy="5586730"/>
+                                  <wp:effectExtent l="0" t="0" r="0" b="0"/>
+                                  <wp:docPr id="3" name="Image1" descr=""/>
+                                  <wp:cNvGraphicFramePr>
+                                    <a:graphicFrameLocks xmlns:a="http://schemas.openxmlformats.org/drawingml/2006/main" noChangeAspect="1"/>
+                                  </wp:cNvGraphicFramePr>
+                                  <a:graphic xmlns:a="http://schemas.openxmlformats.org/drawingml/2006/main">
+                                    <a:graphicData uri="http://schemas.openxmlformats.org/drawingml/2006/picture">
+                                      <pic:pic xmlns:pic="http://schemas.openxmlformats.org/drawingml/2006/picture">
+                                        <pic:nvPicPr>
+                                          <pic:cNvPr id="3" name="Image1" descr=""/>
+                                          <pic:cNvPicPr>
+                                            <a:picLocks noChangeAspect="1" noChangeArrowheads="1"/>
+                                          </pic:cNvPicPr>
+                                        </pic:nvPicPr>
+                                        <pic:blipFill>
+                                          <a:blip r:embed="rId8"/>
+                                          <a:stretch>
+                                            <a:fillRect/>
+                                          </a:stretch>
+                                        </pic:blipFill>
+                                        <pic:spPr bwMode="auto">
+                                          <a:xfrm>
+                                            <a:off x="0" y="0"/>
+                                            <a:ext cx="2580640" cy="5586730"/>
+                                          </a:xfrm>
+                                          <a:prstGeom prst="rect">
+                                            <a:avLst/>
+                                          </a:prstGeom>
+                                        </pic:spPr>
+                                      </pic:pic>
+                                    </a:graphicData>
+                                  </a:graphic>
+                                </wp:inline>
+                              </w:drawing>
+                            </w:r>
+                            <w:r>
+                              <w:rPr>
+                                <w:i w:val="false"/>
+                                <w:iCs w:val="false"/>
+                              </w:rPr>
+                              <w:t>Fonte: Autoria própria</w:t>
+                            </w:r>
+                          </w:p>
+                        </w:txbxContent>
+                      </wps:txbx>
+                      <wps:bodyPr lIns="0" rIns="0" tIns="0" bIns="0" anchor="t">
+                        <a:noAutofit/>
+                      </wps:bodyPr>
+                    </wps:wsp>
+                  </a:graphicData>
+                </a:graphic>
+              </wp:anchor>
+            </w:drawing>
+          </mc:Choice>
+          <mc:Fallback>
+            <w:pict>
+              <v:rect id="shape_0" ID="Frame1" path="m0,0l-2147483645,0l-2147483645,-2147483646l0,-2147483646xe" fillcolor="white" stroked="f" o:allowincell="f" style="position:absolute;margin-left:108.45pt;margin-top:8.3pt;width:203.15pt;height:472.55pt;mso-wrap-style:square;v-text-anchor:top">
+                <v:fill o:detectmouseclick="t" type="solid" color2="black"/>
+                <v:stroke color="#3465a4" joinstyle="round" endcap="flat"/>
+                <v:textbox>
+                  <w:txbxContent>
+                    <w:p>
+                      <w:pPr>
+                        <w:pStyle w:val="Caption"/>
+                        <w:spacing w:before="120" w:after="120"/>
+                        <w:rPr>
+                          <w:i w:val="false"/>
+                          <w:i w:val="false"/>
+                          <w:iCs w:val="false"/>
+                        </w:rPr>
+                      </w:pPr>
+                      <w:r>
+                        <w:rPr/>
+                        <w:drawing>
+                          <wp:inline distT="0" distB="0" distL="0" distR="0">
+                            <wp:extent cx="2580640" cy="5586730"/>
+                            <wp:effectExtent l="0" t="0" r="0" b="0"/>
+                            <wp:docPr id="4" name="Image1" descr=""/>
+                            <wp:cNvGraphicFramePr>
+                              <a:graphicFrameLocks xmlns:a="http://schemas.openxmlformats.org/drawingml/2006/main" noChangeAspect="1"/>
+                            </wp:cNvGraphicFramePr>
+                            <a:graphic xmlns:a="http://schemas.openxmlformats.org/drawingml/2006/main">
+                              <a:graphicData uri="http://schemas.openxmlformats.org/drawingml/2006/picture">
+                                <pic:pic xmlns:pic="http://schemas.openxmlformats.org/drawingml/2006/picture">
+                                  <pic:nvPicPr>
+                                    <pic:cNvPr id="4" name="Image1" descr=""/>
+                                    <pic:cNvPicPr>
+                                      <a:picLocks noChangeAspect="1" noChangeArrowheads="1"/>
+                                    </pic:cNvPicPr>
+                                  </pic:nvPicPr>
+                                  <pic:blipFill>
+                                    <a:blip r:embed="rId9"/>
+                                    <a:stretch>
+                                      <a:fillRect/>
+                                    </a:stretch>
+                                  </pic:blipFill>
+                                  <pic:spPr bwMode="auto">
+                                    <a:xfrm>
+                                      <a:off x="0" y="0"/>
+                                      <a:ext cx="2580640" cy="5586730"/>
+                                    </a:xfrm>
+                                    <a:prstGeom prst="rect">
+                                      <a:avLst/>
+                                    </a:prstGeom>
+                                  </pic:spPr>
+                                </pic:pic>
+                              </a:graphicData>
+                            </a:graphic>
+                          </wp:inline>
+                        </w:drawing>
+                      </w:r>
+                      <w:r>
+                        <w:rPr>
+                          <w:i w:val="false"/>
+                          <w:iCs w:val="false"/>
+                        </w:rPr>
+                        <w:t>Fonte: Autoria própria</w:t>
+                      </w:r>
+                    </w:p>
+                  </w:txbxContent>
+                </v:textbox>
+                <w10:wrap type="topAndBottom"/>
+              </v:rect>
+            </w:pict>
+          </mc:Fallback>
+        </mc:AlternateContent>
+      </w:r>
+    </w:p>
+    <w:p>
+      <w:pPr>
+        <w:pStyle w:val="Normal"/>
+        <w:rPr/>
+      </w:pPr>
+      <w:r>
+        <w:rPr/>
+      </w:r>
+    </w:p>
+    <w:p>
+      <w:pPr>
+        <w:pStyle w:val="Normal"/>
+        <w:rPr/>
+      </w:pPr>
+      <w:r>
+        <w:rPr/>
+      </w:r>
+    </w:p>
+    <w:p>
+      <w:pPr>
+        <w:pStyle w:val="Normal"/>
+        <w:rPr/>
+      </w:pPr>
+      <w:r>
+        <w:rPr/>
+      </w:r>
+    </w:p>
+    <w:p>
+      <w:pPr>
+        <w:pStyle w:val="Heading2"/>
+        <w:rPr/>
+      </w:pPr>
+      <w:r>
+        <w:rPr/>
+      </w:r>
+    </w:p>
+    <w:p>
+      <w:pPr>
+        <w:pStyle w:val="Normal"/>
+        <w:rPr/>
+      </w:pPr>
+      <w:r>
+        <w:rPr/>
+      </w:r>
+    </w:p>
+    <w:p>
+      <w:pPr>
+        <w:pStyle w:val="Heading2"/>
+        <w:rPr/>
+      </w:pPr>
+      <w:r>
+        <w:rPr/>
+      </w:r>
+    </w:p>
+    <w:p>
+      <w:pPr>
+        <w:pStyle w:val="Heading2"/>
+        <w:jc w:val="center"/>
+        <w:rPr/>
+      </w:pPr>
+      <w:r>
+        <w:rPr/>
+        <w:t>Figura 02 – Tela de submiss</w:t>
+      </w:r>
+      <w:r>
+        <w:rPr>
+          <w:rFonts w:eastAsia="" w:cs="" w:cstheme="majorBidi" w:eastAsiaTheme="majorEastAsia"/>
+          <w:b/>
+          <w:bCs/>
+          <w:color w:val="auto"/>
+          <w:kern w:val="0"/>
+          <w:sz w:val="24"/>
+          <w:szCs w:val="26"/>
+          <w:lang w:val="pt-BR" w:eastAsia="ko-KR" w:bidi="ar-SA"/>
+        </w:rPr>
+        <w:t>ão de chamados a Defesa Civil</w:t>
+      </w:r>
+    </w:p>
+    <w:p>
+      <w:pPr>
+        <w:pStyle w:val="Normal"/>
+        <w:jc w:val="center"/>
+        <w:rPr>
+          <w:rFonts w:ascii="Times New Roman" w:hAnsi="Times New Roman" w:eastAsia="" w:cs="" w:asciiTheme="majorHAnsi" w:cstheme="majorBidi" w:eastAsiaTheme="majorEastAsia" w:hAnsiTheme="majorHAnsi"/>
+          <w:b/>
+          <w:b/>
+          <w:bCs/>
+          <w:color w:val="auto"/>
+          <w:kern w:val="0"/>
+          <w:sz w:val="24"/>
+          <w:szCs w:val="26"/>
+          <w:lang w:val="pt-BR" w:eastAsia="ko-KR" w:bidi="ar-SA"/>
+        </w:rPr>
+      </w:pPr>
+      <w:r>
+        <w:rPr>
+          <w:rFonts w:eastAsia="" w:cs="" w:cstheme="majorBidi" w:eastAsiaTheme="majorEastAsia"/>
+          <w:b/>
+          <w:bCs/>
+          <w:color w:val="auto"/>
+          <w:kern w:val="0"/>
+          <w:sz w:val="24"/>
+          <w:szCs w:val="26"/>
+          <w:lang w:val="pt-BR" w:eastAsia="ko-KR" w:bidi="ar-SA"/>
+        </w:rPr>
+        <mc:AlternateContent>
+          <mc:Choice Requires="wps">
+            <w:drawing>
+              <wp:anchor behindDoc="0" distT="0" distB="0" distL="0" distR="0" simplePos="0" locked="0" layoutInCell="0" allowOverlap="1" relativeHeight="4">
+                <wp:simplePos x="0" y="0"/>
+                <wp:positionH relativeFrom="column">
+                  <wp:posOffset>1407160</wp:posOffset>
+                </wp:positionH>
+                <wp:positionV relativeFrom="paragraph">
+                  <wp:posOffset>154940</wp:posOffset>
+                </wp:positionV>
+                <wp:extent cx="2944495" cy="5783580"/>
+                <wp:effectExtent l="0" t="0" r="0" b="0"/>
+                <wp:wrapTopAndBottom/>
+                <wp:docPr id="5" name="Frame2"/>
+                <a:graphic xmlns:a="http://schemas.openxmlformats.org/drawingml/2006/main">
+                  <a:graphicData uri="http://schemas.microsoft.com/office/word/2010/wordprocessingShape">
+                    <wps:wsp>
+                      <wps:cNvSpPr/>
+                      <wps:spPr>
+                        <a:xfrm>
+                          <a:off x="0" y="0"/>
+                          <a:ext cx="2944440" cy="5783760"/>
+                        </a:xfrm>
+                        <a:prstGeom prst="rect">
+                          <a:avLst/>
+                        </a:prstGeom>
+                        <a:solidFill>
+                          <a:srgbClr val="ffffff"/>
+                        </a:solidFill>
+                        <a:ln w="0">
+                          <a:noFill/>
+                        </a:ln>
+                      </wps:spPr>
+                      <wps:style>
+                        <a:lnRef idx="0"/>
+                        <a:fillRef idx="0"/>
+                        <a:effectRef idx="0"/>
+                        <a:fontRef idx="minor"/>
+                      </wps:style>
+                      <wps:txbx>
+                        <w:txbxContent>
+                          <w:p>
+                            <w:pPr>
+                              <w:pStyle w:val="Caption"/>
+                              <w:spacing w:before="120" w:after="120"/>
+                              <w:rPr>
+                                <w:i w:val="false"/>
+                                <w:i w:val="false"/>
+                                <w:iCs w:val="false"/>
+                              </w:rPr>
+                            </w:pPr>
+                            <w:r>
+                              <w:rPr/>
+                              <w:drawing>
+                                <wp:inline distT="0" distB="0" distL="0" distR="0">
+                                  <wp:extent cx="2944495" cy="5368290"/>
+                                  <wp:effectExtent l="0" t="0" r="0" b="0"/>
+                                  <wp:docPr id="7" name="Image2" descr=""/>
+                                  <wp:cNvGraphicFramePr>
+                                    <a:graphicFrameLocks xmlns:a="http://schemas.openxmlformats.org/drawingml/2006/main" noChangeAspect="1"/>
+                                  </wp:cNvGraphicFramePr>
+                                  <a:graphic xmlns:a="http://schemas.openxmlformats.org/drawingml/2006/main">
+                                    <a:graphicData uri="http://schemas.openxmlformats.org/drawingml/2006/picture">
+                                      <pic:pic xmlns:pic="http://schemas.openxmlformats.org/drawingml/2006/picture">
+                                        <pic:nvPicPr>
+                                          <pic:cNvPr id="7" name="Image2" descr=""/>
+                                          <pic:cNvPicPr>
+                                            <a:picLocks noChangeAspect="1" noChangeArrowheads="1"/>
+                                          </pic:cNvPicPr>
+                                        </pic:nvPicPr>
+                                        <pic:blipFill>
+                                          <a:blip r:embed="rId10"/>
+                                          <a:stretch>
+                                            <a:fillRect/>
+                                          </a:stretch>
+                                        </pic:blipFill>
+                                        <pic:spPr bwMode="auto">
+                                          <a:xfrm>
+                                            <a:off x="0" y="0"/>
+                                            <a:ext cx="2944495" cy="5368290"/>
+                                          </a:xfrm>
+                                          <a:prstGeom prst="rect">
+                                            <a:avLst/>
+                                          </a:prstGeom>
+                                        </pic:spPr>
+                                      </pic:pic>
+                                    </a:graphicData>
+                                  </a:graphic>
+                                </wp:inline>
+                              </w:drawing>
+                            </w:r>
+                            <w:r>
+                              <w:rPr>
+                                <w:i w:val="false"/>
+                                <w:iCs w:val="false"/>
+                              </w:rPr>
+                              <w:t>Fonte: Autoria própria</w:t>
+                            </w:r>
+                          </w:p>
+                        </w:txbxContent>
+                      </wps:txbx>
+                      <wps:bodyPr lIns="0" rIns="0" tIns="0" bIns="0" anchor="t">
+                        <a:noAutofit/>
+                      </wps:bodyPr>
+                    </wps:wsp>
+                  </a:graphicData>
+                </a:graphic>
+              </wp:anchor>
+            </w:drawing>
+          </mc:Choice>
+          <mc:Fallback>
+            <w:pict>
+              <v:rect id="shape_0" ID="Frame2" path="m0,0l-2147483645,0l-2147483645,-2147483646l0,-2147483646xe" fillcolor="white" stroked="f" o:allowincell="f" style="position:absolute;margin-left:110.8pt;margin-top:12.2pt;width:231.8pt;height:455.35pt;mso-wrap-style:square;v-text-anchor:top">
+                <v:fill o:detectmouseclick="t" type="solid" color2="black"/>
+                <v:stroke color="#3465a4" joinstyle="round" endcap="flat"/>
+                <v:textbox>
+                  <w:txbxContent>
+                    <w:p>
+                      <w:pPr>
+                        <w:pStyle w:val="Caption"/>
+                        <w:spacing w:before="120" w:after="120"/>
+                        <w:rPr>
+                          <w:i w:val="false"/>
+                          <w:i w:val="false"/>
+                          <w:iCs w:val="false"/>
+                        </w:rPr>
+                      </w:pPr>
+                      <w:r>
+                        <w:rPr/>
+                        <w:drawing>
+                          <wp:inline distT="0" distB="0" distL="0" distR="0">
+                            <wp:extent cx="2944495" cy="5368290"/>
+                            <wp:effectExtent l="0" t="0" r="0" b="0"/>
+                            <wp:docPr id="8" name="Image2" descr=""/>
+                            <wp:cNvGraphicFramePr>
+                              <a:graphicFrameLocks xmlns:a="http://schemas.openxmlformats.org/drawingml/2006/main" noChangeAspect="1"/>
+                            </wp:cNvGraphicFramePr>
+                            <a:graphic xmlns:a="http://schemas.openxmlformats.org/drawingml/2006/main">
+                              <a:graphicData uri="http://schemas.openxmlformats.org/drawingml/2006/picture">
+                                <pic:pic xmlns:pic="http://schemas.openxmlformats.org/drawingml/2006/picture">
+                                  <pic:nvPicPr>
+                                    <pic:cNvPr id="8" name="Image2" descr=""/>
+                                    <pic:cNvPicPr>
+                                      <a:picLocks noChangeAspect="1" noChangeArrowheads="1"/>
+                                    </pic:cNvPicPr>
+                                  </pic:nvPicPr>
+                                  <pic:blipFill>
+                                    <a:blip r:embed="rId11"/>
+                                    <a:stretch>
+                                      <a:fillRect/>
+                                    </a:stretch>
+                                  </pic:blipFill>
+                                  <pic:spPr bwMode="auto">
+                                    <a:xfrm>
+                                      <a:off x="0" y="0"/>
+                                      <a:ext cx="2944495" cy="5368290"/>
+                                    </a:xfrm>
+                                    <a:prstGeom prst="rect">
+                                      <a:avLst/>
+                                    </a:prstGeom>
+                                  </pic:spPr>
+                                </pic:pic>
+                              </a:graphicData>
+                            </a:graphic>
+                          </wp:inline>
+                        </w:drawing>
+                      </w:r>
+                      <w:r>
+                        <w:rPr>
+                          <w:i w:val="false"/>
+                          <w:iCs w:val="false"/>
+                        </w:rPr>
+                        <w:t>Fonte: Autoria própria</w:t>
+                      </w:r>
+                    </w:p>
+                  </w:txbxContent>
+                </v:textbox>
+                <w10:wrap type="topAndBottom"/>
+              </v:rect>
+            </w:pict>
+          </mc:Fallback>
+        </mc:AlternateContent>
+      </w:r>
+    </w:p>
+    <w:p>
+      <w:pPr>
+        <w:pStyle w:val="Heading2"/>
+        <w:rPr/>
+      </w:pPr>
+      <w:r>
+        <w:rPr/>
+      </w:r>
+    </w:p>
+    <w:p>
+      <w:pPr>
+        <w:pStyle w:val="Heading2"/>
+        <w:rPr/>
+      </w:pPr>
+      <w:r>
+        <w:rPr/>
+      </w:r>
+    </w:p>
+    <w:p>
+      <w:pPr>
+        <w:pStyle w:val="Normal"/>
+        <w:rPr/>
+      </w:pPr>
+      <w:r>
+        <w:rPr/>
+      </w:r>
+    </w:p>
+    <w:p>
+      <w:pPr>
+        <w:pStyle w:val="Normal"/>
+        <w:rPr/>
+      </w:pPr>
+      <w:r>
+        <w:rPr/>
+      </w:r>
+    </w:p>
+    <w:p>
+      <w:pPr>
+        <w:pStyle w:val="Normal"/>
+        <w:rPr/>
+      </w:pPr>
+      <w:r>
+        <w:rPr/>
+      </w:r>
+    </w:p>
+    <w:p>
+      <w:pPr>
+        <w:pStyle w:val="Heading2"/>
+        <w:rPr/>
+      </w:pPr>
+      <w:r>
+        <w:rPr/>
+      </w:r>
+    </w:p>
+    <w:p>
+      <w:pPr>
+        <w:pStyle w:val="Heading2"/>
+        <w:rPr/>
+      </w:pPr>
+      <w:r>
+        <w:rPr/>
+      </w:r>
+    </w:p>
+    <w:p>
+      <w:pPr>
+        <w:pStyle w:val="Heading2"/>
+        <w:rPr/>
+      </w:pPr>
+      <w:r>
+        <w:rPr/>
+      </w:r>
+    </w:p>
+    <w:p>
+      <w:pPr>
+        <w:pStyle w:val="Heading2"/>
+        <w:jc w:val="center"/>
+        <w:rPr/>
+      </w:pPr>
+      <w:r>
+        <w:rPr/>
+        <w:t>Figura 03 – Tela de visualizaç</w:t>
+      </w:r>
+      <w:r>
+        <w:rPr>
+          <w:rFonts w:eastAsia="" w:cs="" w:cstheme="majorBidi" w:eastAsiaTheme="majorEastAsia"/>
+          <w:b/>
+          <w:bCs/>
+          <w:color w:val="auto"/>
+          <w:kern w:val="0"/>
+          <w:sz w:val="24"/>
+          <w:szCs w:val="26"/>
+          <w:lang w:val="pt-BR" w:eastAsia="ko-KR" w:bidi="ar-SA"/>
+        </w:rPr>
+        <w:t xml:space="preserve">ão da localização </w:t>
+      </w:r>
+      <w:r>
+        <w:rPr>
+          <w:rFonts w:eastAsia="" w:cs="" w:cstheme="majorBidi" w:eastAsiaTheme="majorEastAsia"/>
+          <w:b/>
+          <w:bCs/>
+          <w:color w:val="auto"/>
+          <w:kern w:val="0"/>
+          <w:sz w:val="24"/>
+          <w:szCs w:val="26"/>
+          <w:lang w:val="pt-BR" w:eastAsia="ko-KR" w:bidi="ar-SA"/>
+        </w:rPr>
+        <w:t>do desastre</w:t>
+      </w:r>
+      <w:r>
+        <w:rPr>
+          <w:rFonts w:eastAsia="" w:cs="" w:cstheme="majorBidi" w:eastAsiaTheme="majorEastAsia"/>
+          <w:b/>
+          <w:bCs/>
+          <w:color w:val="auto"/>
+          <w:kern w:val="0"/>
+          <w:sz w:val="24"/>
+          <w:szCs w:val="26"/>
+          <w:lang w:val="pt-BR" w:eastAsia="ko-KR" w:bidi="ar-SA"/>
+        </w:rPr>
+        <w:t xml:space="preserve"> por meio do GPS</w:t>
+      </w:r>
+    </w:p>
+    <w:p>
+      <w:pPr>
+        <w:pStyle w:val="Normal"/>
+        <w:jc w:val="center"/>
+        <w:rPr>
+          <w:rFonts w:ascii="Times New Roman" w:hAnsi="Times New Roman" w:eastAsia="" w:cs="" w:asciiTheme="majorHAnsi" w:cstheme="majorBidi" w:eastAsiaTheme="majorEastAsia" w:hAnsiTheme="majorHAnsi"/>
+          <w:b/>
+          <w:b/>
+          <w:bCs/>
+          <w:color w:val="auto"/>
+          <w:kern w:val="0"/>
+          <w:sz w:val="24"/>
+          <w:szCs w:val="26"/>
+          <w:lang w:val="pt-BR" w:eastAsia="ko-KR" w:bidi="ar-SA"/>
+        </w:rPr>
+      </w:pPr>
+      <w:r>
+        <w:rPr>
+          <w:rFonts w:eastAsia="" w:cs="" w:cstheme="majorBidi" w:eastAsiaTheme="majorEastAsia"/>
+          <w:b/>
+          <w:bCs/>
+          <w:color w:val="auto"/>
+          <w:kern w:val="0"/>
+          <w:sz w:val="24"/>
+          <w:szCs w:val="26"/>
+          <w:lang w:val="pt-BR" w:eastAsia="ko-KR" w:bidi="ar-SA"/>
+        </w:rPr>
+      </w:r>
+    </w:p>
+    <w:p>
+      <w:pPr>
+        <w:pStyle w:val="Heading2"/>
+        <w:rPr/>
+      </w:pPr>
+      <w:r>
+        <w:rPr/>
+        <mc:AlternateContent>
+          <mc:Choice Requires="wps">
+            <w:drawing>
+              <wp:anchor behindDoc="0" distT="0" distB="0" distL="0" distR="0" simplePos="0" locked="0" layoutInCell="0" allowOverlap="1" relativeHeight="7">
+                <wp:simplePos x="0" y="0"/>
+                <wp:positionH relativeFrom="column">
+                  <wp:posOffset>1328420</wp:posOffset>
+                </wp:positionH>
+                <wp:positionV relativeFrom="paragraph">
+                  <wp:posOffset>-68580</wp:posOffset>
+                </wp:positionV>
+                <wp:extent cx="2987675" cy="6884035"/>
+                <wp:effectExtent l="0" t="0" r="0" b="0"/>
+                <wp:wrapTopAndBottom/>
+                <wp:docPr id="9" name="Frame3"/>
+                <a:graphic xmlns:a="http://schemas.openxmlformats.org/drawingml/2006/main">
+                  <a:graphicData uri="http://schemas.microsoft.com/office/word/2010/wordprocessingShape">
+                    <wps:wsp>
+                      <wps:cNvSpPr/>
+                      <wps:spPr>
+                        <a:xfrm>
+                          <a:off x="0" y="0"/>
+                          <a:ext cx="2987640" cy="6883920"/>
+                        </a:xfrm>
+                        <a:prstGeom prst="rect">
+                          <a:avLst/>
+                        </a:prstGeom>
+                        <a:solidFill>
+                          <a:srgbClr val="ffffff"/>
+                        </a:solidFill>
+                        <a:ln w="0">
+                          <a:noFill/>
+                        </a:ln>
+                      </wps:spPr>
+                      <wps:style>
+                        <a:lnRef idx="0"/>
+                        <a:fillRef idx="0"/>
+                        <a:effectRef idx="0"/>
+                        <a:fontRef idx="minor"/>
+                      </wps:style>
+                      <wps:txbx>
+                        <w:txbxContent>
+                          <w:p>
+                            <w:pPr>
+                              <w:pStyle w:val="Caption"/>
+                              <w:spacing w:before="120" w:after="120"/>
+                              <w:rPr>
+                                <w:i w:val="false"/>
+                                <w:i w:val="false"/>
+                                <w:iCs w:val="false"/>
+                              </w:rPr>
+                            </w:pPr>
+                            <w:r>
+                              <w:rPr/>
+                              <w:drawing>
+                                <wp:inline distT="0" distB="0" distL="0" distR="0">
+                                  <wp:extent cx="2987675" cy="6468745"/>
+                                  <wp:effectExtent l="0" t="0" r="0" b="0"/>
+                                  <wp:docPr id="11" name="Image3" descr=""/>
+                                  <wp:cNvGraphicFramePr>
+                                    <a:graphicFrameLocks xmlns:a="http://schemas.openxmlformats.org/drawingml/2006/main" noChangeAspect="1"/>
+                                  </wp:cNvGraphicFramePr>
+                                  <a:graphic xmlns:a="http://schemas.openxmlformats.org/drawingml/2006/main">
+                                    <a:graphicData uri="http://schemas.openxmlformats.org/drawingml/2006/picture">
+                                      <pic:pic xmlns:pic="http://schemas.openxmlformats.org/drawingml/2006/picture">
+                                        <pic:nvPicPr>
+                                          <pic:cNvPr id="11" name="Image3" descr=""/>
+                                          <pic:cNvPicPr>
+                                            <a:picLocks noChangeAspect="1" noChangeArrowheads="1"/>
+                                          </pic:cNvPicPr>
+                                        </pic:nvPicPr>
+                                        <pic:blipFill>
+                                          <a:blip r:embed="rId12"/>
+                                          <a:stretch>
+                                            <a:fillRect/>
+                                          </a:stretch>
+                                        </pic:blipFill>
+                                        <pic:spPr bwMode="auto">
+                                          <a:xfrm>
+                                            <a:off x="0" y="0"/>
+                                            <a:ext cx="2987675" cy="6468745"/>
+                                          </a:xfrm>
+                                          <a:prstGeom prst="rect">
+                                            <a:avLst/>
+                                          </a:prstGeom>
+                                        </pic:spPr>
+                                      </pic:pic>
+                                    </a:graphicData>
+                                  </a:graphic>
+                                </wp:inline>
+                              </w:drawing>
+                            </w:r>
+                            <w:r>
+                              <w:rPr>
+                                <w:i w:val="false"/>
+                                <w:iCs w:val="false"/>
+                              </w:rPr>
+                              <w:t>Fonte: Autoria própria</w:t>
+                            </w:r>
+                          </w:p>
+                        </w:txbxContent>
+                      </wps:txbx>
+                      <wps:bodyPr lIns="0" rIns="0" tIns="0" bIns="0" anchor="t">
+                        <a:noAutofit/>
+                      </wps:bodyPr>
+                    </wps:wsp>
+                  </a:graphicData>
+                </a:graphic>
+              </wp:anchor>
+            </w:drawing>
+          </mc:Choice>
+          <mc:Fallback>
+            <w:pict>
+              <v:rect id="shape_0" ID="Frame3" path="m0,0l-2147483645,0l-2147483645,-2147483646l0,-2147483646xe" fillcolor="white" stroked="f" o:allowincell="f" style="position:absolute;margin-left:104.6pt;margin-top:-5.4pt;width:235.2pt;height:542pt;mso-wrap-style:square;v-text-anchor:top">
+                <v:fill o:detectmouseclick="t" type="solid" color2="black"/>
+                <v:stroke color="#3465a4" joinstyle="round" endcap="flat"/>
+                <v:textbox>
+                  <w:txbxContent>
+                    <w:p>
+                      <w:pPr>
+                        <w:pStyle w:val="Caption"/>
+                        <w:spacing w:before="120" w:after="120"/>
+                        <w:rPr>
+                          <w:i w:val="false"/>
+                          <w:i w:val="false"/>
+                          <w:iCs w:val="false"/>
+                        </w:rPr>
+                      </w:pPr>
+                      <w:r>
+                        <w:rPr/>
+                        <w:drawing>
+                          <wp:inline distT="0" distB="0" distL="0" distR="0">
+                            <wp:extent cx="2987675" cy="6468745"/>
+                            <wp:effectExtent l="0" t="0" r="0" b="0"/>
+                            <wp:docPr id="12" name="Image3" descr=""/>
+                            <wp:cNvGraphicFramePr>
+                              <a:graphicFrameLocks xmlns:a="http://schemas.openxmlformats.org/drawingml/2006/main" noChangeAspect="1"/>
+                            </wp:cNvGraphicFramePr>
+                            <a:graphic xmlns:a="http://schemas.openxmlformats.org/drawingml/2006/main">
+                              <a:graphicData uri="http://schemas.openxmlformats.org/drawingml/2006/picture">
+                                <pic:pic xmlns:pic="http://schemas.openxmlformats.org/drawingml/2006/picture">
+                                  <pic:nvPicPr>
+                                    <pic:cNvPr id="12" name="Image3" descr=""/>
+                                    <pic:cNvPicPr>
+                                      <a:picLocks noChangeAspect="1" noChangeArrowheads="1"/>
+                                    </pic:cNvPicPr>
+                                  </pic:nvPicPr>
+                                  <pic:blipFill>
+                                    <a:blip r:embed="rId13"/>
+                                    <a:stretch>
+                                      <a:fillRect/>
+                                    </a:stretch>
+                                  </pic:blipFill>
+                                  <pic:spPr bwMode="auto">
+                                    <a:xfrm>
+                                      <a:off x="0" y="0"/>
+                                      <a:ext cx="2987675" cy="6468745"/>
+                                    </a:xfrm>
+                                    <a:prstGeom prst="rect">
+                                      <a:avLst/>
+                                    </a:prstGeom>
+                                  </pic:spPr>
+                                </pic:pic>
+                              </a:graphicData>
+                            </a:graphic>
+                          </wp:inline>
+                        </w:drawing>
+                      </w:r>
+                      <w:r>
+                        <w:rPr>
+                          <w:i w:val="false"/>
+                          <w:iCs w:val="false"/>
+                        </w:rPr>
+                        <w:t>Fonte: Autoria própria</w:t>
+                      </w:r>
+                    </w:p>
+                  </w:txbxContent>
+                </v:textbox>
+                <w10:wrap type="topAndBottom"/>
+              </v:rect>
+            </w:pict>
+          </mc:Fallback>
+        </mc:AlternateContent>
+      </w:r>
+    </w:p>
+    <w:p>
+      <w:pPr>
+        <w:pStyle w:val="Heading2"/>
+        <w:rPr/>
+      </w:pPr>
+      <w:r>
+        <w:rPr/>
+      </w:r>
+    </w:p>
+    <w:p>
+      <w:pPr>
+        <w:pStyle w:val="Heading2"/>
+        <w:rPr/>
+      </w:pPr>
+      <w:bookmarkStart w:id="5" w:name="__RefHeading___Toc2487_37113534012"/>
       <w:bookmarkEnd w:id="5"/>
       <w:r>
         <w:rPr/>
-        <w:t>2.1 Seção Secundária</w:t>
-      </w:r>
-    </w:p>
-    <w:p>
-      <w:pPr>
-        <w:pStyle w:val="Normal"/>
-        <w:rPr/>
-      </w:pPr>
-      <w:r>
-        <w:rPr/>
-      </w:r>
-    </w:p>
-    <w:p>
-      <w:pPr>
-        <w:pStyle w:val="Normal"/>
-        <w:rPr/>
-      </w:pPr>
-      <w:r>
-        <w:rPr/>
-        <w:tab/>
-      </w:r>
-    </w:p>
-    <w:p>
-      <w:pPr>
-        <w:pStyle w:val="Normal"/>
-        <w:rPr/>
-      </w:pPr>
-      <w:r>
-        <w:rPr/>
-      </w:r>
-      <w:bookmarkStart w:id="6" w:name="_Toc45595862521"/>
-      <w:bookmarkStart w:id="7" w:name="__RefHeading___Toc2489_37113534021"/>
-      <w:bookmarkStart w:id="8" w:name="_Toc45595862521"/>
-      <w:bookmarkStart w:id="9" w:name="__RefHeading___Toc2489_37113534021"/>
-      <w:bookmarkEnd w:id="8"/>
+        <w:t>5</w:t>
+      </w:r>
+      <w:r>
+        <w:rPr/>
+        <w:t>.1 C</w:t>
+      </w:r>
+      <w:r>
+        <w:rPr>
+          <w:rFonts w:eastAsia="" w:cs="" w:cstheme="majorBidi" w:eastAsiaTheme="majorEastAsia"/>
+          <w:b/>
+          <w:bCs/>
+          <w:color w:val="auto"/>
+          <w:kern w:val="0"/>
+          <w:sz w:val="24"/>
+          <w:szCs w:val="26"/>
+          <w:lang w:val="pt-BR" w:eastAsia="ko-KR" w:bidi="ar-SA"/>
+        </w:rPr>
+        <w:t>ódigo Fonte</w:t>
+      </w:r>
+    </w:p>
+    <w:p>
+      <w:pPr>
+        <w:pStyle w:val="Normal"/>
+        <w:rPr/>
+      </w:pPr>
+      <w:r>
+        <w:rPr>
+          <w:rFonts w:eastAsia="" w:cs="" w:cstheme="majorBidi" w:eastAsiaTheme="majorEastAsia"/>
+          <w:b/>
+          <w:bCs/>
+          <w:color w:val="auto"/>
+          <w:kern w:val="0"/>
+          <w:sz w:val="24"/>
+          <w:szCs w:val="26"/>
+          <w:lang w:val="pt-BR" w:eastAsia="ko-KR" w:bidi="ar-SA"/>
+        </w:rPr>
+        <w:t>...</w:t>
+      </w:r>
+    </w:p>
+    <w:p>
+      <w:pPr>
+        <w:pStyle w:val="Normal"/>
+        <w:rPr>
+          <w:b/>
+          <w:b/>
+          <w:bCs/>
+        </w:rPr>
+      </w:pPr>
+      <w:r>
+        <w:rPr/>
+      </w:r>
+    </w:p>
+    <w:p>
+      <w:pPr>
+        <w:pStyle w:val="Normal"/>
+        <w:rPr>
+          <w:b/>
+          <w:b/>
+          <w:bCs/>
+        </w:rPr>
+      </w:pPr>
+      <w:r>
+        <w:rPr>
+          <w:b/>
+          <w:bCs/>
+        </w:rPr>
+        <w:t>5</w:t>
+      </w:r>
+      <w:r>
+        <w:rPr>
+          <w:b/>
+          <w:bCs/>
+        </w:rPr>
+        <w:t xml:space="preserve">.1. </w:t>
+      </w:r>
+      <w:bookmarkStart w:id="6" w:name="_Toc45595862513"/>
+      <w:bookmarkEnd w:id="6"/>
+      <w:r>
+        <w:rPr>
+          <w:b/>
+          <w:bCs/>
+        </w:rPr>
+        <w:t>Fluxograma</w:t>
+      </w:r>
+    </w:p>
+    <w:p>
+      <w:pPr>
+        <w:pStyle w:val="Normal"/>
+        <w:jc w:val="center"/>
+        <w:rPr/>
+      </w:pPr>
+      <w:r>
+        <w:rPr>
+          <w:b/>
+          <w:bCs/>
+        </w:rPr>
+        <w:t>Figura 04 – Fluxograma do App</w:t>
+      </w:r>
+    </w:p>
+    <w:p>
+      <w:pPr>
+        <w:pStyle w:val="Normal"/>
+        <w:rPr>
+          <w:b/>
+          <w:b/>
+          <w:bCs/>
+        </w:rPr>
+      </w:pPr>
+      <w:r>
+        <w:rPr/>
+      </w:r>
+      <w:bookmarkStart w:id="7" w:name="_Toc45595862511"/>
+      <w:bookmarkStart w:id="8" w:name="__RefHeading___Toc2489_37113534011"/>
+      <w:bookmarkStart w:id="9" w:name="_Toc45595862511"/>
+      <w:bookmarkStart w:id="10" w:name="__RefHeading___Toc2489_37113534011"/>
       <w:bookmarkEnd w:id="9"/>
-    </w:p>
-    <w:p>
-      <w:pPr>
-        <w:pStyle w:val="Heading3"/>
-        <w:rPr/>
-      </w:pPr>
-      <w:bookmarkStart w:id="10" w:name="_Toc45595862521"/>
-      <w:bookmarkStart w:id="11" w:name="__RefHeading___Toc2489_37113534021"/>
       <w:bookmarkEnd w:id="10"/>
-      <w:bookmarkEnd w:id="11"/>
-      <w:r>
-        <w:rPr/>
-        <w:t>2.1.1 Seção Terciária</w:t>
+      <w:r>
+        <mc:AlternateContent>
+          <mc:Choice Requires="wps">
+            <w:drawing>
+              <wp:anchor behindDoc="0" distT="0" distB="0" distL="0" distR="0" simplePos="0" locked="0" layoutInCell="0" allowOverlap="1" relativeHeight="11">
+                <wp:simplePos x="0" y="0"/>
+                <wp:positionH relativeFrom="column">
+                  <wp:align>center</wp:align>
+                </wp:positionH>
+                <wp:positionV relativeFrom="paragraph">
+                  <wp:posOffset>635</wp:posOffset>
+                </wp:positionV>
+                <wp:extent cx="5760085" cy="2748280"/>
+                <wp:effectExtent l="0" t="0" r="0" b="0"/>
+                <wp:wrapSquare wrapText="largest"/>
+                <wp:docPr id="13" name="Frame4"/>
+                <a:graphic xmlns:a="http://schemas.openxmlformats.org/drawingml/2006/main">
+                  <a:graphicData uri="http://schemas.microsoft.com/office/word/2010/wordprocessingShape">
+                    <wps:wsp>
+                      <wps:cNvSpPr txBox="1"/>
+                      <wps:spPr>
+                        <a:xfrm>
+                          <a:off x="0" y="0"/>
+                          <a:ext cx="5760085" cy="2748280"/>
+                        </a:xfrm>
+                        <a:prstGeom prst="rect"/>
+                        <a:solidFill>
+                          <a:srgbClr val="FFFFFF"/>
+                        </a:solidFill>
+                      </wps:spPr>
+                      <wps:txbx>
+                        <w:txbxContent>
+                          <w:p>
+                            <w:pPr>
+                              <w:pStyle w:val="Caption"/>
+                              <w:spacing w:before="120" w:after="120"/>
+                              <w:rPr>
+                                <w:i w:val="false"/>
+                                <w:i w:val="false"/>
+                                <w:iCs w:val="false"/>
+                              </w:rPr>
+                            </w:pPr>
+                            <w:r>
+                              <w:rPr>
+                                <w:i w:val="false"/>
+                                <w:iCs w:val="false"/>
+                              </w:rPr>
+                              <w:drawing>
+                                <wp:inline distT="0" distB="0" distL="0" distR="0">
+                                  <wp:extent cx="5760085" cy="2332990"/>
+                                  <wp:effectExtent l="0" t="0" r="0" b="0"/>
+                                  <wp:docPr id="14" name="Image4" descr=""/>
+                                  <wp:cNvGraphicFramePr>
+                                    <a:graphicFrameLocks xmlns:a="http://schemas.openxmlformats.org/drawingml/2006/main" noChangeAspect="1"/>
+                                  </wp:cNvGraphicFramePr>
+                                  <a:graphic xmlns:a="http://schemas.openxmlformats.org/drawingml/2006/main">
+                                    <a:graphicData uri="http://schemas.openxmlformats.org/drawingml/2006/picture">
+                                      <pic:pic xmlns:pic="http://schemas.openxmlformats.org/drawingml/2006/picture">
+                                        <pic:nvPicPr>
+                                          <pic:cNvPr id="14" name="Image4" descr=""/>
+                                          <pic:cNvPicPr>
+                                            <a:picLocks noChangeAspect="1" noChangeArrowheads="1"/>
+                                          </pic:cNvPicPr>
+                                        </pic:nvPicPr>
+                                        <pic:blipFill>
+                                          <a:blip r:embed="rId14"/>
+                                          <a:stretch>
+                                            <a:fillRect/>
+                                          </a:stretch>
+                                        </pic:blipFill>
+                                        <pic:spPr bwMode="auto">
+                                          <a:xfrm>
+                                            <a:off x="0" y="0"/>
+                                            <a:ext cx="5760085" cy="2332990"/>
+                                          </a:xfrm>
+                                          <a:prstGeom prst="rect">
+                                            <a:avLst/>
+                                          </a:prstGeom>
+                                        </pic:spPr>
+                                      </pic:pic>
+                                    </a:graphicData>
+                                  </a:graphic>
+                                </wp:inline>
+                              </w:drawing>
+                              <w:t>Fonte: Autoria própria</w:t>
+                            </w:r>
+                          </w:p>
+                        </w:txbxContent>
+                      </wps:txbx>
+                      <wps:bodyPr anchor="t" lIns="0" tIns="0" rIns="0" bIns="0">
+                        <a:noAutofit/>
+                      </wps:bodyPr>
+                    </wps:wsp>
+                  </a:graphicData>
+                </a:graphic>
+              </wp:anchor>
+            </w:drawing>
+          </mc:Choice>
+          <mc:Fallback>
+            <w:pict>
+              <v:rect style="position:absolute;rotation:-0;width:453.55pt;height:216.4pt;mso-wrap-distance-left:0pt;mso-wrap-distance-right:0pt;mso-wrap-distance-top:0pt;mso-wrap-distance-bottom:0pt;margin-top:0pt;mso-position-vertical:top;mso-position-vertical-relative:text;margin-left:0pt;mso-position-horizontal:center;mso-position-horizontal-relative:text">
+                <v:textbox inset="0in,0in,0in,0in">
+                  <w:txbxContent>
+                    <w:p>
+                      <w:pPr>
+                        <w:pStyle w:val="Caption"/>
+                        <w:spacing w:before="120" w:after="120"/>
+                        <w:rPr>
+                          <w:i w:val="false"/>
+                          <w:i w:val="false"/>
+                          <w:iCs w:val="false"/>
+                        </w:rPr>
+                      </w:pPr>
+                      <w:r>
+                        <w:rPr>
+                          <w:i w:val="false"/>
+                          <w:iCs w:val="false"/>
+                        </w:rPr>
+                        <w:drawing>
+                          <wp:inline distT="0" distB="0" distL="0" distR="0">
+                            <wp:extent cx="5760085" cy="2332990"/>
+                            <wp:effectExtent l="0" t="0" r="0" b="0"/>
+                            <wp:docPr id="15" name="Image4" descr=""/>
+                            <wp:cNvGraphicFramePr>
+                              <a:graphicFrameLocks xmlns:a="http://schemas.openxmlformats.org/drawingml/2006/main" noChangeAspect="1"/>
+                            </wp:cNvGraphicFramePr>
+                            <a:graphic xmlns:a="http://schemas.openxmlformats.org/drawingml/2006/main">
+                              <a:graphicData uri="http://schemas.openxmlformats.org/drawingml/2006/picture">
+                                <pic:pic xmlns:pic="http://schemas.openxmlformats.org/drawingml/2006/picture">
+                                  <pic:nvPicPr>
+                                    <pic:cNvPr id="15" name="Image4" descr=""/>
+                                    <pic:cNvPicPr>
+                                      <a:picLocks noChangeAspect="1" noChangeArrowheads="1"/>
+                                    </pic:cNvPicPr>
+                                  </pic:nvPicPr>
+                                  <pic:blipFill>
+                                    <a:blip r:embed="rId15"/>
+                                    <a:stretch>
+                                      <a:fillRect/>
+                                    </a:stretch>
+                                  </pic:blipFill>
+                                  <pic:spPr bwMode="auto">
+                                    <a:xfrm>
+                                      <a:off x="0" y="0"/>
+                                      <a:ext cx="5760085" cy="2332990"/>
+                                    </a:xfrm>
+                                    <a:prstGeom prst="rect">
+                                      <a:avLst/>
+                                    </a:prstGeom>
+                                  </pic:spPr>
+                                </pic:pic>
+                              </a:graphicData>
+                            </a:graphic>
+                          </wp:inline>
+                        </w:drawing>
+                        <w:t>Fonte: Autoria própria</w:t>
+                      </w:r>
+                    </w:p>
+                  </w:txbxContent>
+                </v:textbox>
+                <w10:wrap type="square" side="largest"/>
+              </v:rect>
+            </w:pict>
+          </mc:Fallback>
+        </mc:AlternateContent>
+      </w:r>
+    </w:p>
+    <w:p>
+      <w:pPr>
+        <w:pStyle w:val="Normal"/>
+        <w:rPr/>
+      </w:pPr>
+      <w:r>
+        <w:rPr>
+          <w:b/>
+          <w:bCs/>
+        </w:rPr>
+        <w:t>6. RESULTADOS OBTIDOS</w:t>
       </w:r>
     </w:p>
     <w:p>
       <w:pPr>
         <w:sectPr>
-          <w:headerReference w:type="default" r:id="rId8"/>
-          <w:footerReference w:type="default" r:id="rId9"/>
+          <w:headerReference w:type="default" r:id="rId16"/>
+          <w:footerReference w:type="default" r:id="rId17"/>
           <w:type w:val="nextPage"/>
           <w:pgSz w:w="11906" w:h="16838"/>
           <w:pgMar w:left="1701" w:right="1134" w:gutter="0" w:header="720" w:top="1701" w:footer="720" w:bottom="1134"/>
@@ -2679,138 +3890,70 @@
           <w:docGrid w:type="default" w:linePitch="299" w:charSpace="0"/>
         </w:sectPr>
         <w:pStyle w:val="Normal"/>
-        <w:rPr/>
-      </w:pPr>
-      <w:r>
-        <w:rPr/>
-      </w:r>
-    </w:p>
-    <w:p>
-      <w:pPr>
-        <w:pStyle w:val="Heading1"/>
-        <w:rPr/>
-      </w:pPr>
-      <w:bookmarkStart w:id="12" w:name="__RefHeading___Toc2485_3711353401"/>
-      <w:bookmarkStart w:id="13" w:name="_Toc4559586231"/>
+        <w:jc w:val="both"/>
+        <w:rPr>
+          <w:rFonts w:cs="Times New Roman"/>
+        </w:rPr>
+      </w:pPr>
+      <w:r>
+        <w:rPr>
+          <w:rFonts w:eastAsia="" w:cs="Times New Roman" w:eastAsiaTheme="minorEastAsia"/>
+          <w:color w:val="auto"/>
+          <w:kern w:val="0"/>
+          <w:sz w:val="24"/>
+          <w:szCs w:val="24"/>
+          <w:lang w:val="pt-BR" w:eastAsia="ko-KR" w:bidi="ar-SA"/>
+        </w:rPr>
+        <w:t>É correto afirmar que o projeto vai de encontro aos objetivos definidos, pois foram realizadas pesquisas pbibliograficas cujas nos permitiram compreender de forma mais ampla os problemas envolvendo desastres naturais, de maneiria que através de técnas computacionais foi possuível realizar a modelagem e implementação de um aplicativo mobile, cujo presta o serviço de gerenciar desastres naturais na região de campinas por meio de uma tecnologia que descreve todos os assidentes que estão ocorrendo, suas localizações, tal como permite que os usuários adicionem novos casos de desastres naturais e reportem isso ao sistema da  defesa civil de forma automatizada. Dessa modo o projeto contribui diretamente com os objetivos da OD</w:t>
+      </w:r>
+      <w:r>
+        <w:rPr>
+          <w:rFonts w:eastAsia="" w:cs="Times New Roman" w:eastAsiaTheme="minorEastAsia"/>
+          <w:b w:val="false"/>
+          <w:bCs w:val="false"/>
+          <w:i w:val="false"/>
+          <w:iCs w:val="false"/>
+          <w:color w:val="auto"/>
+          <w:kern w:val="0"/>
+          <w:sz w:val="24"/>
+          <w:szCs w:val="24"/>
+          <w:lang w:val="pt-BR" w:eastAsia="ko-KR" w:bidi="ar-SA"/>
+        </w:rPr>
+        <w:t>S 11 pois contempla o desenvolvilvimento sustentavel de cidades e ambientes humanos de acordo com a ON</w:t>
+      </w:r>
+      <w:bookmarkStart w:id="11" w:name="_Toc455958625111"/>
+      <w:bookmarkStart w:id="12" w:name="__RefHeading___Toc2489_371135340111"/>
+      <w:r>
+        <w:rPr>
+          <w:rFonts w:eastAsia="" w:cs="Times New Roman" w:eastAsiaTheme="minorEastAsia"/>
+          <w:b w:val="false"/>
+          <w:bCs w:val="false"/>
+          <w:i w:val="false"/>
+          <w:iCs w:val="false"/>
+          <w:color w:val="auto"/>
+          <w:kern w:val="0"/>
+          <w:sz w:val="24"/>
+          <w:szCs w:val="24"/>
+          <w:lang w:val="pt-BR" w:eastAsia="ko-KR" w:bidi="ar-SA"/>
+        </w:rPr>
+        <w:t>U</w:t>
+      </w:r>
+      <w:bookmarkEnd w:id="11"/>
       <w:bookmarkEnd w:id="12"/>
-      <w:bookmarkEnd w:id="13"/>
-      <w:r>
-        <w:rPr/>
-        <w:t>2 TÍTULO DA SEÇÃO PRIMÁRIA (CAPÍTULO 2)</w:t>
-      </w:r>
-    </w:p>
-    <w:p>
-      <w:pPr>
-        <w:pStyle w:val="Normal"/>
-        <w:rPr>
-          <w:rFonts w:cs="Times New Roman"/>
-        </w:rPr>
-      </w:pPr>
-      <w:r>
-        <w:rPr>
-          <w:rFonts w:cs="Times New Roman"/>
-        </w:rPr>
-      </w:r>
-    </w:p>
-    <w:p>
-      <w:pPr>
-        <w:pStyle w:val="Normal"/>
-        <w:rPr>
-          <w:rFonts w:cs="Times New Roman"/>
-        </w:rPr>
-      </w:pPr>
-      <w:r>
-        <w:rPr>
-          <w:rFonts w:cs="Times New Roman"/>
-        </w:rPr>
-        <w:tab/>
-        <w:t>Digite aqui o seu texto.</w:t>
-      </w:r>
-    </w:p>
-    <w:p>
-      <w:pPr>
-        <w:pStyle w:val="Normal"/>
-        <w:rPr>
-          <w:rFonts w:cs="Times New Roman"/>
-        </w:rPr>
-      </w:pPr>
-      <w:r>
-        <w:rPr>
-          <w:rFonts w:cs="Times New Roman"/>
-        </w:rPr>
-      </w:r>
-    </w:p>
-    <w:p>
-      <w:pPr>
-        <w:pStyle w:val="Heading2"/>
-        <w:rPr/>
-      </w:pPr>
-      <w:bookmarkStart w:id="14" w:name="__RefHeading___Toc2487_3711353401"/>
-      <w:bookmarkStart w:id="15" w:name="_Toc4559586241"/>
-      <w:bookmarkEnd w:id="14"/>
-      <w:bookmarkEnd w:id="15"/>
-      <w:r>
-        <w:rPr/>
-        <w:t>2.1 Seção Secundária</w:t>
-      </w:r>
-    </w:p>
-    <w:p>
-      <w:pPr>
-        <w:pStyle w:val="Normal"/>
-        <w:rPr/>
-      </w:pPr>
-      <w:r>
-        <w:rPr/>
-      </w:r>
-    </w:p>
-    <w:p>
-      <w:pPr>
-        <w:pStyle w:val="Normal"/>
-        <w:rPr/>
-      </w:pPr>
-      <w:r>
-        <w:rPr/>
-        <w:tab/>
-      </w:r>
-    </w:p>
-    <w:p>
-      <w:pPr>
-        <w:pStyle w:val="Normal"/>
-        <w:rPr/>
-      </w:pPr>
-      <w:r>
-        <w:rPr/>
-      </w:r>
-      <w:bookmarkStart w:id="16" w:name="_Toc4559586251"/>
-      <w:bookmarkStart w:id="17" w:name="__RefHeading___Toc2489_3711353401"/>
-      <w:bookmarkStart w:id="18" w:name="_Toc4559586251"/>
-      <w:bookmarkStart w:id="19" w:name="__RefHeading___Toc2489_3711353401"/>
-      <w:bookmarkEnd w:id="18"/>
-      <w:bookmarkEnd w:id="19"/>
-    </w:p>
-    <w:p>
-      <w:pPr>
-        <w:sectPr>
-          <w:headerReference w:type="default" r:id="rId10"/>
-          <w:footerReference w:type="default" r:id="rId11"/>
-          <w:type w:val="nextPage"/>
-          <w:pgSz w:w="11906" w:h="16838"/>
-          <w:pgMar w:left="1701" w:right="1134" w:gutter="0" w:header="720" w:top="1701" w:footer="720" w:bottom="1134"/>
-          <w:pgNumType w:fmt="decimal"/>
-          <w:formProt w:val="false"/>
-          <w:textDirection w:val="lrTb"/>
-          <w:docGrid w:type="default" w:linePitch="299" w:charSpace="0"/>
-        </w:sectPr>
-        <w:pStyle w:val="Heading3"/>
-        <w:rPr/>
-      </w:pPr>
-      <w:bookmarkStart w:id="20" w:name="_Toc4559586251"/>
-      <w:bookmarkStart w:id="21" w:name="__RefHeading___Toc2489_3711353401"/>
-      <w:bookmarkEnd w:id="20"/>
-      <w:bookmarkEnd w:id="21"/>
-      <w:r>
-        <w:rPr/>
-        <w:t>2.1.1 Seção Terciária</w:t>
+      <w:r>
+        <w:rPr>
+          <w:rFonts w:eastAsia="" w:cs="Times New Roman" w:eastAsiaTheme="minorEastAsia"/>
+          <w:b w:val="false"/>
+          <w:bCs w:val="false"/>
+          <w:i w:val="false"/>
+          <w:iCs w:val="false"/>
+          <w:color w:val="auto"/>
+          <w:kern w:val="0"/>
+          <w:sz w:val="24"/>
+          <w:szCs w:val="24"/>
+          <w:lang w:val="pt-BR" w:eastAsia="ko-KR" w:bidi="ar-SA"/>
+        </w:rPr>
+        <w:t>.</w:t>
       </w:r>
     </w:p>
     <w:p>
@@ -2823,10 +3966,10 @@
           <w:szCs w:val="24"/>
         </w:rPr>
       </w:pPr>
-      <w:bookmarkStart w:id="22" w:name="__RefHeading___Toc2491_371135340"/>
-      <w:bookmarkStart w:id="23" w:name="_Toc455958626"/>
-      <w:bookmarkEnd w:id="22"/>
-      <w:bookmarkEnd w:id="23"/>
+      <w:bookmarkStart w:id="13" w:name="__RefHeading___Toc2491_371135340"/>
+      <w:bookmarkStart w:id="14" w:name="_Toc455958626"/>
+      <w:bookmarkEnd w:id="13"/>
+      <w:bookmarkEnd w:id="14"/>
       <w:r>
         <w:rPr>
           <w:rFonts w:cs="Times New Roman"/>
@@ -2842,20 +3985,6 @@
         <w:jc w:val="center"/>
         <w:rPr>
           <w:color w:val="0070C0"/>
-        </w:rPr>
-      </w:pPr>
-      <w:r>
-        <w:rPr>
-          <w:color w:val="0070C0"/>
-        </w:rPr>
-      </w:r>
-    </w:p>
-    <w:p>
-      <w:pPr>
-        <w:pStyle w:val="Normal"/>
-        <w:spacing w:lineRule="auto" w:line="240"/>
-        <w:rPr>
-          <w:rFonts w:cs="Times New Roman"/>
         </w:rPr>
       </w:pPr>
       <w:r>
@@ -2875,37 +4004,78 @@
         <w:rPr>
           <w:rFonts w:cs="Times New Roman"/>
         </w:rPr>
-        <w:t xml:space="preserve">ASSOCIAÇÃO BRASILEIRA DE NORMAS TÉCNICAS. </w:t>
-      </w:r>
-      <w:r>
-        <w:rPr>
-          <w:rFonts w:cs="Times New Roman"/>
-          <w:i/>
-          <w:iCs/>
-        </w:rPr>
-        <w:t>NBR 14724</w:t>
-      </w:r>
-      <w:r>
-        <w:rPr>
-          <w:rFonts w:cs="Times New Roman"/>
-          <w:bCs/>
-        </w:rPr>
-        <w:t>: I</w:t>
-      </w:r>
-      <w:r>
-        <w:rPr>
-          <w:rFonts w:cs="Times New Roman"/>
-        </w:rPr>
-        <w:t>nformação e documentação – Trabalhos acadêmicos – Apresentação. Rio de Janeiro, 2011.</w:t>
-      </w:r>
-    </w:p>
-    <w:p>
-      <w:pPr>
-        <w:pStyle w:val="Normal"/>
-        <w:tabs>
-          <w:tab w:val="clear" w:pos="851"/>
-          <w:tab w:val="left" w:pos="1134" w:leader="none"/>
-        </w:tabs>
+        <w:t>POL</w:t>
+      </w:r>
+      <w:r>
+        <w:rPr>
+          <w:rFonts w:eastAsia="" w:cs="Times New Roman" w:eastAsiaTheme="minorEastAsia"/>
+          <w:color w:val="auto"/>
+          <w:kern w:val="0"/>
+          <w:sz w:val="24"/>
+          <w:szCs w:val="24"/>
+          <w:lang w:val="pt-BR" w:eastAsia="ko-KR" w:bidi="ar-SA"/>
+        </w:rPr>
+        <w:t>ÍCIA MILITAR DO PARANÁ</w:t>
+      </w:r>
+      <w:r>
+        <w:rPr>
+          <w:rFonts w:cs="Times New Roman"/>
+        </w:rPr>
+        <w:t xml:space="preserve">. </w:t>
+      </w:r>
+      <w:r>
+        <w:rPr>
+          <w:rFonts w:cs="Times New Roman"/>
+          <w:bCs/>
+        </w:rPr>
+        <w:t>Aplicativo 190 PR</w:t>
+      </w:r>
+      <w:r>
+        <w:rPr>
+          <w:rFonts w:cs="Times New Roman"/>
+        </w:rPr>
+        <w:t xml:space="preserve">. Disponível em: https://www.pmpr.pr.gov.br/Pagina/Aplicativo-190#:~:text=O%20aplicativo%20190%20PR%20%C3%A9,viol%C3%AAncia%20dom%C3%A9stica%2C%20entre%20outras%20ocorr%C3%AAncias. Acesso em </w:t>
+      </w:r>
+      <w:r>
+        <w:rPr>
+          <w:rFonts w:cs="Times New Roman"/>
+        </w:rPr>
+        <w:t>10</w:t>
+      </w:r>
+      <w:r>
+        <w:rPr>
+          <w:rFonts w:cs="Times New Roman"/>
+        </w:rPr>
+        <w:t xml:space="preserve"> </w:t>
+      </w:r>
+      <w:r>
+        <w:rPr>
+          <w:rFonts w:cs="Times New Roman"/>
+        </w:rPr>
+        <w:t>abr</w:t>
+      </w:r>
+      <w:r>
+        <w:rPr>
+          <w:rFonts w:cs="Times New Roman"/>
+        </w:rPr>
+        <w:t xml:space="preserve"> 20</w:t>
+      </w:r>
+      <w:r>
+        <w:rPr>
+          <w:rFonts w:cs="Times New Roman"/>
+        </w:rPr>
+        <w:t>23</w:t>
+      </w:r>
+      <w:r>
+        <w:rPr>
+          <w:rFonts w:cs="Times New Roman"/>
+        </w:rPr>
+        <w:t>.</w:t>
+      </w:r>
+    </w:p>
+    <w:p>
+      <w:pPr>
+        <w:pStyle w:val="Normal"/>
         <w:spacing w:lineRule="auto" w:line="240"/>
         <w:jc w:val="both"/>
         <w:rPr>
@@ -2913,52 +4083,68 @@
         </w:rPr>
       </w:pPr>
       <w:r>
-        <w:rPr>
-          <w:rFonts w:cs="Times New Roman"/>
-        </w:rPr>
-      </w:r>
-    </w:p>
-    <w:p>
-      <w:pPr>
-        <w:pStyle w:val="Normal"/>
-        <w:tabs>
-          <w:tab w:val="clear" w:pos="851"/>
-          <w:tab w:val="left" w:pos="1134" w:leader="none"/>
-        </w:tabs>
+        <w:rPr/>
+      </w:r>
+    </w:p>
+    <w:p>
+      <w:pPr>
+        <w:pStyle w:val="Normal"/>
         <w:spacing w:lineRule="auto" w:line="240"/>
         <w:jc w:val="both"/>
-        <w:rPr>
-          <w:rFonts w:cs="Times New Roman"/>
-        </w:rPr>
-      </w:pPr>
-      <w:r>
-        <w:rPr>
-          <w:rFonts w:cs="Times New Roman"/>
-        </w:rPr>
-        <w:t xml:space="preserve">FAULKNER, William. </w:t>
-      </w:r>
-      <w:r>
-        <w:rPr>
-          <w:rFonts w:cs="Times New Roman"/>
-          <w:i/>
-          <w:iCs/>
-        </w:rPr>
-        <w:t>Sartoris</w:t>
-      </w:r>
-      <w:r>
-        <w:rPr>
-          <w:rFonts w:cs="Times New Roman"/>
-        </w:rPr>
-        <w:t>. San Diego, California: Harcourt Brace, 1929.</w:t>
-      </w:r>
-    </w:p>
-    <w:p>
-      <w:pPr>
-        <w:pStyle w:val="Normal"/>
-        <w:tabs>
-          <w:tab w:val="clear" w:pos="851"/>
-          <w:tab w:val="left" w:pos="1134" w:leader="none"/>
-        </w:tabs>
+        <w:rPr/>
+      </w:pPr>
+      <w:r>
+        <w:rPr>
+          <w:rFonts w:cs="Times New Roman"/>
+        </w:rPr>
+        <w:t>G1 GLOBO</w:t>
+      </w:r>
+      <w:r>
+        <w:rPr>
+          <w:rFonts w:cs="Times New Roman"/>
+        </w:rPr>
+        <w:t xml:space="preserve">. Os apps que prometem salvar a vida de sua família. Disponível em: https://g1.globo.com/tecnologia/noticia/2016/07/os-apps-que-prometem-salvar-vida-de-sua-familia.html. Acesso em </w:t>
+      </w:r>
+      <w:r>
+        <w:rPr>
+          <w:rFonts w:cs="Times New Roman"/>
+        </w:rPr>
+        <w:t>10</w:t>
+      </w:r>
+      <w:r>
+        <w:rPr>
+          <w:rFonts w:cs="Times New Roman"/>
+        </w:rPr>
+        <w:t xml:space="preserve"> </w:t>
+      </w:r>
+      <w:r>
+        <w:rPr>
+          <w:rFonts w:cs="Times New Roman"/>
+        </w:rPr>
+        <w:t>abr</w:t>
+      </w:r>
+      <w:r>
+        <w:rPr>
+          <w:rFonts w:cs="Times New Roman"/>
+        </w:rPr>
+        <w:t xml:space="preserve"> 20</w:t>
+      </w:r>
+      <w:r>
+        <w:rPr>
+          <w:rFonts w:cs="Times New Roman"/>
+        </w:rPr>
+        <w:t>23</w:t>
+      </w:r>
+      <w:r>
+        <w:rPr>
+          <w:rFonts w:cs="Times New Roman"/>
+        </w:rPr>
+        <w:t>.</w:t>
+      </w:r>
+    </w:p>
+    <w:p>
+      <w:pPr>
+        <w:pStyle w:val="Normal"/>
         <w:spacing w:lineRule="auto" w:line="240"/>
         <w:jc w:val="both"/>
         <w:rPr>
@@ -2966,9 +4152,7 @@
         </w:rPr>
       </w:pPr>
       <w:r>
-        <w:rPr>
-          <w:rFonts w:cs="Times New Roman"/>
-        </w:rPr>
+        <w:rPr/>
       </w:r>
     </w:p>
     <w:p>
@@ -2976,29 +4160,86 @@
         <w:pStyle w:val="Normal"/>
         <w:spacing w:lineRule="auto" w:line="240"/>
         <w:jc w:val="both"/>
-        <w:rPr>
-          <w:rFonts w:cs="Times New Roman"/>
-        </w:rPr>
-      </w:pPr>
-      <w:r>
-        <w:rPr>
-          <w:rFonts w:cs="Times New Roman"/>
-        </w:rPr>
-        <w:t xml:space="preserve">FOUCAULT, Michel. </w:t>
-      </w:r>
-      <w:r>
-        <w:rPr>
-          <w:rFonts w:cs="Times New Roman"/>
-          <w:i/>
-          <w:iCs/>
-        </w:rPr>
-        <w:t>Microfísica do poder</w:t>
-      </w:r>
-      <w:r>
-        <w:rPr>
-          <w:rFonts w:cs="Times New Roman"/>
-        </w:rPr>
-        <w:t>. 21.ed. Rio de Janeiro: Graal, 2005.</w:t>
+        <w:rPr/>
+      </w:pPr>
+      <w:r>
+        <w:rPr>
+          <w:rFonts w:cs="Times New Roman"/>
+        </w:rPr>
+        <w:t>D</w:t>
+      </w:r>
+      <w:r>
+        <w:rPr>
+          <w:rFonts w:cs="Times New Roman"/>
+        </w:rPr>
+        <w:t>EFESA CIVIL SANTA CATARINA</w:t>
+      </w:r>
+      <w:r>
+        <w:rPr>
+          <w:rFonts w:cs="Times New Roman"/>
+        </w:rPr>
+        <w:t xml:space="preserve">. </w:t>
+      </w:r>
+      <w:r>
+        <w:rPr>
+          <w:rFonts w:cs="Times New Roman"/>
+          <w:bCs/>
+        </w:rPr>
+        <w:t>Plano estadual de proteç</w:t>
+      </w:r>
+      <w:r>
+        <w:rPr>
+          <w:rFonts w:eastAsia="" w:cs="Times New Roman" w:eastAsiaTheme="minorEastAsia"/>
+          <w:bCs/>
+          <w:color w:val="auto"/>
+          <w:kern w:val="0"/>
+          <w:sz w:val="24"/>
+          <w:szCs w:val="24"/>
+          <w:lang w:val="pt-BR" w:eastAsia="ko-KR" w:bidi="ar-SA"/>
+        </w:rPr>
+        <w:t>ão e defesa civil</w:t>
+      </w:r>
+      <w:r>
+        <w:rPr>
+          <w:rFonts w:cs="Times New Roman"/>
+        </w:rPr>
+        <w:t xml:space="preserve">. Disponível em: https://www.defesacivil.sc.gov.br/alertas-sms/. Acesso em </w:t>
+      </w:r>
+      <w:r>
+        <w:rPr>
+          <w:rFonts w:cs="Times New Roman"/>
+        </w:rPr>
+        <w:t>11</w:t>
+      </w:r>
+      <w:r>
+        <w:rPr>
+          <w:rFonts w:cs="Times New Roman"/>
+        </w:rPr>
+        <w:t xml:space="preserve"> </w:t>
+      </w:r>
+      <w:r>
+        <w:rPr>
+          <w:rFonts w:cs="Times New Roman"/>
+        </w:rPr>
+        <w:t>abr</w:t>
+      </w:r>
+      <w:r>
+        <w:rPr>
+          <w:rFonts w:cs="Times New Roman"/>
+        </w:rPr>
+        <w:t xml:space="preserve"> 20</w:t>
+      </w:r>
+      <w:r>
+        <w:rPr>
+          <w:rFonts w:cs="Times New Roman"/>
+        </w:rPr>
+        <w:t>23</w:t>
+      </w:r>
+      <w:r>
+        <w:rPr>
+          <w:rFonts w:cs="Times New Roman"/>
+        </w:rPr>
+        <w:t>.</w:t>
       </w:r>
     </w:p>
     <w:p>
@@ -3027,36 +4268,68 @@
         <w:rPr>
           <w:rFonts w:cs="Times New Roman"/>
         </w:rPr>
-        <w:t xml:space="preserve">IBGE. </w:t>
-      </w:r>
-      <w:r>
-        <w:rPr>
-          <w:rFonts w:cs="Times New Roman"/>
-          <w:i/>
-          <w:iCs/>
-        </w:rPr>
-        <w:t>Características gerais dos indígenas:</w:t>
-      </w:r>
-      <w:r>
-        <w:rPr>
-          <w:rFonts w:cs="Times New Roman"/>
-          <w:b/>
-          <w:bCs/>
+        <w:t>PREFEITURA DE BLUMENAU</w:t>
+      </w:r>
+      <w:r>
+        <w:rPr>
+          <w:rFonts w:cs="Times New Roman"/>
+        </w:rPr>
+        <w:t xml:space="preserve">. </w:t>
+      </w:r>
+      <w:r>
+        <w:rPr>
+          <w:rFonts w:cs="Times New Roman"/>
+          <w:bCs/>
+        </w:rPr>
+        <w:t>AlertaBlu: Alerta de desastres em Blumenau</w:t>
+      </w:r>
+      <w:r>
+        <w:rPr>
+          <w:rFonts w:cs="Times New Roman"/>
+        </w:rPr>
+        <w:t xml:space="preserve">. Disponível em: https://www.blumenau.sc.gov.br/governo/secretaria-de-defesa-do-cidadao/pagina/alertablu-sedeci. Acesso em </w:t>
+      </w:r>
+      <w:r>
+        <w:rPr>
+          <w:rFonts w:cs="Times New Roman"/>
+        </w:rPr>
+        <w:t>1</w:t>
+      </w:r>
+      <w:r>
+        <w:rPr>
+          <w:rFonts w:cs="Times New Roman"/>
+        </w:rPr>
+        <w:t>1</w:t>
+      </w:r>
+      <w:r>
+        <w:rPr>
+          <w:rFonts w:cs="Times New Roman"/>
         </w:rPr>
         <w:t xml:space="preserve"> </w:t>
       </w:r>
       <w:r>
         <w:rPr>
           <w:rFonts w:cs="Times New Roman"/>
-          <w:bCs/>
-        </w:rPr>
-        <w:t>resultados do universo</w:t>
-      </w:r>
-      <w:r>
-        <w:rPr>
-          <w:rFonts w:cs="Times New Roman"/>
-        </w:rPr>
-        <w:t>. Disponível em: &lt;http://www.ibge.gov.br/home/estatistica/populacao/censo2010/caracteristicas_gerais_indigenas/default_caracteristicas_gerais_indigenas.shtm&gt;. Acesso em 20 jan 2016.</w:t>
+        </w:rPr>
+        <w:t>abr</w:t>
+      </w:r>
+      <w:r>
+        <w:rPr>
+          <w:rFonts w:cs="Times New Roman"/>
+        </w:rPr>
+        <w:t xml:space="preserve"> 20</w:t>
+      </w:r>
+      <w:r>
+        <w:rPr>
+          <w:rFonts w:cs="Times New Roman"/>
+        </w:rPr>
+        <w:t>23</w:t>
+      </w:r>
+      <w:r>
+        <w:rPr>
+          <w:rFonts w:cs="Times New Roman"/>
+        </w:rPr>
+        <w:t>.</w:t>
       </w:r>
     </w:p>
     <w:p>
@@ -3079,29 +4352,81 @@
         <w:pStyle w:val="Normal"/>
         <w:spacing w:lineRule="auto" w:line="240"/>
         <w:jc w:val="both"/>
-        <w:rPr>
-          <w:rFonts w:cs="Times New Roman"/>
-        </w:rPr>
-      </w:pPr>
-      <w:r>
-        <w:rPr>
-          <w:rFonts w:cs="Times New Roman"/>
-        </w:rPr>
-        <w:t xml:space="preserve">PEREIRA, Ellen Eliza de. </w:t>
-      </w:r>
-      <w:r>
-        <w:rPr>
-          <w:rFonts w:cs="Times New Roman"/>
-          <w:i/>
-          <w:iCs/>
-        </w:rPr>
-        <w:t>Bailes e danças representados e discursados na Espanha (1600-1660).</w:t>
-      </w:r>
-      <w:r>
-        <w:rPr>
-          <w:rFonts w:cs="Times New Roman"/>
-        </w:rPr>
-        <w:t xml:space="preserve"> 2014. 150 f. Dissertação (Mestrado) – Faculdade de Filosofia, Letras e Ciências Humanas, Universidade de São Paulo, São Paulo, 2014.</w:t>
+        <w:rPr/>
+      </w:pPr>
+      <w:r>
+        <w:rPr>
+          <w:rFonts w:cs="Times New Roman"/>
+        </w:rPr>
+        <w:t>ALERTA-RIO</w:t>
+      </w:r>
+      <w:r>
+        <w:rPr>
+          <w:rFonts w:cs="Times New Roman"/>
+        </w:rPr>
+        <w:t xml:space="preserve">. </w:t>
+      </w:r>
+      <w:r>
+        <w:rPr>
+          <w:rFonts w:cs="Times New Roman"/>
+          <w:bCs/>
+        </w:rPr>
+        <w:t xml:space="preserve">Previsão do Tempo </w:t>
+      </w:r>
+      <w:r>
+        <w:rPr>
+          <w:rFonts w:cs="Times New Roman"/>
+          <w:bCs/>
+        </w:rPr>
+        <w:t>Rio de Janeiro</w:t>
+      </w:r>
+      <w:r>
+        <w:rPr>
+          <w:rFonts w:cs="Times New Roman"/>
+        </w:rPr>
+        <w:t xml:space="preserve">. Disponível em: http://www.sistema-alerta-rio.com.br/. Acesso em </w:t>
+      </w:r>
+      <w:r>
+        <w:rPr>
+          <w:rFonts w:cs="Times New Roman"/>
+        </w:rPr>
+        <w:t>1</w:t>
+      </w:r>
+      <w:r>
+        <w:rPr>
+          <w:rFonts w:cs="Times New Roman"/>
+        </w:rPr>
+        <w:t>1</w:t>
+      </w:r>
+      <w:r>
+        <w:rPr>
+          <w:rFonts w:cs="Times New Roman"/>
+        </w:rPr>
+        <w:t xml:space="preserve"> </w:t>
+      </w:r>
+      <w:r>
+        <w:rPr>
+          <w:rFonts w:cs="Times New Roman"/>
+        </w:rPr>
+        <w:t>abr</w:t>
+      </w:r>
+      <w:r>
+        <w:rPr>
+          <w:rFonts w:cs="Times New Roman"/>
+        </w:rPr>
+        <w:t xml:space="preserve"> 20</w:t>
+      </w:r>
+      <w:r>
+        <w:rPr>
+          <w:rFonts w:cs="Times New Roman"/>
+        </w:rPr>
+        <w:t>23</w:t>
+      </w:r>
+      <w:r>
+        <w:rPr>
+          <w:rFonts w:cs="Times New Roman"/>
+        </w:rPr>
+        <w:t>.</w:t>
       </w:r>
     </w:p>
     <w:p>
@@ -3124,29 +4449,17 @@
         <w:pStyle w:val="Normal"/>
         <w:spacing w:lineRule="auto" w:line="240"/>
         <w:jc w:val="both"/>
-        <w:rPr>
-          <w:rFonts w:cs="Times New Roman"/>
-        </w:rPr>
-      </w:pPr>
-      <w:r>
-        <w:rPr>
-          <w:rFonts w:cs="Times New Roman"/>
-        </w:rPr>
-        <w:t xml:space="preserve">SIMPÓSIO INTERNATIONAL DE INICIAÇÃO CIENTÍFICA DA UNIVERSIDADE DE SÃO PAULO, 8., 2000, São Paulo. </w:t>
-      </w:r>
-      <w:r>
-        <w:rPr>
-          <w:rFonts w:cs="Times New Roman"/>
-          <w:i/>
-          <w:iCs/>
-        </w:rPr>
-        <w:t>Resumos</w:t>
-      </w:r>
-      <w:r>
-        <w:rPr>
-          <w:rFonts w:cs="Times New Roman"/>
-          <w:b/>
-          <w:bCs/>
+        <w:rPr/>
+      </w:pPr>
+      <w:r>
+        <w:rPr>
+          <w:rFonts w:cs="Times New Roman"/>
+        </w:rPr>
+        <w:t>GOVBR</w:t>
+      </w:r>
+      <w:r>
+        <w:rPr>
+          <w:rFonts w:cs="Times New Roman"/>
         </w:rPr>
         <w:t xml:space="preserve">. </w:t>
       </w:r>
@@ -3154,12 +4467,426 @@
         <w:rPr>
           <w:rFonts w:cs="Times New Roman"/>
         </w:rPr>
-        <w:t>São Paulo: USP, 2000. 1 CD-ROM.=</w:t>
+        <w:t>Defesa Civil:</w:t>
+      </w:r>
+      <w:r>
+        <w:rPr>
+          <w:rFonts w:cs="Times New Roman"/>
+          <w:bCs/>
+        </w:rPr>
+        <w:t>Lançada nova ferramenta para emissão de alertas de desastres naturais</w:t>
+      </w:r>
+      <w:r>
+        <w:rPr>
+          <w:rFonts w:cs="Times New Roman"/>
+        </w:rPr>
+        <w:t xml:space="preserve">. Disponível em: https://www.gov.br/pt-br/noticias/transito-e-transportes/2022/06/lancada-nova-ferramenta-para-emissao-de-alertas-de-desastres-naturais. Acesso em </w:t>
+      </w:r>
+      <w:r>
+        <w:rPr>
+          <w:rFonts w:cs="Times New Roman"/>
+        </w:rPr>
+        <w:t>1</w:t>
+      </w:r>
+      <w:r>
+        <w:rPr>
+          <w:rFonts w:cs="Times New Roman"/>
+        </w:rPr>
+        <w:t>2</w:t>
+      </w:r>
+      <w:r>
+        <w:rPr>
+          <w:rFonts w:cs="Times New Roman"/>
+        </w:rPr>
+        <w:t xml:space="preserve"> </w:t>
+      </w:r>
+      <w:r>
+        <w:rPr>
+          <w:rFonts w:cs="Times New Roman"/>
+        </w:rPr>
+        <w:t>abr</w:t>
+      </w:r>
+      <w:r>
+        <w:rPr>
+          <w:rFonts w:cs="Times New Roman"/>
+        </w:rPr>
+        <w:t xml:space="preserve"> 20</w:t>
+      </w:r>
+      <w:r>
+        <w:rPr>
+          <w:rFonts w:cs="Times New Roman"/>
+        </w:rPr>
+        <w:t>23</w:t>
+      </w:r>
+      <w:r>
+        <w:rPr>
+          <w:rFonts w:cs="Times New Roman"/>
+        </w:rPr>
+        <w:t>.</w:t>
+      </w:r>
+    </w:p>
+    <w:p>
+      <w:pPr>
+        <w:pStyle w:val="Normal"/>
+        <w:spacing w:lineRule="auto" w:line="240"/>
+        <w:jc w:val="both"/>
+        <w:rPr>
+          <w:rFonts w:cs="Times New Roman"/>
+        </w:rPr>
+      </w:pPr>
+      <w:r>
+        <w:rPr>
+          <w:rFonts w:cs="Times New Roman"/>
+        </w:rPr>
+      </w:r>
+    </w:p>
+    <w:p>
+      <w:pPr>
+        <w:pStyle w:val="Normal"/>
+        <w:spacing w:lineRule="auto" w:line="240"/>
+        <w:jc w:val="both"/>
+        <w:rPr/>
+      </w:pPr>
+      <w:r>
+        <w:rPr>
+          <w:rFonts w:cs="Times New Roman"/>
+        </w:rPr>
+        <w:t>AG</w:t>
+      </w:r>
+      <w:r>
+        <w:rPr>
+          <w:rFonts w:eastAsia="" w:cs="Times New Roman" w:eastAsiaTheme="minorEastAsia"/>
+          <w:color w:val="auto"/>
+          <w:kern w:val="0"/>
+          <w:sz w:val="24"/>
+          <w:szCs w:val="24"/>
+          <w:lang w:val="pt-BR" w:eastAsia="ko-KR" w:bidi="ar-SA"/>
+        </w:rPr>
+        <w:t xml:space="preserve">ÊNCIA </w:t>
+      </w:r>
+      <w:r>
+        <w:rPr>
+          <w:rFonts w:cs="Times New Roman"/>
+        </w:rPr>
+        <w:t>FAPESP</w:t>
+      </w:r>
+      <w:r>
+        <w:rPr>
+          <w:rFonts w:cs="Times New Roman"/>
+        </w:rPr>
+        <w:t xml:space="preserve">. </w:t>
+      </w:r>
+      <w:r>
+        <w:rPr>
+          <w:rFonts w:cs="Times New Roman"/>
+          <w:bCs/>
+        </w:rPr>
+        <w:t>Aplicativo ajuda comunidades a monitorar enchentes e fornece dados para prevenção de desastres</w:t>
+      </w:r>
+      <w:r>
+        <w:rPr>
+          <w:rFonts w:cs="Times New Roman"/>
+        </w:rPr>
+        <w:t xml:space="preserve">. Disponível em: https://agencia.fapesp.br/aplicativo-ajuda-comunidades-a-monitorar-enchentes-e-fornece-dados-para-prevencao-de-desastres/37640/. Acesso em </w:t>
+      </w:r>
+      <w:r>
+        <w:rPr>
+          <w:rFonts w:cs="Times New Roman"/>
+        </w:rPr>
+        <w:t>1</w:t>
+      </w:r>
+      <w:r>
+        <w:rPr>
+          <w:rFonts w:cs="Times New Roman"/>
+        </w:rPr>
+        <w:t>3</w:t>
+      </w:r>
+      <w:r>
+        <w:rPr>
+          <w:rFonts w:cs="Times New Roman"/>
+        </w:rPr>
+        <w:t xml:space="preserve"> </w:t>
+      </w:r>
+      <w:r>
+        <w:rPr>
+          <w:rFonts w:cs="Times New Roman"/>
+        </w:rPr>
+        <w:t>abr</w:t>
+      </w:r>
+      <w:r>
+        <w:rPr>
+          <w:rFonts w:cs="Times New Roman"/>
+        </w:rPr>
+        <w:t xml:space="preserve"> 20</w:t>
+      </w:r>
+      <w:r>
+        <w:rPr>
+          <w:rFonts w:cs="Times New Roman"/>
+        </w:rPr>
+        <w:t>23</w:t>
+      </w:r>
+      <w:r>
+        <w:rPr>
+          <w:rFonts w:cs="Times New Roman"/>
+        </w:rPr>
+        <w:t>.</w:t>
+      </w:r>
+    </w:p>
+    <w:p>
+      <w:pPr>
+        <w:pStyle w:val="Normal"/>
+        <w:spacing w:lineRule="auto" w:line="240"/>
+        <w:jc w:val="both"/>
+        <w:rPr/>
+      </w:pPr>
+      <w:r>
+        <w:rPr/>
+      </w:r>
+    </w:p>
+    <w:p>
+      <w:pPr>
+        <w:pStyle w:val="Normal"/>
+        <w:spacing w:lineRule="auto" w:line="240"/>
+        <w:jc w:val="both"/>
+        <w:rPr/>
+      </w:pPr>
+      <w:r>
+        <w:rPr>
+          <w:rFonts w:cs="Times New Roman"/>
+        </w:rPr>
+        <w:t>AG</w:t>
+      </w:r>
+      <w:r>
+        <w:rPr>
+          <w:rFonts w:eastAsia="" w:cs="Times New Roman" w:eastAsiaTheme="minorEastAsia"/>
+          <w:color w:val="auto"/>
+          <w:kern w:val="0"/>
+          <w:sz w:val="24"/>
+          <w:szCs w:val="24"/>
+          <w:lang w:val="pt-BR" w:eastAsia="ko-KR" w:bidi="ar-SA"/>
+        </w:rPr>
+        <w:t>Ê</w:t>
+      </w:r>
+      <w:r>
+        <w:rPr>
+          <w:rFonts w:cs="Times New Roman"/>
+        </w:rPr>
+        <w:t>NCIA BRASIL</w:t>
+      </w:r>
+      <w:r>
+        <w:rPr>
+          <w:rFonts w:cs="Times New Roman"/>
+        </w:rPr>
+        <w:t xml:space="preserve">. </w:t>
+      </w:r>
+      <w:r>
+        <w:rPr>
+          <w:rFonts w:cs="Times New Roman"/>
+          <w:bCs/>
+        </w:rPr>
+        <w:t>Brasileiro já pode receber alertas de desastres naturais por WhatsApp</w:t>
+      </w:r>
+      <w:r>
+        <w:rPr>
+          <w:rFonts w:cs="Times New Roman"/>
+        </w:rPr>
+        <w:t xml:space="preserve">. Disponível em: https://agenciabrasil.ebc.com.br/geral/noticia/2022-11/brasileiros-ja-podem-receber-alerta-de-desastres-naturais-por-whatsapp. Acesso em </w:t>
+      </w:r>
+      <w:r>
+        <w:rPr>
+          <w:rFonts w:cs="Times New Roman"/>
+        </w:rPr>
+        <w:t>1</w:t>
+      </w:r>
+      <w:r>
+        <w:rPr>
+          <w:rFonts w:cs="Times New Roman"/>
+        </w:rPr>
+        <w:t>3</w:t>
+      </w:r>
+      <w:r>
+        <w:rPr>
+          <w:rFonts w:cs="Times New Roman"/>
+        </w:rPr>
+        <w:t xml:space="preserve"> </w:t>
+      </w:r>
+      <w:r>
+        <w:rPr>
+          <w:rFonts w:cs="Times New Roman"/>
+        </w:rPr>
+        <w:t>abr</w:t>
+      </w:r>
+      <w:r>
+        <w:rPr>
+          <w:rFonts w:cs="Times New Roman"/>
+        </w:rPr>
+        <w:t xml:space="preserve"> 20</w:t>
+      </w:r>
+      <w:r>
+        <w:rPr>
+          <w:rFonts w:cs="Times New Roman"/>
+        </w:rPr>
+        <w:t>23</w:t>
+      </w:r>
+      <w:r>
+        <w:rPr>
+          <w:rFonts w:cs="Times New Roman"/>
+        </w:rPr>
+        <w:t>.</w:t>
+      </w:r>
+    </w:p>
+    <w:p>
+      <w:pPr>
+        <w:pStyle w:val="Normal"/>
+        <w:spacing w:lineRule="auto" w:line="240"/>
+        <w:jc w:val="both"/>
+        <w:rPr/>
+      </w:pPr>
+      <w:r>
+        <w:rPr/>
+      </w:r>
+    </w:p>
+    <w:p>
+      <w:pPr>
+        <w:pStyle w:val="Normal"/>
+        <w:spacing w:lineRule="auto" w:line="240"/>
+        <w:jc w:val="both"/>
+        <w:rPr/>
+      </w:pPr>
+      <w:r>
+        <w:rPr>
+          <w:rFonts w:cs="Times New Roman"/>
+        </w:rPr>
+        <w:t>PETRO</w:t>
+      </w:r>
+      <w:r>
+        <w:rPr>
+          <w:rFonts w:eastAsia="" w:cs="Times New Roman" w:eastAsiaTheme="minorEastAsia"/>
+          <w:color w:val="auto"/>
+          <w:kern w:val="0"/>
+          <w:sz w:val="24"/>
+          <w:szCs w:val="24"/>
+          <w:lang w:val="pt-BR" w:eastAsia="ko-KR" w:bidi="ar-SA"/>
+        </w:rPr>
+        <w:t>ṔOLIS PREFEITURA</w:t>
+      </w:r>
+      <w:r>
+        <w:rPr>
+          <w:rFonts w:cs="Times New Roman"/>
+        </w:rPr>
+        <w:t xml:space="preserve">. </w:t>
+      </w:r>
+      <w:r>
+        <w:rPr>
+          <w:rFonts w:cs="Times New Roman"/>
+          <w:bCs/>
+        </w:rPr>
+        <w:t>Moradores terão aplicativo de alerta das chuvas no celular</w:t>
+      </w:r>
+      <w:r>
+        <w:rPr>
+          <w:rFonts w:cs="Times New Roman"/>
+        </w:rPr>
+        <w:t xml:space="preserve">. Disponível em: https://www.petropolis.rj.gov.br/pmp/index.php/imprensa/noticias/item/11157-moradores-ter%C3%A3o-aplicativo-de-alerta-das-chuvas-no-celular.html. Acesso em </w:t>
+      </w:r>
+      <w:r>
+        <w:rPr>
+          <w:rFonts w:cs="Times New Roman"/>
+        </w:rPr>
+        <w:t>1</w:t>
+      </w:r>
+      <w:r>
+        <w:rPr>
+          <w:rFonts w:cs="Times New Roman"/>
+        </w:rPr>
+        <w:t>4</w:t>
+      </w:r>
+      <w:r>
+        <w:rPr>
+          <w:rFonts w:cs="Times New Roman"/>
+        </w:rPr>
+        <w:t xml:space="preserve"> </w:t>
+      </w:r>
+      <w:r>
+        <w:rPr>
+          <w:rFonts w:cs="Times New Roman"/>
+        </w:rPr>
+        <w:t>abr</w:t>
+      </w:r>
+      <w:r>
+        <w:rPr>
+          <w:rFonts w:cs="Times New Roman"/>
+        </w:rPr>
+        <w:t xml:space="preserve"> 20</w:t>
+      </w:r>
+      <w:r>
+        <w:rPr>
+          <w:rFonts w:cs="Times New Roman"/>
+        </w:rPr>
+        <w:t>23</w:t>
+      </w:r>
+      <w:r>
+        <w:rPr>
+          <w:rFonts w:cs="Times New Roman"/>
+        </w:rPr>
+        <w:t>.</w:t>
+      </w:r>
+    </w:p>
+    <w:p>
+      <w:pPr>
+        <w:pStyle w:val="Normal"/>
+        <w:spacing w:lineRule="auto" w:line="240"/>
+        <w:jc w:val="both"/>
+        <w:rPr/>
+      </w:pPr>
+      <w:r>
+        <w:rPr/>
+      </w:r>
+    </w:p>
+    <w:p>
+      <w:pPr>
+        <w:pStyle w:val="Normal"/>
+        <w:spacing w:lineRule="auto" w:line="240"/>
+        <w:jc w:val="both"/>
+        <w:rPr>
+          <w:rFonts w:cs="Times New Roman"/>
+        </w:rPr>
+      </w:pPr>
+      <w:r>
+        <w:rPr/>
+      </w:r>
+    </w:p>
+    <w:p>
+      <w:pPr>
+        <w:pStyle w:val="Normal"/>
+        <w:spacing w:lineRule="auto" w:line="240"/>
+        <w:jc w:val="both"/>
+        <w:rPr>
+          <w:rFonts w:cs="Times New Roman"/>
+        </w:rPr>
+      </w:pPr>
+      <w:r>
+        <w:rPr>
+          <w:rFonts w:cs="Times New Roman"/>
+        </w:rPr>
+      </w:r>
+    </w:p>
+    <w:p>
+      <w:pPr>
+        <w:pStyle w:val="Normal"/>
+        <w:spacing w:lineRule="auto" w:line="240"/>
+        <w:jc w:val="both"/>
+        <w:rPr>
+          <w:rFonts w:cs="Times New Roman"/>
+        </w:rPr>
+      </w:pPr>
+      <w:r>
+        <w:rPr/>
       </w:r>
     </w:p>
     <w:sectPr>
-      <w:headerReference w:type="default" r:id="rId12"/>
-      <w:footerReference w:type="default" r:id="rId13"/>
+      <w:headerReference w:type="default" r:id="rId18"/>
+      <w:footerReference w:type="default" r:id="rId19"/>
       <w:type w:val="nextPage"/>
       <w:pgSz w:w="11906" w:h="16838"/>
       <w:pgMar w:left="1701" w:right="1134" w:gutter="0" w:header="720" w:top="1701" w:footer="720" w:bottom="1134"/>
@@ -3201,20 +4928,6 @@
 </file>
 
 <file path=word/footer3.xml><?xml version="1.0" encoding="utf-8"?>
-<w:ftr xmlns:o="urn:schemas-microsoft-com:office:office" xmlns:r="http://schemas.openxmlformats.org/officeDocument/2006/relationships" xmlns:v="urn:schemas-microsoft-com:vml" xmlns:w="http://schemas.openxmlformats.org/wordprocessingml/2006/main" xmlns:w10="urn:schemas-microsoft-com:office:word" xmlns:wp="http://schemas.openxmlformats.org/drawingml/2006/wordprocessingDrawing" xmlns:wps="http://schemas.microsoft.com/office/word/2010/wordprocessingShape" xmlns:wpg="http://schemas.microsoft.com/office/word/2010/wordprocessingGroup" xmlns:mc="http://schemas.openxmlformats.org/markup-compatibility/2006" xmlns:wp14="http://schemas.microsoft.com/office/word/2010/wordprocessingDrawing" xmlns:w14="http://schemas.microsoft.com/office/word/2010/wordml" xmlns:w15="http://schemas.microsoft.com/office/word/2012/wordml" mc:Ignorable="w14 wp14 w15">
-  <w:p>
-    <w:pPr>
-      <w:pStyle w:val="Footer"/>
-      <w:rPr/>
-    </w:pPr>
-    <w:r>
-      <w:rPr/>
-    </w:r>
-  </w:p>
-</w:ftr>
-</file>
-
-<file path=word/footer4.xml><?xml version="1.0" encoding="utf-8"?>
 <w:ftr xmlns:o="urn:schemas-microsoft-com:office:office" xmlns:r="http://schemas.openxmlformats.org/officeDocument/2006/relationships" xmlns:v="urn:schemas-microsoft-com:vml" xmlns:w="http://schemas.openxmlformats.org/wordprocessingml/2006/main" xmlns:w10="urn:schemas-microsoft-com:office:word" xmlns:wp="http://schemas.openxmlformats.org/drawingml/2006/wordprocessingDrawing" xmlns:wps="http://schemas.microsoft.com/office/word/2010/wordprocessingShape" xmlns:wpg="http://schemas.microsoft.com/office/word/2010/wordprocessingGroup" xmlns:mc="http://schemas.openxmlformats.org/markup-compatibility/2006" xmlns:wp14="http://schemas.microsoft.com/office/word/2010/wordprocessingDrawing" xmlns:w14="http://schemas.microsoft.com/office/word/2010/wordml" xmlns:w15="http://schemas.microsoft.com/office/word/2012/wordml" mc:Ignorable="w14 wp14 w15">
   <w:p>
     <w:pPr>
@@ -3332,7 +5045,7 @@
         <w:docPartGallery w:val="Page Numbers (Top of Page)"/>
         <w:docPartUnique w:val="true"/>
       </w:docPartObj>
-      <w:id w:val="767857755"/>
+      <w:id w:val="2112614966"/>
     </w:sdtPr>
     <w:sdtContent>
       <w:p>
@@ -3384,7 +5097,7 @@
         <w:docPartGallery w:val="Page Numbers (Top of Page)"/>
         <w:docPartUnique w:val="true"/>
       </w:docPartObj>
-      <w:id w:val="1929977232"/>
+      <w:id w:val="752794800"/>
     </w:sdtPr>
     <w:sdtContent>
       <w:p>
@@ -3407,7 +5120,7 @@
         </w:r>
         <w:r>
           <w:rPr/>
-          <w:t>8</w:t>
+          <w:t>11</w:t>
         </w:r>
         <w:r>
           <w:rPr/>
@@ -3436,7 +5149,7 @@
         <w:docPartGallery w:val="Page Numbers (Top of Page)"/>
         <w:docPartUnique w:val="true"/>
       </w:docPartObj>
-      <w:id w:val="107801266"/>
+      <w:id w:val="580393171"/>
     </w:sdtPr>
     <w:sdtContent>
       <w:p>
@@ -3459,59 +5172,7 @@
         </w:r>
         <w:r>
           <w:rPr/>
-          <w:t>8</w:t>
-        </w:r>
-        <w:r>
-          <w:rPr/>
-          <w:fldChar w:fldCharType="end"/>
-        </w:r>
-      </w:p>
-      <w:p>
-        <w:pPr>
-          <w:pStyle w:val="Header"/>
-          <w:rPr/>
-        </w:pPr>
-        <w:r>
-          <w:rPr/>
-        </w:r>
-      </w:p>
-    </w:sdtContent>
-  </w:sdt>
-</w:hdr>
-</file>
-
-<file path=word/header8.xml><?xml version="1.0" encoding="utf-8"?>
-<w:hdr xmlns:o="urn:schemas-microsoft-com:office:office" xmlns:r="http://schemas.openxmlformats.org/officeDocument/2006/relationships" xmlns:v="urn:schemas-microsoft-com:vml" xmlns:w="http://schemas.openxmlformats.org/wordprocessingml/2006/main" xmlns:w10="urn:schemas-microsoft-com:office:word" xmlns:wp="http://schemas.openxmlformats.org/drawingml/2006/wordprocessingDrawing" xmlns:wps="http://schemas.microsoft.com/office/word/2010/wordprocessingShape" xmlns:wpg="http://schemas.microsoft.com/office/word/2010/wordprocessingGroup" xmlns:mc="http://schemas.openxmlformats.org/markup-compatibility/2006" xmlns:wp14="http://schemas.microsoft.com/office/word/2010/wordprocessingDrawing" xmlns:w14="http://schemas.microsoft.com/office/word/2010/wordml" xmlns:w15="http://schemas.microsoft.com/office/word/2012/wordml" mc:Ignorable="w14 wp14 w15">
-  <w:sdt>
-    <w:sdtPr>
-      <w:docPartObj>
-        <w:docPartGallery w:val="Page Numbers (Top of Page)"/>
-        <w:docPartUnique w:val="true"/>
-      </w:docPartObj>
-      <w:id w:val="522769156"/>
-    </w:sdtPr>
-    <w:sdtContent>
-      <w:p>
-        <w:pPr>
-          <w:pStyle w:val="Header"/>
-          <w:jc w:val="right"/>
-          <w:rPr/>
-        </w:pPr>
-        <w:r>
-          <w:rPr/>
-          <w:fldChar w:fldCharType="begin"/>
-        </w:r>
-        <w:r>
-          <w:rPr/>
-          <w:instrText xml:space="preserve"> PAGE </w:instrText>
-        </w:r>
-        <w:r>
-          <w:rPr/>
-          <w:fldChar w:fldCharType="separate"/>
-        </w:r>
-        <w:r>
-          <w:rPr/>
-          <w:t>9</w:t>
+          <w:t>12</w:t>
         </w:r>
         <w:r>
           <w:rPr/>
@@ -5204,6 +6865,13 @@
   <w:style w:type="paragraph" w:styleId="FrameContents">
     <w:name w:val="Frame Contents"/>
     <w:basedOn w:val="Normal"/>
+    <w:qFormat/>
+    <w:pPr/>
+    <w:rPr/>
+  </w:style>
+  <w:style w:type="paragraph" w:styleId="Figure">
+    <w:name w:val="Figure"/>
+    <w:basedOn w:val="Caption"/>
     <w:qFormat/>
     <w:pPr/>
     <w:rPr/>

</xml_diff>